<commit_message>
Componentler Arası Veri ve Event Transferi
</commit_message>
<xml_diff>
--- a/secondWeek.docx
+++ b/secondWeek.docx
@@ -3,66 +3,350 @@
 <w:document xmlns:wpc="http://schemas.microsoft.com/office/word/2010/wordprocessingCanvas" xmlns:cx="http://schemas.microsoft.com/office/drawing/2014/chartex" xmlns:mc="http://schemas.openxmlformats.org/markup-compatibility/2006" xmlns:o="urn:schemas-microsoft-com:office:office" xmlns:r="http://schemas.openxmlformats.org/officeDocument/2006/relationships" xmlns:m="http://schemas.openxmlformats.org/officeDocument/2006/math" xmlns:v="urn:schemas-microsoft-com:vml" xmlns:wp14="http://schemas.microsoft.com/office/word/2010/wordprocessingDrawing" xmlns:wp="http://schemas.openxmlformats.org/drawingml/2006/wordprocessingDrawing" xmlns:w10="urn:schemas-microsoft-com:office:word" xmlns:w="http://schemas.openxmlformats.org/wordprocessingml/2006/main" xmlns:w14="http://schemas.microsoft.com/office/word/2010/wordml" xmlns:w15="http://schemas.microsoft.com/office/word/2012/wordml" xmlns:w16se="http://schemas.microsoft.com/office/word/2015/wordml/symex" xmlns:wpg="http://schemas.microsoft.com/office/word/2010/wordprocessingGroup" xmlns:wpi="http://schemas.microsoft.com/office/word/2010/wordprocessingInk" xmlns:wne="http://schemas.microsoft.com/office/word/2006/wordml" xmlns:wps="http://schemas.microsoft.com/office/word/2010/wordprocessingShape" mc:Ignorable="w14 w15 w16se wp14">
   <w:body>
     <w:p>
-      <w:r>
-        <w:t>Node.js : Node ,JavaScript kodunun serverda çalıştırılmasından tutun paket yönetimi ve bizim için geliştirme ortamında bır yayın ortamı imkanı sunuyor.</w:t>
-      </w:r>
-    </w:p>
-    <w:p>
-      <w:r>
+      <w:pPr>
+        <w:rPr>
+          <w:rFonts w:ascii="Consolas" w:hAnsi="Consolas"/>
+          <w:sz w:val="20"/>
+          <w:szCs w:val="20"/>
+        </w:rPr>
+      </w:pPr>
+      <w:r>
+        <w:rPr>
+          <w:rFonts w:ascii="Consolas" w:hAnsi="Consolas"/>
+          <w:b/>
+          <w:sz w:val="20"/>
+          <w:szCs w:val="20"/>
+        </w:rPr>
+        <w:t>Node.js</w:t>
+      </w:r>
+      <w:r>
+        <w:rPr>
+          <w:rFonts w:ascii="Consolas" w:hAnsi="Consolas"/>
+          <w:sz w:val="20"/>
+          <w:szCs w:val="20"/>
+        </w:rPr>
+        <w:t xml:space="preserve"> : Node ,JavaScript kodunun serverda çalıştırılmasından tutun paket yönetimi ve bizim için geliştirme ortamında bır yayın ortamı imkanı sunuyor.</w:t>
+      </w:r>
+    </w:p>
+    <w:p>
+      <w:pPr>
+        <w:rPr>
+          <w:rFonts w:ascii="Consolas" w:hAnsi="Consolas"/>
+          <w:b/>
+          <w:sz w:val="20"/>
+          <w:szCs w:val="20"/>
+        </w:rPr>
+      </w:pPr>
+      <w:r>
+        <w:rPr>
+          <w:rFonts w:ascii="Consolas" w:hAnsi="Consolas"/>
+          <w:b/>
+          <w:sz w:val="20"/>
+          <w:szCs w:val="20"/>
+        </w:rPr>
         <w:t>React Component Mimarisi</w:t>
       </w:r>
     </w:p>
     <w:p>
-      <w:r>
-        <w:t>Biz uygulamamızı componentlere bölüyoruz.Yani component demek bileşen demektir.React bir single page application yanı tel sayfa uygulamasıdır.Aslında bizim tek bir sayfamız var.Bu sayfamız aslında bızım için bir component görevi görecek.Ardından ben bu componentin içerisinde örneğin bir menü kısmım var.Oraya onu bir component olarak oluşturuyorum.Sonra sol menüm var,onun içinde bir component oluşturuyorum.</w:t>
-      </w:r>
-      <w:r>
-        <w:t>Sonra Menü kısmında bir sisteme giriş sistemden çıkış kısmı oluşturmak ıstıyotrum oda bır component.Yani bunun sınırı yok. Bu şekilde sayfalarımızı yapılandırıyoruz.</w:t>
-      </w:r>
-      <w:r>
-        <w:t>Mesela A ve B componentimiz var. Ben A componentinden B componentine veri taşıyorum . Ama B componentinden A ya taşıyamıyorum. Buna One-Binding deriz.</w:t>
-      </w:r>
-    </w:p>
-    <w:p>
-      <w:r>
-        <w:t xml:space="preserve">Virtual Dom </w:t>
-      </w:r>
-      <w:r>
+      <w:pPr>
+        <w:rPr>
+          <w:rFonts w:ascii="Consolas" w:hAnsi="Consolas"/>
+          <w:sz w:val="20"/>
+          <w:szCs w:val="20"/>
+        </w:rPr>
+      </w:pPr>
+      <w:r>
+        <w:rPr>
+          <w:rFonts w:ascii="Consolas" w:hAnsi="Consolas"/>
+          <w:sz w:val="20"/>
+          <w:szCs w:val="20"/>
+        </w:rPr>
+        <w:t xml:space="preserve">Biz uygulamamızı componentlere bölüyoruz.Yani component demek bileşen demektir.React bir </w:t>
+      </w:r>
+      <w:r>
+        <w:rPr>
+          <w:rFonts w:ascii="Consolas" w:hAnsi="Consolas"/>
+          <w:sz w:val="20"/>
+          <w:szCs w:val="20"/>
+        </w:rPr>
+        <w:t>single page application yanı tek</w:t>
+      </w:r>
+      <w:r>
+        <w:rPr>
+          <w:rFonts w:ascii="Consolas" w:hAnsi="Consolas"/>
+          <w:sz w:val="20"/>
+          <w:szCs w:val="20"/>
+        </w:rPr>
+        <w:t xml:space="preserve"> sayfa uygulamasıdır.Aslında bizim tek bir sayfamız var.Bu sayfamız aslında bızım için bir component görevi görecek.Ardından ben bu componentin içerisinde örneğin bir menü kısmım var.Oraya onu bir component olarak oluşturuyorum.Sonra sol menüm var,onun içinde bir component oluşturuyorum.</w:t>
+      </w:r>
+      <w:r>
+        <w:rPr>
+          <w:rFonts w:ascii="Consolas" w:hAnsi="Consolas"/>
+          <w:sz w:val="20"/>
+          <w:szCs w:val="20"/>
+        </w:rPr>
+        <w:t>Sonra Menü kısmında bir sisteme giriş sistemde</w:t>
+      </w:r>
+      <w:r>
+        <w:rPr>
+          <w:rFonts w:ascii="Consolas" w:hAnsi="Consolas"/>
+          <w:sz w:val="20"/>
+          <w:szCs w:val="20"/>
+        </w:rPr>
+        <w:t>n çıkış kısmı oluşturmak ıstıyo</w:t>
+      </w:r>
+      <w:r>
+        <w:rPr>
+          <w:rFonts w:ascii="Consolas" w:hAnsi="Consolas"/>
+          <w:sz w:val="20"/>
+          <w:szCs w:val="20"/>
+        </w:rPr>
+        <w:t>rum oda bır component.Yani bunun sınırı yok. Bu şekilde sayfalarımızı yapılandırıyoruz.</w:t>
+      </w:r>
+      <w:r>
+        <w:rPr>
+          <w:rFonts w:ascii="Consolas" w:hAnsi="Consolas"/>
+          <w:sz w:val="20"/>
+          <w:szCs w:val="20"/>
+        </w:rPr>
+        <w:t xml:space="preserve">Mesela A ve B componentimiz var. Ben A componentinden B componentine veri taşıyorum . Ama B componentinden A ya taşıyamıyorum. Buna </w:t>
+      </w:r>
+      <w:r>
+        <w:rPr>
+          <w:rFonts w:ascii="Consolas" w:hAnsi="Consolas"/>
+          <w:b/>
+          <w:sz w:val="20"/>
+          <w:szCs w:val="20"/>
+        </w:rPr>
+        <w:t>One-Binding</w:t>
+      </w:r>
+      <w:r>
+        <w:rPr>
+          <w:rFonts w:ascii="Consolas" w:hAnsi="Consolas"/>
+          <w:sz w:val="20"/>
+          <w:szCs w:val="20"/>
+        </w:rPr>
+        <w:t xml:space="preserve"> deriz.</w:t>
+      </w:r>
+    </w:p>
+    <w:p>
+      <w:pPr>
+        <w:rPr>
+          <w:rFonts w:ascii="Consolas" w:hAnsi="Consolas"/>
+          <w:sz w:val="20"/>
+          <w:szCs w:val="20"/>
+        </w:rPr>
+      </w:pPr>
+      <w:r>
+        <w:rPr>
+          <w:rFonts w:ascii="Consolas" w:hAnsi="Consolas"/>
+          <w:b/>
+          <w:sz w:val="20"/>
+          <w:szCs w:val="20"/>
+        </w:rPr>
+        <w:t>Virtual Dom</w:t>
+      </w:r>
+      <w:r>
+        <w:rPr>
+          <w:rFonts w:ascii="Consolas" w:hAnsi="Consolas"/>
+          <w:sz w:val="20"/>
+          <w:szCs w:val="20"/>
+        </w:rPr>
+        <w:t xml:space="preserve"> </w:t>
+      </w:r>
+      <w:r>
+        <w:rPr>
+          <w:rFonts w:ascii="Consolas" w:hAnsi="Consolas"/>
+          <w:sz w:val="20"/>
+          <w:szCs w:val="20"/>
+        </w:rPr>
         <w:t>:</w:t>
       </w:r>
     </w:p>
     <w:p>
-      <w:r>
+      <w:pPr>
+        <w:rPr>
+          <w:rFonts w:ascii="Consolas" w:hAnsi="Consolas"/>
+          <w:b/>
+          <w:sz w:val="20"/>
+          <w:szCs w:val="20"/>
+        </w:rPr>
+      </w:pPr>
+      <w:r>
+        <w:rPr>
+          <w:rFonts w:ascii="Consolas" w:hAnsi="Consolas"/>
+          <w:b/>
+          <w:sz w:val="20"/>
+          <w:szCs w:val="20"/>
+        </w:rPr>
         <w:t>Componentlerin kendi Yapısı</w:t>
       </w:r>
     </w:p>
     <w:p>
-      <w:r>
-        <w:t>Componentler bir laç şekilde oluyor.Bunlar Fonksiyon componentler,class componentler birde React Hooks denilen yapı ile olulturulan componentler var.</w:t>
-      </w:r>
-    </w:p>
-    <w:p>
-      <w:r>
-        <w:t>JSX :</w:t>
-      </w:r>
-    </w:p>
-    <w:p>
-      <w:r>
-        <w:t>ReactStrap:</w:t>
-      </w:r>
-      <w:r>
+      <w:pPr>
+        <w:rPr>
+          <w:rFonts w:ascii="Consolas" w:hAnsi="Consolas"/>
+          <w:sz w:val="20"/>
+          <w:szCs w:val="20"/>
+        </w:rPr>
+      </w:pPr>
+      <w:r>
+        <w:rPr>
+          <w:rFonts w:ascii="Consolas" w:hAnsi="Consolas"/>
+          <w:sz w:val="20"/>
+          <w:szCs w:val="20"/>
+        </w:rPr>
+        <w:t>Componentler bir k</w:t>
+      </w:r>
+      <w:r>
+        <w:rPr>
+          <w:rFonts w:ascii="Consolas" w:hAnsi="Consolas"/>
+          <w:sz w:val="20"/>
+          <w:szCs w:val="20"/>
+        </w:rPr>
+        <w:t>aç şekilde oluyor.Bunlar Fonksiyon componentler,class componentler birde R</w:t>
+      </w:r>
+      <w:r>
+        <w:rPr>
+          <w:rFonts w:ascii="Consolas" w:hAnsi="Consolas"/>
+          <w:sz w:val="20"/>
+          <w:szCs w:val="20"/>
+        </w:rPr>
+        <w:t>eact Hooks denilen yapı ile oluş</w:t>
+      </w:r>
+      <w:r>
+        <w:rPr>
+          <w:rFonts w:ascii="Consolas" w:hAnsi="Consolas"/>
+          <w:sz w:val="20"/>
+          <w:szCs w:val="20"/>
+        </w:rPr>
+        <w:t>turulan componentler var.</w:t>
+      </w:r>
+    </w:p>
+    <w:p>
+      <w:pPr>
+        <w:rPr>
+          <w:rFonts w:ascii="Consolas" w:hAnsi="Consolas"/>
+          <w:sz w:val="20"/>
+          <w:szCs w:val="20"/>
+        </w:rPr>
+      </w:pPr>
+      <w:r>
+        <w:rPr>
+          <w:rFonts w:ascii="Consolas" w:hAnsi="Consolas"/>
+          <w:b/>
+          <w:sz w:val="20"/>
+          <w:szCs w:val="20"/>
+        </w:rPr>
+        <w:t>JSX</w:t>
+      </w:r>
+      <w:r>
+        <w:rPr>
+          <w:rFonts w:ascii="Consolas" w:hAnsi="Consolas"/>
+          <w:sz w:val="20"/>
+          <w:szCs w:val="20"/>
+        </w:rPr>
+        <w:t xml:space="preserve"> :</w:t>
+      </w:r>
+    </w:p>
+    <w:p>
+      <w:pPr>
+        <w:rPr>
+          <w:rFonts w:ascii="Consolas" w:hAnsi="Consolas"/>
+          <w:sz w:val="20"/>
+          <w:szCs w:val="20"/>
+        </w:rPr>
+      </w:pPr>
+      <w:r>
+        <w:rPr>
+          <w:rFonts w:ascii="Consolas" w:hAnsi="Consolas"/>
+          <w:b/>
+          <w:sz w:val="20"/>
+          <w:szCs w:val="20"/>
+        </w:rPr>
+        <w:t>ReactStrap</w:t>
+      </w:r>
+      <w:r>
+        <w:rPr>
+          <w:rFonts w:ascii="Consolas" w:hAnsi="Consolas"/>
+          <w:sz w:val="20"/>
+          <w:szCs w:val="20"/>
+        </w:rPr>
+        <w:t>:</w:t>
+      </w:r>
+      <w:r>
+        <w:rPr>
+          <w:rFonts w:ascii="Consolas" w:hAnsi="Consolas"/>
+          <w:sz w:val="20"/>
+          <w:szCs w:val="20"/>
+        </w:rPr>
         <w:t xml:space="preserve"> projeme nasıl dahil ederim?</w:t>
       </w:r>
     </w:p>
     <w:p>
-      <w:r>
-        <w:t>İlk Yöntem : package.json dosyasında bağımlılıklara gelip el ie eklemek</w:t>
-      </w:r>
-    </w:p>
-    <w:p>
-      <w:r>
-        <w:rPr>
+      <w:pPr>
+        <w:rPr>
+          <w:rFonts w:ascii="Consolas" w:hAnsi="Consolas"/>
+          <w:sz w:val="20"/>
+          <w:szCs w:val="20"/>
+        </w:rPr>
+      </w:pPr>
+      <w:r>
+        <w:rPr>
+          <w:rFonts w:ascii="Consolas" w:hAnsi="Consolas"/>
+          <w:sz w:val="20"/>
+          <w:szCs w:val="20"/>
+        </w:rPr>
+        <w:t xml:space="preserve">İlk </w:t>
+      </w:r>
+      <w:r>
+        <w:rPr>
+          <w:rFonts w:ascii="Consolas" w:hAnsi="Consolas"/>
+          <w:b/>
+          <w:sz w:val="20"/>
+          <w:szCs w:val="20"/>
+        </w:rPr>
+        <w:t>Yöntem</w:t>
+      </w:r>
+      <w:r>
+        <w:rPr>
+          <w:rFonts w:ascii="Consolas" w:hAnsi="Consolas"/>
+          <w:sz w:val="20"/>
+          <w:szCs w:val="20"/>
+        </w:rPr>
+        <w:t xml:space="preserve"> : package.json dosya</w:t>
+      </w:r>
+      <w:r>
+        <w:rPr>
+          <w:rFonts w:ascii="Consolas" w:hAnsi="Consolas"/>
+          <w:sz w:val="20"/>
+          <w:szCs w:val="20"/>
+        </w:rPr>
+        <w:t>sında bağımlılıklara gelip el ile</w:t>
+      </w:r>
+      <w:r>
+        <w:rPr>
+          <w:rFonts w:ascii="Consolas" w:hAnsi="Consolas"/>
+          <w:sz w:val="20"/>
+          <w:szCs w:val="20"/>
+        </w:rPr>
+        <w:t xml:space="preserve"> eklemek</w:t>
+      </w:r>
+    </w:p>
+    <w:p>
+      <w:pPr>
+        <w:rPr>
+          <w:rFonts w:ascii="Consolas" w:hAnsi="Consolas"/>
+          <w:sz w:val="20"/>
+          <w:szCs w:val="20"/>
+        </w:rPr>
+      </w:pPr>
+      <w:r>
+        <w:rPr>
+          <w:rFonts w:ascii="Consolas" w:hAnsi="Consolas"/>
           <w:noProof/>
+          <w:sz w:val="20"/>
+          <w:szCs w:val="20"/>
           <w:lang w:eastAsia="tr-TR"/>
         </w:rPr>
         <w:drawing>
@@ -103,23 +387,94 @@
       </w:r>
     </w:p>
     <w:p>
-      <w:r>
+      <w:pPr>
+        <w:rPr>
+          <w:rFonts w:ascii="Consolas" w:hAnsi="Consolas"/>
+          <w:sz w:val="20"/>
+          <w:szCs w:val="20"/>
+        </w:rPr>
+      </w:pPr>
+      <w:r>
+        <w:rPr>
+          <w:rFonts w:ascii="Consolas" w:hAnsi="Consolas"/>
+          <w:sz w:val="20"/>
+          <w:szCs w:val="20"/>
+        </w:rPr>
         <w:t>Ve termialden : npm install yazmak.Bu Dependencies e gir ve tüm paketleri güncelle demek.</w:t>
       </w:r>
     </w:p>
     <w:p>
-      <w:r>
-        <w:t>İkinci Yöntem :Terminalden npm install reactstrap yazmak .Package.json a ,bu palet bilgisini ekleyecek.</w:t>
-      </w:r>
-      <w:r>
+      <w:pPr>
+        <w:rPr>
+          <w:rFonts w:ascii="Consolas" w:hAnsi="Consolas"/>
+          <w:sz w:val="20"/>
+          <w:szCs w:val="20"/>
+        </w:rPr>
+      </w:pPr>
+      <w:r>
+        <w:rPr>
+          <w:rFonts w:ascii="Consolas" w:hAnsi="Consolas"/>
+          <w:b/>
+          <w:sz w:val="20"/>
+          <w:szCs w:val="20"/>
+        </w:rPr>
+        <w:t>İkinci Yöntem</w:t>
+      </w:r>
+      <w:r>
+        <w:rPr>
+          <w:rFonts w:ascii="Consolas" w:hAnsi="Consolas"/>
+          <w:sz w:val="20"/>
+          <w:szCs w:val="20"/>
+        </w:rPr>
+        <w:t xml:space="preserve"> :Terminalden npm install reactstra</w:t>
+      </w:r>
+      <w:r>
+        <w:rPr>
+          <w:rFonts w:ascii="Consolas" w:hAnsi="Consolas"/>
+          <w:sz w:val="20"/>
+          <w:szCs w:val="20"/>
+        </w:rPr>
+        <w:t>p yazmak .Package.json a ,bu pak</w:t>
+      </w:r>
+      <w:r>
+        <w:rPr>
+          <w:rFonts w:ascii="Consolas" w:hAnsi="Consolas"/>
+          <w:sz w:val="20"/>
+          <w:szCs w:val="20"/>
+        </w:rPr>
+        <w:t>et bilgisini ekleyecek.</w:t>
+      </w:r>
+      <w:r>
+        <w:rPr>
+          <w:rFonts w:ascii="Consolas" w:hAnsi="Consolas"/>
+          <w:sz w:val="20"/>
+          <w:szCs w:val="20"/>
+        </w:rPr>
         <w:t>Bu paketler node_modules altına kuruluyor.</w:t>
       </w:r>
       <w:r>
+        <w:rPr>
+          <w:rFonts w:ascii="Consolas" w:hAnsi="Consolas"/>
+          <w:sz w:val="20"/>
+          <w:szCs w:val="20"/>
+        </w:rPr>
         <w:t>Bunları yaptıktan sonra uygulamamın içine nasıl ekleyeceğim?</w:t>
       </w:r>
     </w:p>
     <w:p>
-      <w:r>
+      <w:pPr>
+        <w:rPr>
+          <w:rFonts w:ascii="Consolas" w:hAnsi="Consolas"/>
+          <w:sz w:val="20"/>
+          <w:szCs w:val="20"/>
+        </w:rPr>
+      </w:pPr>
+      <w:r>
+        <w:rPr>
+          <w:rFonts w:ascii="Consolas" w:hAnsi="Consolas"/>
+          <w:sz w:val="20"/>
+          <w:szCs w:val="20"/>
+        </w:rPr>
         <w:t>İndex.js e --- &gt;  bootstrap i import ederek ekleyebilirim.</w:t>
       </w:r>
     </w:p>
@@ -130,8 +485,8 @@
         <w:rPr>
           <w:rFonts w:ascii="Consolas" w:eastAsia="Times New Roman" w:hAnsi="Consolas" w:cs="Times New Roman"/>
           <w:color w:val="C9D1D9"/>
-          <w:sz w:val="21"/>
-          <w:szCs w:val="21"/>
+          <w:sz w:val="20"/>
+          <w:szCs w:val="20"/>
           <w:lang w:eastAsia="tr-TR"/>
         </w:rPr>
       </w:pPr>
@@ -139,8 +494,8 @@
         <w:rPr>
           <w:rFonts w:ascii="Consolas" w:eastAsia="Times New Roman" w:hAnsi="Consolas" w:cs="Times New Roman"/>
           <w:color w:val="FF7B72"/>
-          <w:sz w:val="21"/>
-          <w:szCs w:val="21"/>
+          <w:sz w:val="20"/>
+          <w:szCs w:val="20"/>
           <w:lang w:eastAsia="tr-TR"/>
         </w:rPr>
         <w:t>import</w:t>
@@ -149,8 +504,8 @@
         <w:rPr>
           <w:rFonts w:ascii="Consolas" w:eastAsia="Times New Roman" w:hAnsi="Consolas" w:cs="Times New Roman"/>
           <w:color w:val="C9D1D9"/>
-          <w:sz w:val="21"/>
-          <w:szCs w:val="21"/>
+          <w:sz w:val="20"/>
+          <w:szCs w:val="20"/>
           <w:lang w:eastAsia="tr-TR"/>
         </w:rPr>
         <w:t> </w:t>
@@ -159,8 +514,8 @@
         <w:rPr>
           <w:rFonts w:ascii="Consolas" w:eastAsia="Times New Roman" w:hAnsi="Consolas" w:cs="Times New Roman"/>
           <w:color w:val="A5D6FF"/>
-          <w:sz w:val="21"/>
-          <w:szCs w:val="21"/>
+          <w:sz w:val="20"/>
+          <w:szCs w:val="20"/>
           <w:lang w:eastAsia="tr-TR"/>
         </w:rPr>
         <w:t>'bootstrap/dist/css/bootstrap.min.css'</w:t>
@@ -169,28 +524,99 @@
         <w:rPr>
           <w:rFonts w:ascii="Consolas" w:eastAsia="Times New Roman" w:hAnsi="Consolas" w:cs="Times New Roman"/>
           <w:color w:val="C9D1D9"/>
-          <w:sz w:val="21"/>
-          <w:szCs w:val="21"/>
+          <w:sz w:val="20"/>
+          <w:szCs w:val="20"/>
           <w:lang w:eastAsia="tr-TR"/>
         </w:rPr>
         <w:t>;</w:t>
       </w:r>
     </w:p>
-    <w:p/>
-    <w:p/>
-    <w:p/>
-    <w:p/>
-    <w:p/>
-    <w:p>
-      <w:r>
+    <w:p>
+      <w:pPr>
+        <w:rPr>
+          <w:rFonts w:ascii="Consolas" w:hAnsi="Consolas"/>
+          <w:sz w:val="20"/>
+          <w:szCs w:val="20"/>
+        </w:rPr>
+      </w:pPr>
+    </w:p>
+    <w:p>
+      <w:pPr>
+        <w:rPr>
+          <w:rFonts w:ascii="Consolas" w:hAnsi="Consolas"/>
+          <w:sz w:val="20"/>
+          <w:szCs w:val="20"/>
+        </w:rPr>
+      </w:pPr>
+    </w:p>
+    <w:p>
+      <w:pPr>
+        <w:rPr>
+          <w:rFonts w:ascii="Consolas" w:hAnsi="Consolas"/>
+          <w:sz w:val="20"/>
+          <w:szCs w:val="20"/>
+        </w:rPr>
+      </w:pPr>
+    </w:p>
+    <w:p>
+      <w:pPr>
+        <w:rPr>
+          <w:rFonts w:ascii="Consolas" w:hAnsi="Consolas"/>
+          <w:sz w:val="20"/>
+          <w:szCs w:val="20"/>
+        </w:rPr>
+      </w:pPr>
+    </w:p>
+    <w:p>
+      <w:pPr>
+        <w:rPr>
+          <w:rFonts w:ascii="Consolas" w:hAnsi="Consolas"/>
+          <w:sz w:val="20"/>
+          <w:szCs w:val="20"/>
+        </w:rPr>
+      </w:pPr>
+    </w:p>
+    <w:p>
+      <w:pPr>
+        <w:rPr>
+          <w:rFonts w:ascii="Consolas" w:hAnsi="Consolas"/>
+          <w:sz w:val="20"/>
+          <w:szCs w:val="20"/>
+        </w:rPr>
+      </w:pPr>
+      <w:r>
+        <w:rPr>
+          <w:rFonts w:ascii="Consolas" w:hAnsi="Consolas"/>
+          <w:b/>
+          <w:sz w:val="20"/>
+          <w:szCs w:val="20"/>
+        </w:rPr>
         <w:lastRenderedPageBreak/>
-        <w:t>Props:props a neden ihtiyac duyuyoruz?</w:t>
-      </w:r>
-    </w:p>
-    <w:p>
-      <w:r>
-        <w:rPr>
+        <w:t>Props</w:t>
+      </w:r>
+      <w:r>
+        <w:rPr>
+          <w:rFonts w:ascii="Consolas" w:hAnsi="Consolas"/>
+          <w:sz w:val="20"/>
+          <w:szCs w:val="20"/>
+        </w:rPr>
+        <w:t>:props a neden ihtiyac duyuyoruz?</w:t>
+      </w:r>
+    </w:p>
+    <w:p>
+      <w:pPr>
+        <w:rPr>
+          <w:rFonts w:ascii="Consolas" w:hAnsi="Consolas"/>
+          <w:sz w:val="20"/>
+          <w:szCs w:val="20"/>
+        </w:rPr>
+      </w:pPr>
+      <w:r>
+        <w:rPr>
+          <w:rFonts w:ascii="Consolas" w:hAnsi="Consolas"/>
           <w:noProof/>
+          <w:sz w:val="20"/>
+          <w:szCs w:val="20"/>
           <w:lang w:eastAsia="tr-TR"/>
         </w:rPr>
         <w:drawing>
@@ -231,19 +657,53 @@
       </w:r>
     </w:p>
     <w:p>
-      <w:r>
+      <w:pPr>
+        <w:rPr>
+          <w:rFonts w:ascii="Consolas" w:hAnsi="Consolas"/>
+          <w:sz w:val="20"/>
+          <w:szCs w:val="20"/>
+        </w:rPr>
+      </w:pPr>
+      <w:r>
+        <w:rPr>
+          <w:rFonts w:ascii="Consolas" w:hAnsi="Consolas"/>
+          <w:sz w:val="20"/>
+          <w:szCs w:val="20"/>
+        </w:rPr>
         <w:t xml:space="preserve">Ben CategoryList ve ProductList in title bilgisini NaviComponentten almak istiyorum.Kısacası amacım bir componentten diğerine data taşımak. Bu durumda karşımıza prop çıkıyor. Props(Propertys).Peki bunu nasıl yapıcağız? </w:t>
       </w:r>
     </w:p>
     <w:p>
-      <w:r>
+      <w:pPr>
+        <w:rPr>
+          <w:rFonts w:ascii="Consolas" w:hAnsi="Consolas"/>
+          <w:sz w:val="20"/>
+          <w:szCs w:val="20"/>
+        </w:rPr>
+      </w:pPr>
+      <w:r>
+        <w:rPr>
+          <w:rFonts w:ascii="Consolas" w:hAnsi="Consolas"/>
+          <w:sz w:val="20"/>
+          <w:szCs w:val="20"/>
+        </w:rPr>
         <w:t xml:space="preserve">App.js </w:t>
       </w:r>
     </w:p>
     <w:p>
-      <w:r>
-        <w:rPr>
+      <w:pPr>
+        <w:rPr>
+          <w:rFonts w:ascii="Consolas" w:hAnsi="Consolas"/>
+          <w:sz w:val="20"/>
+          <w:szCs w:val="20"/>
+        </w:rPr>
+      </w:pPr>
+      <w:r>
+        <w:rPr>
+          <w:rFonts w:ascii="Consolas" w:hAnsi="Consolas"/>
           <w:noProof/>
+          <w:sz w:val="20"/>
+          <w:szCs w:val="20"/>
           <w:lang w:eastAsia="tr-TR"/>
         </w:rPr>
         <w:drawing>
@@ -284,26 +744,68 @@
       </w:r>
     </w:p>
     <w:p>
-      <w:r>
+      <w:pPr>
+        <w:rPr>
+          <w:rFonts w:ascii="Consolas" w:hAnsi="Consolas"/>
+          <w:sz w:val="20"/>
+          <w:szCs w:val="20"/>
+        </w:rPr>
+      </w:pPr>
+      <w:r>
+        <w:rPr>
+          <w:rFonts w:ascii="Consolas" w:hAnsi="Consolas"/>
+          <w:sz w:val="20"/>
+          <w:szCs w:val="20"/>
+        </w:rPr>
         <w:t xml:space="preserve">Sonra </w:t>
       </w:r>
       <w:r>
+        <w:rPr>
+          <w:rFonts w:ascii="Consolas" w:hAnsi="Consolas"/>
+          <w:sz w:val="20"/>
+          <w:szCs w:val="20"/>
+        </w:rPr>
         <w:t>Product</w:t>
       </w:r>
       <w:r>
+        <w:rPr>
+          <w:rFonts w:ascii="Consolas" w:hAnsi="Consolas"/>
+          <w:sz w:val="20"/>
+          <w:szCs w:val="20"/>
+        </w:rPr>
         <w:t>List.js e git.</w:t>
       </w:r>
       <w:r>
+        <w:rPr>
+          <w:rFonts w:ascii="Consolas" w:hAnsi="Consolas"/>
+          <w:sz w:val="20"/>
+          <w:szCs w:val="20"/>
+        </w:rPr>
         <w:t xml:space="preserve"> Constructor ile props ı ekle</w:t>
       </w:r>
       <w:r>
+        <w:rPr>
+          <w:rFonts w:ascii="Consolas" w:hAnsi="Consolas"/>
+          <w:sz w:val="20"/>
+          <w:szCs w:val="20"/>
+        </w:rPr>
         <w:t>.Aslında Constructor a gerek yok . this.props ile de erişilebilir.</w:t>
       </w:r>
     </w:p>
     <w:p>
-      <w:r>
-        <w:rPr>
+      <w:pPr>
+        <w:rPr>
+          <w:rFonts w:ascii="Consolas" w:hAnsi="Consolas"/>
+          <w:sz w:val="20"/>
+          <w:szCs w:val="20"/>
+        </w:rPr>
+      </w:pPr>
+      <w:r>
+        <w:rPr>
+          <w:rFonts w:ascii="Consolas" w:hAnsi="Consolas"/>
           <w:noProof/>
+          <w:sz w:val="20"/>
+          <w:szCs w:val="20"/>
           <w:lang w:eastAsia="tr-TR"/>
         </w:rPr>
         <w:drawing>
@@ -343,39 +845,767 @@
         </w:drawing>
       </w:r>
     </w:p>
-    <w:p/>
-    <w:p>
-      <w:r>
+    <w:p>
+      <w:pPr>
+        <w:rPr>
+          <w:rFonts w:ascii="Consolas" w:hAnsi="Consolas"/>
+          <w:sz w:val="20"/>
+          <w:szCs w:val="20"/>
+        </w:rPr>
+      </w:pPr>
+    </w:p>
+    <w:p>
+      <w:pPr>
+        <w:rPr>
+          <w:rFonts w:ascii="Consolas" w:hAnsi="Consolas"/>
+          <w:sz w:val="20"/>
+          <w:szCs w:val="20"/>
+        </w:rPr>
+      </w:pPr>
+      <w:r>
+        <w:rPr>
+          <w:rFonts w:ascii="Consolas" w:hAnsi="Consolas"/>
+          <w:b/>
+          <w:sz w:val="20"/>
+          <w:szCs w:val="20"/>
+        </w:rPr>
         <w:lastRenderedPageBreak/>
-        <w:t>Encapsulation:Yeni bir eleman geldiği zaman child componente gönderilen değeri bir</w:t>
-      </w:r>
-      <w:r>
+        <w:t>Encapsulation</w:t>
+      </w:r>
+      <w:r>
+        <w:rPr>
+          <w:rFonts w:ascii="Consolas" w:hAnsi="Consolas"/>
+          <w:sz w:val="20"/>
+          <w:szCs w:val="20"/>
+        </w:rPr>
+        <w:t>:Yeni bir eleman geldiği zaman child componente gönderilen değeri bir</w:t>
+      </w:r>
+      <w:r>
+        <w:rPr>
+          <w:rFonts w:ascii="Consolas" w:hAnsi="Consolas"/>
+          <w:sz w:val="20"/>
+          <w:szCs w:val="20"/>
+        </w:rPr>
         <w:t xml:space="preserve"> model gibi düşünüp  onun içeri</w:t>
       </w:r>
       <w:r>
+        <w:rPr>
+          <w:rFonts w:ascii="Consolas" w:hAnsi="Consolas"/>
+          <w:sz w:val="20"/>
+          <w:szCs w:val="20"/>
+        </w:rPr>
         <w:t>s</w:t>
       </w:r>
       <w:r>
+        <w:rPr>
+          <w:rFonts w:ascii="Consolas" w:hAnsi="Consolas"/>
+          <w:sz w:val="20"/>
+          <w:szCs w:val="20"/>
+        </w:rPr>
         <w:t>i</w:t>
       </w:r>
       <w:r>
+        <w:rPr>
+          <w:rFonts w:ascii="Consolas" w:hAnsi="Consolas"/>
+          <w:sz w:val="20"/>
+          <w:szCs w:val="20"/>
+        </w:rPr>
         <w:t>nde herhangi bir yerde değişiklik yapmamak i</w:t>
       </w:r>
       <w:r>
+        <w:rPr>
+          <w:rFonts w:ascii="Consolas" w:hAnsi="Consolas"/>
+          <w:sz w:val="20"/>
+          <w:szCs w:val="20"/>
+        </w:rPr>
         <w:t>ç</w:t>
       </w:r>
       <w:r>
+        <w:rPr>
+          <w:rFonts w:ascii="Consolas" w:hAnsi="Consolas"/>
+          <w:sz w:val="20"/>
+          <w:szCs w:val="20"/>
+        </w:rPr>
         <w:t>in bu işlemi kullanırız.</w:t>
       </w:r>
     </w:p>
     <w:p>
-      <w:r>
-        <w:t>State:Props gibi veri alışverisinde kullanılıyor.Props bir componentten diğerine taşınan data.Bir componentten diğer componentte bir değişken taşımak istiyorum veya bir fonksiyon props kullanırım.State ise bir componentin datasıdır.Bir coponente özel bir data tutmak istiyorsak onu state ile sağlarız. Örneğin CategoryList in datası Category Componentinin içerisinde lazım.Yanı bu data tekbır data ve tamamen Category componente özel bir data.İşte bu durumda categori datasını app.js (ana component)ten de taşıyabilirim props ile .Ama yok ben bunu categori içeriisnde direkt tutmak istiyorum,herhangi bir yerden taşımak istemiyorum.</w:t>
+      <w:pPr>
+        <w:rPr>
+          <w:rFonts w:ascii="Consolas" w:hAnsi="Consolas"/>
+          <w:sz w:val="20"/>
+          <w:szCs w:val="20"/>
+        </w:rPr>
+      </w:pPr>
+      <w:r>
+        <w:rPr>
+          <w:rFonts w:ascii="Consolas" w:hAnsi="Consolas"/>
+          <w:b/>
+          <w:sz w:val="20"/>
+          <w:szCs w:val="20"/>
+        </w:rPr>
+        <w:t>State</w:t>
+      </w:r>
+      <w:r>
+        <w:rPr>
+          <w:rFonts w:ascii="Consolas" w:hAnsi="Consolas"/>
+          <w:sz w:val="20"/>
+          <w:szCs w:val="20"/>
+        </w:rPr>
+        <w:t>:Props gibi veri alışverisinde kullanılıyor.Props bir componentten diğerine taşınan data.Bir componentten diğer componentte bir değişken taşımak istiyorum veya bir fonksiyon props kullanırım.State ise bir componentin datasıdır.Bir coponente özel bir data tutmak istiyorsak onu state ile sağlarız. Örneğin CategoryList in datası Category Componentinin içerisinde lazım.Yanı bu data tekbır data ve tamamen Category componente özel bir data.İşte bu durumda categori datasını app.js (ana component)ten de taşıyabilirim props ile .Ama yok ben bunu categori içeriisnde direkt tutmak istiyorum,herhangi bir yerden taşımak istemiyorum.</w:t>
+      </w:r>
+    </w:p>
+    <w:p>
+      <w:pPr>
+        <w:rPr>
+          <w:rFonts w:ascii="Consolas" w:hAnsi="Consolas"/>
+          <w:sz w:val="20"/>
+          <w:szCs w:val="20"/>
+        </w:rPr>
+      </w:pPr>
+      <w:r>
+        <w:rPr>
+          <w:rFonts w:ascii="Consolas" w:hAnsi="Consolas"/>
+          <w:b/>
+          <w:sz w:val="20"/>
+          <w:szCs w:val="20"/>
+        </w:rPr>
+        <w:t>Eventler</w:t>
+      </w:r>
+      <w:r>
+        <w:rPr>
+          <w:rFonts w:ascii="Consolas" w:hAnsi="Consolas"/>
+          <w:sz w:val="20"/>
+          <w:szCs w:val="20"/>
+        </w:rPr>
+        <w:t>:</w:t>
+      </w:r>
+      <w:r>
+        <w:rPr>
+          <w:rFonts w:ascii="Consolas" w:hAnsi="Consolas"/>
+          <w:sz w:val="20"/>
+          <w:szCs w:val="20"/>
+        </w:rPr>
+        <w:t>örn onClick() eventi</w:t>
       </w:r>
       <w:bookmarkStart w:id="0" w:name="_GoBack"/>
       <w:bookmarkEnd w:id="0"/>
     </w:p>
-    <w:p/>
+    <w:p>
+      <w:pPr>
+        <w:shd w:val="clear" w:color="auto" w:fill="0D1117"/>
+        <w:spacing w:after="0" w:line="285" w:lineRule="atLeast"/>
+        <w:rPr>
+          <w:rFonts w:ascii="Consolas" w:eastAsia="Times New Roman" w:hAnsi="Consolas" w:cs="Times New Roman"/>
+          <w:color w:val="C9D1D9"/>
+          <w:sz w:val="21"/>
+          <w:szCs w:val="21"/>
+          <w:lang w:eastAsia="tr-TR"/>
+        </w:rPr>
+      </w:pPr>
+      <w:r>
+        <w:rPr>
+          <w:rFonts w:ascii="Consolas" w:eastAsia="Times New Roman" w:hAnsi="Consolas" w:cs="Times New Roman"/>
+          <w:color w:val="C9D1D9"/>
+          <w:sz w:val="21"/>
+          <w:szCs w:val="21"/>
+          <w:lang w:eastAsia="tr-TR"/>
+        </w:rPr>
+        <w:t>&lt;</w:t>
+      </w:r>
+      <w:r>
+        <w:rPr>
+          <w:rFonts w:ascii="Consolas" w:eastAsia="Times New Roman" w:hAnsi="Consolas" w:cs="Times New Roman"/>
+          <w:color w:val="7EE787"/>
+          <w:sz w:val="21"/>
+          <w:szCs w:val="21"/>
+          <w:lang w:eastAsia="tr-TR"/>
+        </w:rPr>
+        <w:t>ListGroup</w:t>
+      </w:r>
+      <w:r>
+        <w:rPr>
+          <w:rFonts w:ascii="Consolas" w:eastAsia="Times New Roman" w:hAnsi="Consolas" w:cs="Times New Roman"/>
+          <w:color w:val="C9D1D9"/>
+          <w:sz w:val="21"/>
+          <w:szCs w:val="21"/>
+          <w:lang w:eastAsia="tr-TR"/>
+        </w:rPr>
+        <w:t>&gt;</w:t>
+      </w:r>
+    </w:p>
+    <w:p>
+      <w:pPr>
+        <w:shd w:val="clear" w:color="auto" w:fill="0D1117"/>
+        <w:spacing w:after="0" w:line="285" w:lineRule="atLeast"/>
+        <w:rPr>
+          <w:rFonts w:ascii="Consolas" w:eastAsia="Times New Roman" w:hAnsi="Consolas" w:cs="Times New Roman"/>
+          <w:color w:val="C9D1D9"/>
+          <w:sz w:val="21"/>
+          <w:szCs w:val="21"/>
+          <w:lang w:eastAsia="tr-TR"/>
+        </w:rPr>
+      </w:pPr>
+      <w:r>
+        <w:rPr>
+          <w:rFonts w:ascii="Consolas" w:eastAsia="Times New Roman" w:hAnsi="Consolas" w:cs="Times New Roman"/>
+          <w:color w:val="C9D1D9"/>
+          <w:sz w:val="21"/>
+          <w:szCs w:val="21"/>
+          <w:lang w:eastAsia="tr-TR"/>
+        </w:rPr>
+        <w:t>      </w:t>
+      </w:r>
+      <w:r>
+        <w:rPr>
+          <w:rFonts w:ascii="Consolas" w:eastAsia="Times New Roman" w:hAnsi="Consolas" w:cs="Times New Roman"/>
+          <w:color w:val="C9D1D9"/>
+          <w:sz w:val="21"/>
+          <w:szCs w:val="21"/>
+          <w:lang w:eastAsia="tr-TR"/>
+        </w:rPr>
+        <w:t>{</w:t>
+      </w:r>
+    </w:p>
+    <w:p>
+      <w:pPr>
+        <w:shd w:val="clear" w:color="auto" w:fill="0D1117"/>
+        <w:spacing w:after="0" w:line="285" w:lineRule="atLeast"/>
+        <w:rPr>
+          <w:rFonts w:ascii="Consolas" w:eastAsia="Times New Roman" w:hAnsi="Consolas" w:cs="Times New Roman"/>
+          <w:color w:val="C9D1D9"/>
+          <w:sz w:val="21"/>
+          <w:szCs w:val="21"/>
+          <w:lang w:eastAsia="tr-TR"/>
+        </w:rPr>
+      </w:pPr>
+      <w:r>
+        <w:rPr>
+          <w:rFonts w:ascii="Consolas" w:eastAsia="Times New Roman" w:hAnsi="Consolas" w:cs="Times New Roman"/>
+          <w:color w:val="C9D1D9"/>
+          <w:sz w:val="21"/>
+          <w:szCs w:val="21"/>
+          <w:lang w:eastAsia="tr-TR"/>
+        </w:rPr>
+        <w:t> </w:t>
+      </w:r>
+      <w:r>
+        <w:rPr>
+          <w:rFonts w:ascii="Consolas" w:eastAsia="Times New Roman" w:hAnsi="Consolas" w:cs="Times New Roman"/>
+          <w:color w:val="8B949E"/>
+          <w:sz w:val="21"/>
+          <w:szCs w:val="21"/>
+          <w:lang w:eastAsia="tr-TR"/>
+        </w:rPr>
+        <w:t>//map : listenın elemanlarını tek tek döner,döndüğü elemanları yenı bir liste yapar.</w:t>
+      </w:r>
+    </w:p>
+    <w:p>
+      <w:pPr>
+        <w:shd w:val="clear" w:color="auto" w:fill="0D1117"/>
+        <w:spacing w:after="0" w:line="285" w:lineRule="atLeast"/>
+        <w:rPr>
+          <w:rFonts w:ascii="Consolas" w:eastAsia="Times New Roman" w:hAnsi="Consolas" w:cs="Times New Roman"/>
+          <w:color w:val="FF7B72"/>
+          <w:sz w:val="21"/>
+          <w:szCs w:val="21"/>
+          <w:lang w:eastAsia="tr-TR"/>
+        </w:rPr>
+      </w:pPr>
+      <w:r>
+        <w:rPr>
+          <w:rFonts w:ascii="Consolas" w:eastAsia="Times New Roman" w:hAnsi="Consolas" w:cs="Times New Roman"/>
+          <w:color w:val="C9D1D9"/>
+          <w:sz w:val="21"/>
+          <w:szCs w:val="21"/>
+          <w:lang w:eastAsia="tr-TR"/>
+        </w:rPr>
+        <w:t>  </w:t>
+      </w:r>
+      <w:r>
+        <w:rPr>
+          <w:rFonts w:ascii="Consolas" w:eastAsia="Times New Roman" w:hAnsi="Consolas" w:cs="Times New Roman"/>
+          <w:color w:val="79C0FF"/>
+          <w:sz w:val="21"/>
+          <w:szCs w:val="21"/>
+          <w:lang w:eastAsia="tr-TR"/>
+        </w:rPr>
+        <w:t>this</w:t>
+      </w:r>
+      <w:r>
+        <w:rPr>
+          <w:rFonts w:ascii="Consolas" w:eastAsia="Times New Roman" w:hAnsi="Consolas" w:cs="Times New Roman"/>
+          <w:color w:val="C9D1D9"/>
+          <w:sz w:val="21"/>
+          <w:szCs w:val="21"/>
+          <w:lang w:eastAsia="tr-TR"/>
+        </w:rPr>
+        <w:t>.state.categories.</w:t>
+      </w:r>
+      <w:r>
+        <w:rPr>
+          <w:rFonts w:ascii="Consolas" w:eastAsia="Times New Roman" w:hAnsi="Consolas" w:cs="Times New Roman"/>
+          <w:color w:val="D2A8FF"/>
+          <w:sz w:val="21"/>
+          <w:szCs w:val="21"/>
+          <w:lang w:eastAsia="tr-TR"/>
+        </w:rPr>
+        <w:t>map</w:t>
+      </w:r>
+      <w:r>
+        <w:rPr>
+          <w:rFonts w:ascii="Consolas" w:eastAsia="Times New Roman" w:hAnsi="Consolas" w:cs="Times New Roman"/>
+          <w:color w:val="C9D1D9"/>
+          <w:sz w:val="21"/>
+          <w:szCs w:val="21"/>
+          <w:lang w:eastAsia="tr-TR"/>
+        </w:rPr>
+        <w:t>(</w:t>
+      </w:r>
+      <w:r>
+        <w:rPr>
+          <w:rFonts w:ascii="Consolas" w:eastAsia="Times New Roman" w:hAnsi="Consolas" w:cs="Times New Roman"/>
+          <w:color w:val="FFA657"/>
+          <w:sz w:val="21"/>
+          <w:szCs w:val="21"/>
+          <w:lang w:eastAsia="tr-TR"/>
+        </w:rPr>
+        <w:t>category</w:t>
+      </w:r>
+      <w:r>
+        <w:rPr>
+          <w:rFonts w:ascii="Consolas" w:eastAsia="Times New Roman" w:hAnsi="Consolas" w:cs="Times New Roman"/>
+          <w:color w:val="C9D1D9"/>
+          <w:sz w:val="21"/>
+          <w:szCs w:val="21"/>
+          <w:lang w:eastAsia="tr-TR"/>
+        </w:rPr>
+        <w:t> </w:t>
+      </w:r>
+      <w:r>
+        <w:rPr>
+          <w:rFonts w:ascii="Consolas" w:eastAsia="Times New Roman" w:hAnsi="Consolas" w:cs="Times New Roman"/>
+          <w:color w:val="FF7B72"/>
+          <w:sz w:val="21"/>
+          <w:szCs w:val="21"/>
+          <w:lang w:eastAsia="tr-TR"/>
+        </w:rPr>
+        <w:t>=&gt;</w:t>
+      </w:r>
+    </w:p>
+    <w:p>
+      <w:pPr>
+        <w:shd w:val="clear" w:color="auto" w:fill="0D1117"/>
+        <w:spacing w:after="0" w:line="285" w:lineRule="atLeast"/>
+        <w:rPr>
+          <w:rFonts w:ascii="Consolas" w:eastAsia="Times New Roman" w:hAnsi="Consolas" w:cs="Times New Roman"/>
+          <w:color w:val="C9D1D9"/>
+          <w:sz w:val="21"/>
+          <w:szCs w:val="21"/>
+          <w:lang w:eastAsia="tr-TR"/>
+        </w:rPr>
+      </w:pPr>
+      <w:r>
+        <w:rPr>
+          <w:rFonts w:ascii="Consolas" w:eastAsia="Times New Roman" w:hAnsi="Consolas" w:cs="Times New Roman"/>
+          <w:color w:val="C9D1D9"/>
+          <w:sz w:val="21"/>
+          <w:szCs w:val="21"/>
+          <w:lang w:eastAsia="tr-TR"/>
+        </w:rPr>
+        <w:t> (</w:t>
+      </w:r>
+    </w:p>
+    <w:p>
+      <w:pPr>
+        <w:shd w:val="clear" w:color="auto" w:fill="0D1117"/>
+        <w:spacing w:after="0" w:line="285" w:lineRule="atLeast"/>
+        <w:rPr>
+          <w:rFonts w:ascii="Consolas" w:eastAsia="Times New Roman" w:hAnsi="Consolas" w:cs="Times New Roman"/>
+          <w:color w:val="C9D1D9"/>
+          <w:sz w:val="21"/>
+          <w:szCs w:val="21"/>
+          <w:lang w:eastAsia="tr-TR"/>
+        </w:rPr>
+      </w:pPr>
+      <w:r>
+        <w:rPr>
+          <w:rFonts w:ascii="Consolas" w:eastAsia="Times New Roman" w:hAnsi="Consolas" w:cs="Times New Roman"/>
+          <w:color w:val="C9D1D9"/>
+          <w:sz w:val="21"/>
+          <w:szCs w:val="21"/>
+          <w:lang w:eastAsia="tr-TR"/>
+        </w:rPr>
+        <w:t>  </w:t>
+      </w:r>
+      <w:r>
+        <w:rPr>
+          <w:rFonts w:ascii="Consolas" w:eastAsia="Times New Roman" w:hAnsi="Consolas" w:cs="Times New Roman"/>
+          <w:color w:val="C9D1D9"/>
+          <w:sz w:val="21"/>
+          <w:szCs w:val="21"/>
+          <w:lang w:eastAsia="tr-TR"/>
+        </w:rPr>
+        <w:t>&lt;</w:t>
+      </w:r>
+      <w:r>
+        <w:rPr>
+          <w:rFonts w:ascii="Consolas" w:eastAsia="Times New Roman" w:hAnsi="Consolas" w:cs="Times New Roman"/>
+          <w:color w:val="7EE787"/>
+          <w:sz w:val="21"/>
+          <w:szCs w:val="21"/>
+          <w:lang w:eastAsia="tr-TR"/>
+        </w:rPr>
+        <w:t>ListGroupItem</w:t>
+      </w:r>
+      <w:r>
+        <w:rPr>
+          <w:rFonts w:ascii="Consolas" w:eastAsia="Times New Roman" w:hAnsi="Consolas" w:cs="Times New Roman"/>
+          <w:color w:val="C9D1D9"/>
+          <w:sz w:val="21"/>
+          <w:szCs w:val="21"/>
+          <w:lang w:eastAsia="tr-TR"/>
+        </w:rPr>
+        <w:t> </w:t>
+      </w:r>
+      <w:r>
+        <w:rPr>
+          <w:rFonts w:ascii="Consolas" w:eastAsia="Times New Roman" w:hAnsi="Consolas" w:cs="Times New Roman"/>
+          <w:color w:val="79C0FF"/>
+          <w:sz w:val="21"/>
+          <w:szCs w:val="21"/>
+          <w:lang w:eastAsia="tr-TR"/>
+        </w:rPr>
+        <w:t>onClick</w:t>
+      </w:r>
+      <w:r>
+        <w:rPr>
+          <w:rFonts w:ascii="Consolas" w:eastAsia="Times New Roman" w:hAnsi="Consolas" w:cs="Times New Roman"/>
+          <w:color w:val="FF7B72"/>
+          <w:sz w:val="21"/>
+          <w:szCs w:val="21"/>
+          <w:lang w:eastAsia="tr-TR"/>
+        </w:rPr>
+        <w:t>=</w:t>
+      </w:r>
+      <w:r>
+        <w:rPr>
+          <w:rFonts w:ascii="Consolas" w:eastAsia="Times New Roman" w:hAnsi="Consolas" w:cs="Times New Roman"/>
+          <w:color w:val="C9D1D9"/>
+          <w:sz w:val="21"/>
+          <w:szCs w:val="21"/>
+          <w:lang w:eastAsia="tr-TR"/>
+        </w:rPr>
+        <w:t>{</w:t>
+      </w:r>
+      <w:r>
+        <w:rPr>
+          <w:rFonts w:ascii="Consolas" w:eastAsia="Times New Roman" w:hAnsi="Consolas" w:cs="Times New Roman"/>
+          <w:color w:val="79C0FF"/>
+          <w:sz w:val="21"/>
+          <w:szCs w:val="21"/>
+          <w:lang w:eastAsia="tr-TR"/>
+        </w:rPr>
+        <w:t>this</w:t>
+      </w:r>
+      <w:r>
+        <w:rPr>
+          <w:rFonts w:ascii="Consolas" w:eastAsia="Times New Roman" w:hAnsi="Consolas" w:cs="Times New Roman"/>
+          <w:color w:val="C9D1D9"/>
+          <w:sz w:val="21"/>
+          <w:szCs w:val="21"/>
+          <w:lang w:eastAsia="tr-TR"/>
+        </w:rPr>
+        <w:t>.</w:t>
+      </w:r>
+      <w:r>
+        <w:rPr>
+          <w:rFonts w:ascii="Consolas" w:eastAsia="Times New Roman" w:hAnsi="Consolas" w:cs="Times New Roman"/>
+          <w:color w:val="D2A8FF"/>
+          <w:sz w:val="21"/>
+          <w:szCs w:val="21"/>
+          <w:lang w:eastAsia="tr-TR"/>
+        </w:rPr>
+        <w:t>setState</w:t>
+      </w:r>
+      <w:r>
+        <w:rPr>
+          <w:rFonts w:ascii="Consolas" w:eastAsia="Times New Roman" w:hAnsi="Consolas" w:cs="Times New Roman"/>
+          <w:color w:val="C9D1D9"/>
+          <w:sz w:val="21"/>
+          <w:szCs w:val="21"/>
+          <w:lang w:eastAsia="tr-TR"/>
+        </w:rPr>
+        <w:t>({currentCategory:</w:t>
+      </w:r>
+      <w:r>
+        <w:rPr>
+          <w:rFonts w:ascii="Consolas" w:eastAsia="Times New Roman" w:hAnsi="Consolas" w:cs="Times New Roman"/>
+          <w:color w:val="FFA657"/>
+          <w:sz w:val="21"/>
+          <w:szCs w:val="21"/>
+          <w:lang w:eastAsia="tr-TR"/>
+        </w:rPr>
+        <w:t>category</w:t>
+      </w:r>
+      <w:r>
+        <w:rPr>
+          <w:rFonts w:ascii="Consolas" w:eastAsia="Times New Roman" w:hAnsi="Consolas" w:cs="Times New Roman"/>
+          <w:color w:val="C9D1D9"/>
+          <w:sz w:val="21"/>
+          <w:szCs w:val="21"/>
+          <w:lang w:eastAsia="tr-TR"/>
+        </w:rPr>
+        <w:t>.categoryName})} </w:t>
+      </w:r>
+      <w:r>
+        <w:rPr>
+          <w:rFonts w:ascii="Consolas" w:eastAsia="Times New Roman" w:hAnsi="Consolas" w:cs="Times New Roman"/>
+          <w:color w:val="79C0FF"/>
+          <w:sz w:val="21"/>
+          <w:szCs w:val="21"/>
+          <w:lang w:eastAsia="tr-TR"/>
+        </w:rPr>
+        <w:t>key</w:t>
+      </w:r>
+      <w:r>
+        <w:rPr>
+          <w:rFonts w:ascii="Consolas" w:eastAsia="Times New Roman" w:hAnsi="Consolas" w:cs="Times New Roman"/>
+          <w:color w:val="FF7B72"/>
+          <w:sz w:val="21"/>
+          <w:szCs w:val="21"/>
+          <w:lang w:eastAsia="tr-TR"/>
+        </w:rPr>
+        <w:t>=</w:t>
+      </w:r>
+      <w:r>
+        <w:rPr>
+          <w:rFonts w:ascii="Consolas" w:eastAsia="Times New Roman" w:hAnsi="Consolas" w:cs="Times New Roman"/>
+          <w:color w:val="C9D1D9"/>
+          <w:sz w:val="21"/>
+          <w:szCs w:val="21"/>
+          <w:lang w:eastAsia="tr-TR"/>
+        </w:rPr>
+        <w:t>{</w:t>
+      </w:r>
+      <w:r>
+        <w:rPr>
+          <w:rFonts w:ascii="Consolas" w:eastAsia="Times New Roman" w:hAnsi="Consolas" w:cs="Times New Roman"/>
+          <w:color w:val="FFA657"/>
+          <w:sz w:val="21"/>
+          <w:szCs w:val="21"/>
+          <w:lang w:eastAsia="tr-TR"/>
+        </w:rPr>
+        <w:t>category</w:t>
+      </w:r>
+      <w:r>
+        <w:rPr>
+          <w:rFonts w:ascii="Consolas" w:eastAsia="Times New Roman" w:hAnsi="Consolas" w:cs="Times New Roman"/>
+          <w:color w:val="C9D1D9"/>
+          <w:sz w:val="21"/>
+          <w:szCs w:val="21"/>
+          <w:lang w:eastAsia="tr-TR"/>
+        </w:rPr>
+        <w:t>.categoryId}&gt;{</w:t>
+      </w:r>
+      <w:r>
+        <w:rPr>
+          <w:rFonts w:ascii="Consolas" w:eastAsia="Times New Roman" w:hAnsi="Consolas" w:cs="Times New Roman"/>
+          <w:color w:val="FFA657"/>
+          <w:sz w:val="21"/>
+          <w:szCs w:val="21"/>
+          <w:lang w:eastAsia="tr-TR"/>
+        </w:rPr>
+        <w:t>category</w:t>
+      </w:r>
+      <w:r>
+        <w:rPr>
+          <w:rFonts w:ascii="Consolas" w:eastAsia="Times New Roman" w:hAnsi="Consolas" w:cs="Times New Roman"/>
+          <w:color w:val="C9D1D9"/>
+          <w:sz w:val="21"/>
+          <w:szCs w:val="21"/>
+          <w:lang w:eastAsia="tr-TR"/>
+        </w:rPr>
+        <w:t>.categoryName}&lt;/</w:t>
+      </w:r>
+      <w:r>
+        <w:rPr>
+          <w:rFonts w:ascii="Consolas" w:eastAsia="Times New Roman" w:hAnsi="Consolas" w:cs="Times New Roman"/>
+          <w:color w:val="7EE787"/>
+          <w:sz w:val="21"/>
+          <w:szCs w:val="21"/>
+          <w:lang w:eastAsia="tr-TR"/>
+        </w:rPr>
+        <w:t>ListGroupItem</w:t>
+      </w:r>
+      <w:r>
+        <w:rPr>
+          <w:rFonts w:ascii="Consolas" w:eastAsia="Times New Roman" w:hAnsi="Consolas" w:cs="Times New Roman"/>
+          <w:color w:val="C9D1D9"/>
+          <w:sz w:val="21"/>
+          <w:szCs w:val="21"/>
+          <w:lang w:eastAsia="tr-TR"/>
+        </w:rPr>
+        <w:t>&gt;</w:t>
+      </w:r>
+    </w:p>
+    <w:p>
+      <w:pPr>
+        <w:shd w:val="clear" w:color="auto" w:fill="0D1117"/>
+        <w:spacing w:after="0" w:line="285" w:lineRule="atLeast"/>
+        <w:rPr>
+          <w:rFonts w:ascii="Consolas" w:eastAsia="Times New Roman" w:hAnsi="Consolas" w:cs="Times New Roman"/>
+          <w:color w:val="C9D1D9"/>
+          <w:sz w:val="21"/>
+          <w:szCs w:val="21"/>
+          <w:lang w:eastAsia="tr-TR"/>
+        </w:rPr>
+      </w:pPr>
+      <w:r>
+        <w:rPr>
+          <w:rFonts w:ascii="Consolas" w:eastAsia="Times New Roman" w:hAnsi="Consolas" w:cs="Times New Roman"/>
+          <w:color w:val="C9D1D9"/>
+          <w:sz w:val="21"/>
+          <w:szCs w:val="21"/>
+          <w:lang w:eastAsia="tr-TR"/>
+        </w:rPr>
+        <w:t>  </w:t>
+      </w:r>
+      <w:r>
+        <w:rPr>
+          <w:rFonts w:ascii="Consolas" w:eastAsia="Times New Roman" w:hAnsi="Consolas" w:cs="Times New Roman"/>
+          <w:color w:val="C9D1D9"/>
+          <w:sz w:val="21"/>
+          <w:szCs w:val="21"/>
+          <w:lang w:eastAsia="tr-TR"/>
+        </w:rPr>
+        <w:t>))</w:t>
+      </w:r>
+    </w:p>
+    <w:p>
+      <w:pPr>
+        <w:shd w:val="clear" w:color="auto" w:fill="0D1117"/>
+        <w:spacing w:after="0" w:line="285" w:lineRule="atLeast"/>
+        <w:rPr>
+          <w:rFonts w:ascii="Consolas" w:eastAsia="Times New Roman" w:hAnsi="Consolas" w:cs="Times New Roman"/>
+          <w:color w:val="C9D1D9"/>
+          <w:sz w:val="21"/>
+          <w:szCs w:val="21"/>
+          <w:lang w:eastAsia="tr-TR"/>
+        </w:rPr>
+      </w:pPr>
+      <w:r>
+        <w:rPr>
+          <w:rFonts w:ascii="Consolas" w:eastAsia="Times New Roman" w:hAnsi="Consolas" w:cs="Times New Roman"/>
+          <w:color w:val="C9D1D9"/>
+          <w:sz w:val="21"/>
+          <w:szCs w:val="21"/>
+          <w:lang w:eastAsia="tr-TR"/>
+        </w:rPr>
+        <w:t> </w:t>
+      </w:r>
+      <w:r>
+        <w:rPr>
+          <w:rFonts w:ascii="Consolas" w:eastAsia="Times New Roman" w:hAnsi="Consolas" w:cs="Times New Roman"/>
+          <w:color w:val="C9D1D9"/>
+          <w:sz w:val="21"/>
+          <w:szCs w:val="21"/>
+          <w:lang w:eastAsia="tr-TR"/>
+        </w:rPr>
+        <w:t>}</w:t>
+      </w:r>
+    </w:p>
+    <w:p>
+      <w:pPr>
+        <w:shd w:val="clear" w:color="auto" w:fill="0D1117"/>
+        <w:spacing w:after="0" w:line="285" w:lineRule="atLeast"/>
+        <w:rPr>
+          <w:rFonts w:ascii="Consolas" w:eastAsia="Times New Roman" w:hAnsi="Consolas" w:cs="Times New Roman"/>
+          <w:color w:val="C9D1D9"/>
+          <w:sz w:val="21"/>
+          <w:szCs w:val="21"/>
+          <w:lang w:eastAsia="tr-TR"/>
+        </w:rPr>
+      </w:pPr>
+    </w:p>
+    <w:p>
+      <w:pPr>
+        <w:shd w:val="clear" w:color="auto" w:fill="0D1117"/>
+        <w:spacing w:after="0" w:line="285" w:lineRule="atLeast"/>
+        <w:rPr>
+          <w:rFonts w:ascii="Consolas" w:eastAsia="Times New Roman" w:hAnsi="Consolas" w:cs="Times New Roman"/>
+          <w:color w:val="C9D1D9"/>
+          <w:sz w:val="21"/>
+          <w:szCs w:val="21"/>
+          <w:lang w:eastAsia="tr-TR"/>
+        </w:rPr>
+      </w:pPr>
+      <w:r>
+        <w:rPr>
+          <w:rFonts w:ascii="Consolas" w:eastAsia="Times New Roman" w:hAnsi="Consolas" w:cs="Times New Roman"/>
+          <w:color w:val="C9D1D9"/>
+          <w:sz w:val="21"/>
+          <w:szCs w:val="21"/>
+          <w:lang w:eastAsia="tr-TR"/>
+        </w:rPr>
+        <w:t>&lt;/</w:t>
+      </w:r>
+      <w:r>
+        <w:rPr>
+          <w:rFonts w:ascii="Consolas" w:eastAsia="Times New Roman" w:hAnsi="Consolas" w:cs="Times New Roman"/>
+          <w:color w:val="7EE787"/>
+          <w:sz w:val="21"/>
+          <w:szCs w:val="21"/>
+          <w:lang w:eastAsia="tr-TR"/>
+        </w:rPr>
+        <w:t>ListGroup</w:t>
+      </w:r>
+      <w:r>
+        <w:rPr>
+          <w:rFonts w:ascii="Consolas" w:eastAsia="Times New Roman" w:hAnsi="Consolas" w:cs="Times New Roman"/>
+          <w:color w:val="C9D1D9"/>
+          <w:sz w:val="21"/>
+          <w:szCs w:val="21"/>
+          <w:lang w:eastAsia="tr-TR"/>
+        </w:rPr>
+        <w:t>&gt;</w:t>
+      </w:r>
+    </w:p>
+    <w:p>
+      <w:pPr>
+        <w:rPr>
+          <w:rFonts w:ascii="Consolas" w:hAnsi="Consolas"/>
+          <w:sz w:val="20"/>
+          <w:szCs w:val="20"/>
+        </w:rPr>
+      </w:pPr>
+    </w:p>
+    <w:p>
+      <w:pPr>
+        <w:rPr>
+          <w:rFonts w:ascii="Consolas" w:hAnsi="Consolas"/>
+          <w:sz w:val="20"/>
+          <w:szCs w:val="20"/>
+        </w:rPr>
+      </w:pPr>
+      <w:r>
+        <w:rPr>
+          <w:rFonts w:ascii="Consolas" w:hAnsi="Consolas"/>
+          <w:sz w:val="20"/>
+          <w:szCs w:val="20"/>
+        </w:rPr>
+        <w:t>setState:Statede ki herhangi bir nesnenin değiştirilmesini sağlar.</w:t>
+      </w:r>
+    </w:p>
+    <w:p>
+      <w:pPr>
+        <w:rPr>
+          <w:rFonts w:ascii="Consolas" w:hAnsi="Consolas"/>
+          <w:sz w:val="20"/>
+          <w:szCs w:val="20"/>
+        </w:rPr>
+      </w:pPr>
+    </w:p>
     <w:sectPr>
       <w:pgSz w:w="11906" w:h="16838"/>
       <w:pgMar w:top="1417" w:right="1417" w:bottom="1417" w:left="1417" w:header="708" w:footer="708" w:gutter="0"/>

</xml_diff>

<commit_message>
Ürünler listelendi, componentler arası iletişim sağlandı
Ürünler listelendi, componentler arası iletişim sağlandı
</commit_message>
<xml_diff>
--- a/secondWeek.docx
+++ b/secondWeek.docx
@@ -988,613 +988,690 @@
         </w:rPr>
         <w:t>örn onClick() eventi</w:t>
       </w:r>
+    </w:p>
+    <w:p>
+      <w:pPr>
+        <w:shd w:val="clear" w:color="auto" w:fill="0D1117"/>
+        <w:spacing w:after="0" w:line="285" w:lineRule="atLeast"/>
+        <w:rPr>
+          <w:rFonts w:ascii="Consolas" w:eastAsia="Times New Roman" w:hAnsi="Consolas" w:cs="Times New Roman"/>
+          <w:color w:val="C9D1D9"/>
+          <w:sz w:val="21"/>
+          <w:szCs w:val="21"/>
+          <w:lang w:eastAsia="tr-TR"/>
+        </w:rPr>
+      </w:pPr>
+      <w:r>
+        <w:rPr>
+          <w:rFonts w:ascii="Consolas" w:eastAsia="Times New Roman" w:hAnsi="Consolas" w:cs="Times New Roman"/>
+          <w:color w:val="C9D1D9"/>
+          <w:sz w:val="21"/>
+          <w:szCs w:val="21"/>
+          <w:lang w:eastAsia="tr-TR"/>
+        </w:rPr>
+        <w:t>&lt;</w:t>
+      </w:r>
+      <w:r>
+        <w:rPr>
+          <w:rFonts w:ascii="Consolas" w:eastAsia="Times New Roman" w:hAnsi="Consolas" w:cs="Times New Roman"/>
+          <w:color w:val="7EE787"/>
+          <w:sz w:val="21"/>
+          <w:szCs w:val="21"/>
+          <w:lang w:eastAsia="tr-TR"/>
+        </w:rPr>
+        <w:t>ListGroup</w:t>
+      </w:r>
+      <w:r>
+        <w:rPr>
+          <w:rFonts w:ascii="Consolas" w:eastAsia="Times New Roman" w:hAnsi="Consolas" w:cs="Times New Roman"/>
+          <w:color w:val="C9D1D9"/>
+          <w:sz w:val="21"/>
+          <w:szCs w:val="21"/>
+          <w:lang w:eastAsia="tr-TR"/>
+        </w:rPr>
+        <w:t>&gt;</w:t>
+      </w:r>
+    </w:p>
+    <w:p>
+      <w:pPr>
+        <w:shd w:val="clear" w:color="auto" w:fill="0D1117"/>
+        <w:spacing w:after="0" w:line="285" w:lineRule="atLeast"/>
+        <w:rPr>
+          <w:rFonts w:ascii="Consolas" w:eastAsia="Times New Roman" w:hAnsi="Consolas" w:cs="Times New Roman"/>
+          <w:color w:val="C9D1D9"/>
+          <w:sz w:val="21"/>
+          <w:szCs w:val="21"/>
+          <w:lang w:eastAsia="tr-TR"/>
+        </w:rPr>
+      </w:pPr>
+      <w:r>
+        <w:rPr>
+          <w:rFonts w:ascii="Consolas" w:eastAsia="Times New Roman" w:hAnsi="Consolas" w:cs="Times New Roman"/>
+          <w:color w:val="C9D1D9"/>
+          <w:sz w:val="21"/>
+          <w:szCs w:val="21"/>
+          <w:lang w:eastAsia="tr-TR"/>
+        </w:rPr>
+        <w:t>      </w:t>
+      </w:r>
+      <w:r>
+        <w:rPr>
+          <w:rFonts w:ascii="Consolas" w:eastAsia="Times New Roman" w:hAnsi="Consolas" w:cs="Times New Roman"/>
+          <w:color w:val="C9D1D9"/>
+          <w:sz w:val="21"/>
+          <w:szCs w:val="21"/>
+          <w:lang w:eastAsia="tr-TR"/>
+        </w:rPr>
+        <w:t>{</w:t>
+      </w:r>
+    </w:p>
+    <w:p>
+      <w:pPr>
+        <w:shd w:val="clear" w:color="auto" w:fill="0D1117"/>
+        <w:spacing w:after="0" w:line="285" w:lineRule="atLeast"/>
+        <w:rPr>
+          <w:rFonts w:ascii="Consolas" w:eastAsia="Times New Roman" w:hAnsi="Consolas" w:cs="Times New Roman"/>
+          <w:color w:val="C9D1D9"/>
+          <w:sz w:val="21"/>
+          <w:szCs w:val="21"/>
+          <w:lang w:eastAsia="tr-TR"/>
+        </w:rPr>
+      </w:pPr>
+      <w:r>
+        <w:rPr>
+          <w:rFonts w:ascii="Consolas" w:eastAsia="Times New Roman" w:hAnsi="Consolas" w:cs="Times New Roman"/>
+          <w:color w:val="C9D1D9"/>
+          <w:sz w:val="21"/>
+          <w:szCs w:val="21"/>
+          <w:lang w:eastAsia="tr-TR"/>
+        </w:rPr>
+        <w:t> </w:t>
+      </w:r>
+      <w:r>
+        <w:rPr>
+          <w:rFonts w:ascii="Consolas" w:eastAsia="Times New Roman" w:hAnsi="Consolas" w:cs="Times New Roman"/>
+          <w:color w:val="8B949E"/>
+          <w:sz w:val="21"/>
+          <w:szCs w:val="21"/>
+          <w:lang w:eastAsia="tr-TR"/>
+        </w:rPr>
+        <w:t>//map : listenın elemanlarını tek tek döner,döndüğü elemanları yenı bir liste yapar.</w:t>
+      </w:r>
+    </w:p>
+    <w:p>
+      <w:pPr>
+        <w:shd w:val="clear" w:color="auto" w:fill="0D1117"/>
+        <w:spacing w:after="0" w:line="285" w:lineRule="atLeast"/>
+        <w:rPr>
+          <w:rFonts w:ascii="Consolas" w:eastAsia="Times New Roman" w:hAnsi="Consolas" w:cs="Times New Roman"/>
+          <w:color w:val="FF7B72"/>
+          <w:sz w:val="21"/>
+          <w:szCs w:val="21"/>
+          <w:lang w:eastAsia="tr-TR"/>
+        </w:rPr>
+      </w:pPr>
+      <w:r>
+        <w:rPr>
+          <w:rFonts w:ascii="Consolas" w:eastAsia="Times New Roman" w:hAnsi="Consolas" w:cs="Times New Roman"/>
+          <w:color w:val="C9D1D9"/>
+          <w:sz w:val="21"/>
+          <w:szCs w:val="21"/>
+          <w:lang w:eastAsia="tr-TR"/>
+        </w:rPr>
+        <w:t>  </w:t>
+      </w:r>
+      <w:r>
+        <w:rPr>
+          <w:rFonts w:ascii="Consolas" w:eastAsia="Times New Roman" w:hAnsi="Consolas" w:cs="Times New Roman"/>
+          <w:color w:val="79C0FF"/>
+          <w:sz w:val="21"/>
+          <w:szCs w:val="21"/>
+          <w:lang w:eastAsia="tr-TR"/>
+        </w:rPr>
+        <w:t>this</w:t>
+      </w:r>
+      <w:r>
+        <w:rPr>
+          <w:rFonts w:ascii="Consolas" w:eastAsia="Times New Roman" w:hAnsi="Consolas" w:cs="Times New Roman"/>
+          <w:color w:val="C9D1D9"/>
+          <w:sz w:val="21"/>
+          <w:szCs w:val="21"/>
+          <w:lang w:eastAsia="tr-TR"/>
+        </w:rPr>
+        <w:t>.state.categories.</w:t>
+      </w:r>
+      <w:r>
+        <w:rPr>
+          <w:rFonts w:ascii="Consolas" w:eastAsia="Times New Roman" w:hAnsi="Consolas" w:cs="Times New Roman"/>
+          <w:color w:val="D2A8FF"/>
+          <w:sz w:val="21"/>
+          <w:szCs w:val="21"/>
+          <w:lang w:eastAsia="tr-TR"/>
+        </w:rPr>
+        <w:t>map</w:t>
+      </w:r>
+      <w:r>
+        <w:rPr>
+          <w:rFonts w:ascii="Consolas" w:eastAsia="Times New Roman" w:hAnsi="Consolas" w:cs="Times New Roman"/>
+          <w:color w:val="C9D1D9"/>
+          <w:sz w:val="21"/>
+          <w:szCs w:val="21"/>
+          <w:lang w:eastAsia="tr-TR"/>
+        </w:rPr>
+        <w:t>(</w:t>
+      </w:r>
+      <w:r>
+        <w:rPr>
+          <w:rFonts w:ascii="Consolas" w:eastAsia="Times New Roman" w:hAnsi="Consolas" w:cs="Times New Roman"/>
+          <w:color w:val="FFA657"/>
+          <w:sz w:val="21"/>
+          <w:szCs w:val="21"/>
+          <w:lang w:eastAsia="tr-TR"/>
+        </w:rPr>
+        <w:t>category</w:t>
+      </w:r>
+      <w:r>
+        <w:rPr>
+          <w:rFonts w:ascii="Consolas" w:eastAsia="Times New Roman" w:hAnsi="Consolas" w:cs="Times New Roman"/>
+          <w:color w:val="C9D1D9"/>
+          <w:sz w:val="21"/>
+          <w:szCs w:val="21"/>
+          <w:lang w:eastAsia="tr-TR"/>
+        </w:rPr>
+        <w:t> </w:t>
+      </w:r>
+      <w:r>
+        <w:rPr>
+          <w:rFonts w:ascii="Consolas" w:eastAsia="Times New Roman" w:hAnsi="Consolas" w:cs="Times New Roman"/>
+          <w:color w:val="FF7B72"/>
+          <w:sz w:val="21"/>
+          <w:szCs w:val="21"/>
+          <w:lang w:eastAsia="tr-TR"/>
+        </w:rPr>
+        <w:t>=&gt;</w:t>
+      </w:r>
+    </w:p>
+    <w:p>
+      <w:pPr>
+        <w:shd w:val="clear" w:color="auto" w:fill="0D1117"/>
+        <w:spacing w:after="0" w:line="285" w:lineRule="atLeast"/>
+        <w:rPr>
+          <w:rFonts w:ascii="Consolas" w:eastAsia="Times New Roman" w:hAnsi="Consolas" w:cs="Times New Roman"/>
+          <w:color w:val="C9D1D9"/>
+          <w:sz w:val="21"/>
+          <w:szCs w:val="21"/>
+          <w:lang w:eastAsia="tr-TR"/>
+        </w:rPr>
+      </w:pPr>
+      <w:r>
+        <w:rPr>
+          <w:rFonts w:ascii="Consolas" w:eastAsia="Times New Roman" w:hAnsi="Consolas" w:cs="Times New Roman"/>
+          <w:color w:val="C9D1D9"/>
+          <w:sz w:val="21"/>
+          <w:szCs w:val="21"/>
+          <w:lang w:eastAsia="tr-TR"/>
+        </w:rPr>
+        <w:t> (</w:t>
+      </w:r>
+    </w:p>
+    <w:p>
+      <w:pPr>
+        <w:shd w:val="clear" w:color="auto" w:fill="0D1117"/>
+        <w:spacing w:after="0" w:line="285" w:lineRule="atLeast"/>
+        <w:rPr>
+          <w:rFonts w:ascii="Consolas" w:eastAsia="Times New Roman" w:hAnsi="Consolas" w:cs="Times New Roman"/>
+          <w:color w:val="C9D1D9"/>
+          <w:sz w:val="21"/>
+          <w:szCs w:val="21"/>
+          <w:lang w:eastAsia="tr-TR"/>
+        </w:rPr>
+      </w:pPr>
+      <w:r>
+        <w:rPr>
+          <w:rFonts w:ascii="Consolas" w:eastAsia="Times New Roman" w:hAnsi="Consolas" w:cs="Times New Roman"/>
+          <w:color w:val="C9D1D9"/>
+          <w:sz w:val="21"/>
+          <w:szCs w:val="21"/>
+          <w:lang w:eastAsia="tr-TR"/>
+        </w:rPr>
+        <w:t>  </w:t>
+      </w:r>
+      <w:r>
+        <w:rPr>
+          <w:rFonts w:ascii="Consolas" w:eastAsia="Times New Roman" w:hAnsi="Consolas" w:cs="Times New Roman"/>
+          <w:color w:val="C9D1D9"/>
+          <w:sz w:val="21"/>
+          <w:szCs w:val="21"/>
+          <w:lang w:eastAsia="tr-TR"/>
+        </w:rPr>
+        <w:t>&lt;</w:t>
+      </w:r>
+      <w:r>
+        <w:rPr>
+          <w:rFonts w:ascii="Consolas" w:eastAsia="Times New Roman" w:hAnsi="Consolas" w:cs="Times New Roman"/>
+          <w:color w:val="7EE787"/>
+          <w:sz w:val="21"/>
+          <w:szCs w:val="21"/>
+          <w:lang w:eastAsia="tr-TR"/>
+        </w:rPr>
+        <w:t>ListGroupItem</w:t>
+      </w:r>
+      <w:r>
+        <w:rPr>
+          <w:rFonts w:ascii="Consolas" w:eastAsia="Times New Roman" w:hAnsi="Consolas" w:cs="Times New Roman"/>
+          <w:color w:val="C9D1D9"/>
+          <w:sz w:val="21"/>
+          <w:szCs w:val="21"/>
+          <w:lang w:eastAsia="tr-TR"/>
+        </w:rPr>
+        <w:t> </w:t>
+      </w:r>
+      <w:r>
+        <w:rPr>
+          <w:rFonts w:ascii="Consolas" w:eastAsia="Times New Roman" w:hAnsi="Consolas" w:cs="Times New Roman"/>
+          <w:color w:val="79C0FF"/>
+          <w:sz w:val="21"/>
+          <w:szCs w:val="21"/>
+          <w:lang w:eastAsia="tr-TR"/>
+        </w:rPr>
+        <w:t>onClick</w:t>
+      </w:r>
+      <w:r>
+        <w:rPr>
+          <w:rFonts w:ascii="Consolas" w:eastAsia="Times New Roman" w:hAnsi="Consolas" w:cs="Times New Roman"/>
+          <w:color w:val="FF7B72"/>
+          <w:sz w:val="21"/>
+          <w:szCs w:val="21"/>
+          <w:lang w:eastAsia="tr-TR"/>
+        </w:rPr>
+        <w:t>=</w:t>
+      </w:r>
+      <w:r>
+        <w:rPr>
+          <w:rFonts w:ascii="Consolas" w:eastAsia="Times New Roman" w:hAnsi="Consolas" w:cs="Times New Roman"/>
+          <w:color w:val="C9D1D9"/>
+          <w:sz w:val="21"/>
+          <w:szCs w:val="21"/>
+          <w:lang w:eastAsia="tr-TR"/>
+        </w:rPr>
+        <w:t>{</w:t>
+      </w:r>
+      <w:r>
+        <w:rPr>
+          <w:rFonts w:ascii="Consolas" w:eastAsia="Times New Roman" w:hAnsi="Consolas" w:cs="Times New Roman"/>
+          <w:color w:val="79C0FF"/>
+          <w:sz w:val="21"/>
+          <w:szCs w:val="21"/>
+          <w:lang w:eastAsia="tr-TR"/>
+        </w:rPr>
+        <w:t>this</w:t>
+      </w:r>
+      <w:r>
+        <w:rPr>
+          <w:rFonts w:ascii="Consolas" w:eastAsia="Times New Roman" w:hAnsi="Consolas" w:cs="Times New Roman"/>
+          <w:color w:val="C9D1D9"/>
+          <w:sz w:val="21"/>
+          <w:szCs w:val="21"/>
+          <w:lang w:eastAsia="tr-TR"/>
+        </w:rPr>
+        <w:t>.</w:t>
+      </w:r>
+      <w:r>
+        <w:rPr>
+          <w:rFonts w:ascii="Consolas" w:eastAsia="Times New Roman" w:hAnsi="Consolas" w:cs="Times New Roman"/>
+          <w:color w:val="D2A8FF"/>
+          <w:sz w:val="21"/>
+          <w:szCs w:val="21"/>
+          <w:lang w:eastAsia="tr-TR"/>
+        </w:rPr>
+        <w:t>setState</w:t>
+      </w:r>
+      <w:r>
+        <w:rPr>
+          <w:rFonts w:ascii="Consolas" w:eastAsia="Times New Roman" w:hAnsi="Consolas" w:cs="Times New Roman"/>
+          <w:color w:val="C9D1D9"/>
+          <w:sz w:val="21"/>
+          <w:szCs w:val="21"/>
+          <w:lang w:eastAsia="tr-TR"/>
+        </w:rPr>
+        <w:t>({currentCategory:</w:t>
+      </w:r>
+      <w:r>
+        <w:rPr>
+          <w:rFonts w:ascii="Consolas" w:eastAsia="Times New Roman" w:hAnsi="Consolas" w:cs="Times New Roman"/>
+          <w:color w:val="FFA657"/>
+          <w:sz w:val="21"/>
+          <w:szCs w:val="21"/>
+          <w:lang w:eastAsia="tr-TR"/>
+        </w:rPr>
+        <w:t>category</w:t>
+      </w:r>
+      <w:r>
+        <w:rPr>
+          <w:rFonts w:ascii="Consolas" w:eastAsia="Times New Roman" w:hAnsi="Consolas" w:cs="Times New Roman"/>
+          <w:color w:val="C9D1D9"/>
+          <w:sz w:val="21"/>
+          <w:szCs w:val="21"/>
+          <w:lang w:eastAsia="tr-TR"/>
+        </w:rPr>
+        <w:t>.categoryName})} </w:t>
+      </w:r>
+      <w:r>
+        <w:rPr>
+          <w:rFonts w:ascii="Consolas" w:eastAsia="Times New Roman" w:hAnsi="Consolas" w:cs="Times New Roman"/>
+          <w:color w:val="79C0FF"/>
+          <w:sz w:val="21"/>
+          <w:szCs w:val="21"/>
+          <w:lang w:eastAsia="tr-TR"/>
+        </w:rPr>
+        <w:t>key</w:t>
+      </w:r>
+      <w:r>
+        <w:rPr>
+          <w:rFonts w:ascii="Consolas" w:eastAsia="Times New Roman" w:hAnsi="Consolas" w:cs="Times New Roman"/>
+          <w:color w:val="FF7B72"/>
+          <w:sz w:val="21"/>
+          <w:szCs w:val="21"/>
+          <w:lang w:eastAsia="tr-TR"/>
+        </w:rPr>
+        <w:t>=</w:t>
+      </w:r>
+      <w:r>
+        <w:rPr>
+          <w:rFonts w:ascii="Consolas" w:eastAsia="Times New Roman" w:hAnsi="Consolas" w:cs="Times New Roman"/>
+          <w:color w:val="C9D1D9"/>
+          <w:sz w:val="21"/>
+          <w:szCs w:val="21"/>
+          <w:lang w:eastAsia="tr-TR"/>
+        </w:rPr>
+        <w:t>{</w:t>
+      </w:r>
+      <w:r>
+        <w:rPr>
+          <w:rFonts w:ascii="Consolas" w:eastAsia="Times New Roman" w:hAnsi="Consolas" w:cs="Times New Roman"/>
+          <w:color w:val="FFA657"/>
+          <w:sz w:val="21"/>
+          <w:szCs w:val="21"/>
+          <w:lang w:eastAsia="tr-TR"/>
+        </w:rPr>
+        <w:t>category</w:t>
+      </w:r>
+      <w:r>
+        <w:rPr>
+          <w:rFonts w:ascii="Consolas" w:eastAsia="Times New Roman" w:hAnsi="Consolas" w:cs="Times New Roman"/>
+          <w:color w:val="C9D1D9"/>
+          <w:sz w:val="21"/>
+          <w:szCs w:val="21"/>
+          <w:lang w:eastAsia="tr-TR"/>
+        </w:rPr>
+        <w:t>.categoryId}&gt;{</w:t>
+      </w:r>
+      <w:r>
+        <w:rPr>
+          <w:rFonts w:ascii="Consolas" w:eastAsia="Times New Roman" w:hAnsi="Consolas" w:cs="Times New Roman"/>
+          <w:color w:val="FFA657"/>
+          <w:sz w:val="21"/>
+          <w:szCs w:val="21"/>
+          <w:lang w:eastAsia="tr-TR"/>
+        </w:rPr>
+        <w:t>category</w:t>
+      </w:r>
+      <w:r>
+        <w:rPr>
+          <w:rFonts w:ascii="Consolas" w:eastAsia="Times New Roman" w:hAnsi="Consolas" w:cs="Times New Roman"/>
+          <w:color w:val="C9D1D9"/>
+          <w:sz w:val="21"/>
+          <w:szCs w:val="21"/>
+          <w:lang w:eastAsia="tr-TR"/>
+        </w:rPr>
+        <w:t>.categoryName}&lt;/</w:t>
+      </w:r>
+      <w:r>
+        <w:rPr>
+          <w:rFonts w:ascii="Consolas" w:eastAsia="Times New Roman" w:hAnsi="Consolas" w:cs="Times New Roman"/>
+          <w:color w:val="7EE787"/>
+          <w:sz w:val="21"/>
+          <w:szCs w:val="21"/>
+          <w:lang w:eastAsia="tr-TR"/>
+        </w:rPr>
+        <w:t>ListGroupItem</w:t>
+      </w:r>
+      <w:r>
+        <w:rPr>
+          <w:rFonts w:ascii="Consolas" w:eastAsia="Times New Roman" w:hAnsi="Consolas" w:cs="Times New Roman"/>
+          <w:color w:val="C9D1D9"/>
+          <w:sz w:val="21"/>
+          <w:szCs w:val="21"/>
+          <w:lang w:eastAsia="tr-TR"/>
+        </w:rPr>
+        <w:t>&gt;</w:t>
+      </w:r>
+    </w:p>
+    <w:p>
+      <w:pPr>
+        <w:shd w:val="clear" w:color="auto" w:fill="0D1117"/>
+        <w:spacing w:after="0" w:line="285" w:lineRule="atLeast"/>
+        <w:rPr>
+          <w:rFonts w:ascii="Consolas" w:eastAsia="Times New Roman" w:hAnsi="Consolas" w:cs="Times New Roman"/>
+          <w:color w:val="C9D1D9"/>
+          <w:sz w:val="21"/>
+          <w:szCs w:val="21"/>
+          <w:lang w:eastAsia="tr-TR"/>
+        </w:rPr>
+      </w:pPr>
+      <w:r>
+        <w:rPr>
+          <w:rFonts w:ascii="Consolas" w:eastAsia="Times New Roman" w:hAnsi="Consolas" w:cs="Times New Roman"/>
+          <w:color w:val="C9D1D9"/>
+          <w:sz w:val="21"/>
+          <w:szCs w:val="21"/>
+          <w:lang w:eastAsia="tr-TR"/>
+        </w:rPr>
+        <w:t>  </w:t>
+      </w:r>
+      <w:r>
+        <w:rPr>
+          <w:rFonts w:ascii="Consolas" w:eastAsia="Times New Roman" w:hAnsi="Consolas" w:cs="Times New Roman"/>
+          <w:color w:val="C9D1D9"/>
+          <w:sz w:val="21"/>
+          <w:szCs w:val="21"/>
+          <w:lang w:eastAsia="tr-TR"/>
+        </w:rPr>
+        <w:t>))</w:t>
+      </w:r>
+    </w:p>
+    <w:p>
+      <w:pPr>
+        <w:shd w:val="clear" w:color="auto" w:fill="0D1117"/>
+        <w:spacing w:after="0" w:line="285" w:lineRule="atLeast"/>
+        <w:rPr>
+          <w:rFonts w:ascii="Consolas" w:eastAsia="Times New Roman" w:hAnsi="Consolas" w:cs="Times New Roman"/>
+          <w:color w:val="C9D1D9"/>
+          <w:sz w:val="21"/>
+          <w:szCs w:val="21"/>
+          <w:lang w:eastAsia="tr-TR"/>
+        </w:rPr>
+      </w:pPr>
+      <w:r>
+        <w:rPr>
+          <w:rFonts w:ascii="Consolas" w:eastAsia="Times New Roman" w:hAnsi="Consolas" w:cs="Times New Roman"/>
+          <w:color w:val="C9D1D9"/>
+          <w:sz w:val="21"/>
+          <w:szCs w:val="21"/>
+          <w:lang w:eastAsia="tr-TR"/>
+        </w:rPr>
+        <w:t> </w:t>
+      </w:r>
+      <w:r>
+        <w:rPr>
+          <w:rFonts w:ascii="Consolas" w:eastAsia="Times New Roman" w:hAnsi="Consolas" w:cs="Times New Roman"/>
+          <w:color w:val="C9D1D9"/>
+          <w:sz w:val="21"/>
+          <w:szCs w:val="21"/>
+          <w:lang w:eastAsia="tr-TR"/>
+        </w:rPr>
+        <w:t>}</w:t>
+      </w:r>
+    </w:p>
+    <w:p>
+      <w:pPr>
+        <w:shd w:val="clear" w:color="auto" w:fill="0D1117"/>
+        <w:spacing w:after="0" w:line="285" w:lineRule="atLeast"/>
+        <w:rPr>
+          <w:rFonts w:ascii="Consolas" w:eastAsia="Times New Roman" w:hAnsi="Consolas" w:cs="Times New Roman"/>
+          <w:color w:val="C9D1D9"/>
+          <w:sz w:val="21"/>
+          <w:szCs w:val="21"/>
+          <w:lang w:eastAsia="tr-TR"/>
+        </w:rPr>
+      </w:pPr>
+    </w:p>
+    <w:p>
+      <w:pPr>
+        <w:shd w:val="clear" w:color="auto" w:fill="0D1117"/>
+        <w:spacing w:after="0" w:line="285" w:lineRule="atLeast"/>
+        <w:rPr>
+          <w:rFonts w:ascii="Consolas" w:eastAsia="Times New Roman" w:hAnsi="Consolas" w:cs="Times New Roman"/>
+          <w:color w:val="C9D1D9"/>
+          <w:sz w:val="21"/>
+          <w:szCs w:val="21"/>
+          <w:lang w:eastAsia="tr-TR"/>
+        </w:rPr>
+      </w:pPr>
+      <w:r>
+        <w:rPr>
+          <w:rFonts w:ascii="Consolas" w:eastAsia="Times New Roman" w:hAnsi="Consolas" w:cs="Times New Roman"/>
+          <w:color w:val="C9D1D9"/>
+          <w:sz w:val="21"/>
+          <w:szCs w:val="21"/>
+          <w:lang w:eastAsia="tr-TR"/>
+        </w:rPr>
+        <w:t>&lt;/</w:t>
+      </w:r>
+      <w:r>
+        <w:rPr>
+          <w:rFonts w:ascii="Consolas" w:eastAsia="Times New Roman" w:hAnsi="Consolas" w:cs="Times New Roman"/>
+          <w:color w:val="7EE787"/>
+          <w:sz w:val="21"/>
+          <w:szCs w:val="21"/>
+          <w:lang w:eastAsia="tr-TR"/>
+        </w:rPr>
+        <w:t>ListGroup</w:t>
+      </w:r>
+      <w:r>
+        <w:rPr>
+          <w:rFonts w:ascii="Consolas" w:eastAsia="Times New Roman" w:hAnsi="Consolas" w:cs="Times New Roman"/>
+          <w:color w:val="C9D1D9"/>
+          <w:sz w:val="21"/>
+          <w:szCs w:val="21"/>
+          <w:lang w:eastAsia="tr-TR"/>
+        </w:rPr>
+        <w:t>&gt;</w:t>
+      </w:r>
+    </w:p>
+    <w:p>
+      <w:pPr>
+        <w:rPr>
+          <w:rFonts w:ascii="Consolas" w:hAnsi="Consolas"/>
+          <w:sz w:val="20"/>
+          <w:szCs w:val="20"/>
+        </w:rPr>
+      </w:pPr>
+    </w:p>
+    <w:p>
+      <w:pPr>
+        <w:rPr>
+          <w:rFonts w:ascii="Consolas" w:hAnsi="Consolas"/>
+          <w:sz w:val="20"/>
+          <w:szCs w:val="20"/>
+        </w:rPr>
+      </w:pPr>
+      <w:r>
+        <w:rPr>
+          <w:rFonts w:ascii="Consolas" w:hAnsi="Consolas"/>
+          <w:b/>
+          <w:sz w:val="20"/>
+          <w:szCs w:val="20"/>
+        </w:rPr>
+        <w:t>setState</w:t>
+      </w:r>
+      <w:r>
+        <w:rPr>
+          <w:rFonts w:ascii="Consolas" w:hAnsi="Consolas"/>
+          <w:sz w:val="20"/>
+          <w:szCs w:val="20"/>
+        </w:rPr>
+        <w:t>:Statede ki herhangi bir nesnenin değiştirilmesini sağlar.</w:t>
+      </w:r>
+    </w:p>
+    <w:p>
+      <w:pPr>
+        <w:rPr>
+          <w:rFonts w:ascii="Consolas" w:hAnsi="Consolas"/>
+          <w:b/>
+          <w:sz w:val="20"/>
+          <w:szCs w:val="20"/>
+        </w:rPr>
+      </w:pPr>
+      <w:r>
+        <w:rPr>
+          <w:rFonts w:ascii="Consolas" w:hAnsi="Consolas"/>
+          <w:b/>
+          <w:sz w:val="20"/>
+          <w:szCs w:val="20"/>
+        </w:rPr>
+        <w:t>React Yaşam Döngüsü</w:t>
+      </w:r>
+    </w:p>
+    <w:p>
+      <w:pPr>
+        <w:rPr>
+          <w:rFonts w:ascii="Consolas" w:hAnsi="Consolas"/>
+          <w:sz w:val="20"/>
+          <w:szCs w:val="20"/>
+        </w:rPr>
+      </w:pPr>
+      <w:r>
+        <w:rPr>
+          <w:rFonts w:ascii="Consolas" w:hAnsi="Consolas"/>
+          <w:sz w:val="20"/>
+          <w:szCs w:val="20"/>
+        </w:rPr>
+        <w:t>Önce componenetler yerleşiyo</w:t>
+      </w:r>
+      <w:r>
+        <w:rPr>
+          <w:rFonts w:ascii="Consolas" w:hAnsi="Consolas"/>
+          <w:sz w:val="20"/>
+          <w:szCs w:val="20"/>
+        </w:rPr>
+        <w:t>(componentDidMount</w:t>
+      </w:r>
       <w:bookmarkStart w:id="0" w:name="_GoBack"/>
       <w:bookmarkEnd w:id="0"/>
-    </w:p>
-    <w:p>
-      <w:pPr>
-        <w:shd w:val="clear" w:color="auto" w:fill="0D1117"/>
-        <w:spacing w:after="0" w:line="285" w:lineRule="atLeast"/>
-        <w:rPr>
-          <w:rFonts w:ascii="Consolas" w:eastAsia="Times New Roman" w:hAnsi="Consolas" w:cs="Times New Roman"/>
-          <w:color w:val="C9D1D9"/>
-          <w:sz w:val="21"/>
-          <w:szCs w:val="21"/>
-          <w:lang w:eastAsia="tr-TR"/>
-        </w:rPr>
-      </w:pPr>
-      <w:r>
-        <w:rPr>
-          <w:rFonts w:ascii="Consolas" w:eastAsia="Times New Roman" w:hAnsi="Consolas" w:cs="Times New Roman"/>
-          <w:color w:val="C9D1D9"/>
-          <w:sz w:val="21"/>
-          <w:szCs w:val="21"/>
-          <w:lang w:eastAsia="tr-TR"/>
-        </w:rPr>
-        <w:t>&lt;</w:t>
-      </w:r>
-      <w:r>
-        <w:rPr>
-          <w:rFonts w:ascii="Consolas" w:eastAsia="Times New Roman" w:hAnsi="Consolas" w:cs="Times New Roman"/>
-          <w:color w:val="7EE787"/>
-          <w:sz w:val="21"/>
-          <w:szCs w:val="21"/>
-          <w:lang w:eastAsia="tr-TR"/>
-        </w:rPr>
-        <w:t>ListGroup</w:t>
-      </w:r>
-      <w:r>
-        <w:rPr>
-          <w:rFonts w:ascii="Consolas" w:eastAsia="Times New Roman" w:hAnsi="Consolas" w:cs="Times New Roman"/>
-          <w:color w:val="C9D1D9"/>
-          <w:sz w:val="21"/>
-          <w:szCs w:val="21"/>
-          <w:lang w:eastAsia="tr-TR"/>
-        </w:rPr>
-        <w:t>&gt;</w:t>
-      </w:r>
-    </w:p>
-    <w:p>
-      <w:pPr>
-        <w:shd w:val="clear" w:color="auto" w:fill="0D1117"/>
-        <w:spacing w:after="0" w:line="285" w:lineRule="atLeast"/>
-        <w:rPr>
-          <w:rFonts w:ascii="Consolas" w:eastAsia="Times New Roman" w:hAnsi="Consolas" w:cs="Times New Roman"/>
-          <w:color w:val="C9D1D9"/>
-          <w:sz w:val="21"/>
-          <w:szCs w:val="21"/>
-          <w:lang w:eastAsia="tr-TR"/>
-        </w:rPr>
-      </w:pPr>
-      <w:r>
-        <w:rPr>
-          <w:rFonts w:ascii="Consolas" w:eastAsia="Times New Roman" w:hAnsi="Consolas" w:cs="Times New Roman"/>
-          <w:color w:val="C9D1D9"/>
-          <w:sz w:val="21"/>
-          <w:szCs w:val="21"/>
-          <w:lang w:eastAsia="tr-TR"/>
-        </w:rPr>
-        <w:t>      </w:t>
-      </w:r>
-      <w:r>
-        <w:rPr>
-          <w:rFonts w:ascii="Consolas" w:eastAsia="Times New Roman" w:hAnsi="Consolas" w:cs="Times New Roman"/>
-          <w:color w:val="C9D1D9"/>
-          <w:sz w:val="21"/>
-          <w:szCs w:val="21"/>
-          <w:lang w:eastAsia="tr-TR"/>
-        </w:rPr>
-        <w:t>{</w:t>
-      </w:r>
-    </w:p>
-    <w:p>
-      <w:pPr>
-        <w:shd w:val="clear" w:color="auto" w:fill="0D1117"/>
-        <w:spacing w:after="0" w:line="285" w:lineRule="atLeast"/>
-        <w:rPr>
-          <w:rFonts w:ascii="Consolas" w:eastAsia="Times New Roman" w:hAnsi="Consolas" w:cs="Times New Roman"/>
-          <w:color w:val="C9D1D9"/>
-          <w:sz w:val="21"/>
-          <w:szCs w:val="21"/>
-          <w:lang w:eastAsia="tr-TR"/>
-        </w:rPr>
-      </w:pPr>
-      <w:r>
-        <w:rPr>
-          <w:rFonts w:ascii="Consolas" w:eastAsia="Times New Roman" w:hAnsi="Consolas" w:cs="Times New Roman"/>
-          <w:color w:val="C9D1D9"/>
-          <w:sz w:val="21"/>
-          <w:szCs w:val="21"/>
-          <w:lang w:eastAsia="tr-TR"/>
-        </w:rPr>
-        <w:t> </w:t>
-      </w:r>
-      <w:r>
-        <w:rPr>
-          <w:rFonts w:ascii="Consolas" w:eastAsia="Times New Roman" w:hAnsi="Consolas" w:cs="Times New Roman"/>
-          <w:color w:val="8B949E"/>
-          <w:sz w:val="21"/>
-          <w:szCs w:val="21"/>
-          <w:lang w:eastAsia="tr-TR"/>
-        </w:rPr>
-        <w:t>//map : listenın elemanlarını tek tek döner,döndüğü elemanları yenı bir liste yapar.</w:t>
-      </w:r>
-    </w:p>
-    <w:p>
-      <w:pPr>
-        <w:shd w:val="clear" w:color="auto" w:fill="0D1117"/>
-        <w:spacing w:after="0" w:line="285" w:lineRule="atLeast"/>
-        <w:rPr>
-          <w:rFonts w:ascii="Consolas" w:eastAsia="Times New Roman" w:hAnsi="Consolas" w:cs="Times New Roman"/>
-          <w:color w:val="FF7B72"/>
-          <w:sz w:val="21"/>
-          <w:szCs w:val="21"/>
-          <w:lang w:eastAsia="tr-TR"/>
-        </w:rPr>
-      </w:pPr>
-      <w:r>
-        <w:rPr>
-          <w:rFonts w:ascii="Consolas" w:eastAsia="Times New Roman" w:hAnsi="Consolas" w:cs="Times New Roman"/>
-          <w:color w:val="C9D1D9"/>
-          <w:sz w:val="21"/>
-          <w:szCs w:val="21"/>
-          <w:lang w:eastAsia="tr-TR"/>
-        </w:rPr>
-        <w:t>  </w:t>
-      </w:r>
-      <w:r>
-        <w:rPr>
-          <w:rFonts w:ascii="Consolas" w:eastAsia="Times New Roman" w:hAnsi="Consolas" w:cs="Times New Roman"/>
-          <w:color w:val="79C0FF"/>
-          <w:sz w:val="21"/>
-          <w:szCs w:val="21"/>
-          <w:lang w:eastAsia="tr-TR"/>
-        </w:rPr>
-        <w:t>this</w:t>
-      </w:r>
-      <w:r>
-        <w:rPr>
-          <w:rFonts w:ascii="Consolas" w:eastAsia="Times New Roman" w:hAnsi="Consolas" w:cs="Times New Roman"/>
-          <w:color w:val="C9D1D9"/>
-          <w:sz w:val="21"/>
-          <w:szCs w:val="21"/>
-          <w:lang w:eastAsia="tr-TR"/>
-        </w:rPr>
-        <w:t>.state.categories.</w:t>
-      </w:r>
-      <w:r>
-        <w:rPr>
-          <w:rFonts w:ascii="Consolas" w:eastAsia="Times New Roman" w:hAnsi="Consolas" w:cs="Times New Roman"/>
-          <w:color w:val="D2A8FF"/>
-          <w:sz w:val="21"/>
-          <w:szCs w:val="21"/>
-          <w:lang w:eastAsia="tr-TR"/>
-        </w:rPr>
-        <w:t>map</w:t>
-      </w:r>
-      <w:r>
-        <w:rPr>
-          <w:rFonts w:ascii="Consolas" w:eastAsia="Times New Roman" w:hAnsi="Consolas" w:cs="Times New Roman"/>
-          <w:color w:val="C9D1D9"/>
-          <w:sz w:val="21"/>
-          <w:szCs w:val="21"/>
-          <w:lang w:eastAsia="tr-TR"/>
-        </w:rPr>
-        <w:t>(</w:t>
-      </w:r>
-      <w:r>
-        <w:rPr>
-          <w:rFonts w:ascii="Consolas" w:eastAsia="Times New Roman" w:hAnsi="Consolas" w:cs="Times New Roman"/>
-          <w:color w:val="FFA657"/>
-          <w:sz w:val="21"/>
-          <w:szCs w:val="21"/>
-          <w:lang w:eastAsia="tr-TR"/>
-        </w:rPr>
-        <w:t>category</w:t>
-      </w:r>
-      <w:r>
-        <w:rPr>
-          <w:rFonts w:ascii="Consolas" w:eastAsia="Times New Roman" w:hAnsi="Consolas" w:cs="Times New Roman"/>
-          <w:color w:val="C9D1D9"/>
-          <w:sz w:val="21"/>
-          <w:szCs w:val="21"/>
-          <w:lang w:eastAsia="tr-TR"/>
-        </w:rPr>
-        <w:t> </w:t>
-      </w:r>
-      <w:r>
-        <w:rPr>
-          <w:rFonts w:ascii="Consolas" w:eastAsia="Times New Roman" w:hAnsi="Consolas" w:cs="Times New Roman"/>
-          <w:color w:val="FF7B72"/>
-          <w:sz w:val="21"/>
-          <w:szCs w:val="21"/>
-          <w:lang w:eastAsia="tr-TR"/>
-        </w:rPr>
-        <w:t>=&gt;</w:t>
-      </w:r>
-    </w:p>
-    <w:p>
-      <w:pPr>
-        <w:shd w:val="clear" w:color="auto" w:fill="0D1117"/>
-        <w:spacing w:after="0" w:line="285" w:lineRule="atLeast"/>
-        <w:rPr>
-          <w:rFonts w:ascii="Consolas" w:eastAsia="Times New Roman" w:hAnsi="Consolas" w:cs="Times New Roman"/>
-          <w:color w:val="C9D1D9"/>
-          <w:sz w:val="21"/>
-          <w:szCs w:val="21"/>
-          <w:lang w:eastAsia="tr-TR"/>
-        </w:rPr>
-      </w:pPr>
-      <w:r>
-        <w:rPr>
-          <w:rFonts w:ascii="Consolas" w:eastAsia="Times New Roman" w:hAnsi="Consolas" w:cs="Times New Roman"/>
-          <w:color w:val="C9D1D9"/>
-          <w:sz w:val="21"/>
-          <w:szCs w:val="21"/>
-          <w:lang w:eastAsia="tr-TR"/>
-        </w:rPr>
-        <w:t> (</w:t>
-      </w:r>
-    </w:p>
-    <w:p>
-      <w:pPr>
-        <w:shd w:val="clear" w:color="auto" w:fill="0D1117"/>
-        <w:spacing w:after="0" w:line="285" w:lineRule="atLeast"/>
-        <w:rPr>
-          <w:rFonts w:ascii="Consolas" w:eastAsia="Times New Roman" w:hAnsi="Consolas" w:cs="Times New Roman"/>
-          <w:color w:val="C9D1D9"/>
-          <w:sz w:val="21"/>
-          <w:szCs w:val="21"/>
-          <w:lang w:eastAsia="tr-TR"/>
-        </w:rPr>
-      </w:pPr>
-      <w:r>
-        <w:rPr>
-          <w:rFonts w:ascii="Consolas" w:eastAsia="Times New Roman" w:hAnsi="Consolas" w:cs="Times New Roman"/>
-          <w:color w:val="C9D1D9"/>
-          <w:sz w:val="21"/>
-          <w:szCs w:val="21"/>
-          <w:lang w:eastAsia="tr-TR"/>
-        </w:rPr>
-        <w:t>  </w:t>
-      </w:r>
-      <w:r>
-        <w:rPr>
-          <w:rFonts w:ascii="Consolas" w:eastAsia="Times New Roman" w:hAnsi="Consolas" w:cs="Times New Roman"/>
-          <w:color w:val="C9D1D9"/>
-          <w:sz w:val="21"/>
-          <w:szCs w:val="21"/>
-          <w:lang w:eastAsia="tr-TR"/>
-        </w:rPr>
-        <w:t>&lt;</w:t>
-      </w:r>
-      <w:r>
-        <w:rPr>
-          <w:rFonts w:ascii="Consolas" w:eastAsia="Times New Roman" w:hAnsi="Consolas" w:cs="Times New Roman"/>
-          <w:color w:val="7EE787"/>
-          <w:sz w:val="21"/>
-          <w:szCs w:val="21"/>
-          <w:lang w:eastAsia="tr-TR"/>
-        </w:rPr>
-        <w:t>ListGroupItem</w:t>
-      </w:r>
-      <w:r>
-        <w:rPr>
-          <w:rFonts w:ascii="Consolas" w:eastAsia="Times New Roman" w:hAnsi="Consolas" w:cs="Times New Roman"/>
-          <w:color w:val="C9D1D9"/>
-          <w:sz w:val="21"/>
-          <w:szCs w:val="21"/>
-          <w:lang w:eastAsia="tr-TR"/>
-        </w:rPr>
-        <w:t> </w:t>
-      </w:r>
-      <w:r>
-        <w:rPr>
-          <w:rFonts w:ascii="Consolas" w:eastAsia="Times New Roman" w:hAnsi="Consolas" w:cs="Times New Roman"/>
-          <w:color w:val="79C0FF"/>
-          <w:sz w:val="21"/>
-          <w:szCs w:val="21"/>
-          <w:lang w:eastAsia="tr-TR"/>
-        </w:rPr>
-        <w:t>onClick</w:t>
-      </w:r>
-      <w:r>
-        <w:rPr>
-          <w:rFonts w:ascii="Consolas" w:eastAsia="Times New Roman" w:hAnsi="Consolas" w:cs="Times New Roman"/>
-          <w:color w:val="FF7B72"/>
-          <w:sz w:val="21"/>
-          <w:szCs w:val="21"/>
-          <w:lang w:eastAsia="tr-TR"/>
-        </w:rPr>
-        <w:t>=</w:t>
-      </w:r>
-      <w:r>
-        <w:rPr>
-          <w:rFonts w:ascii="Consolas" w:eastAsia="Times New Roman" w:hAnsi="Consolas" w:cs="Times New Roman"/>
-          <w:color w:val="C9D1D9"/>
-          <w:sz w:val="21"/>
-          <w:szCs w:val="21"/>
-          <w:lang w:eastAsia="tr-TR"/>
-        </w:rPr>
-        <w:t>{</w:t>
-      </w:r>
-      <w:r>
-        <w:rPr>
-          <w:rFonts w:ascii="Consolas" w:eastAsia="Times New Roman" w:hAnsi="Consolas" w:cs="Times New Roman"/>
-          <w:color w:val="79C0FF"/>
-          <w:sz w:val="21"/>
-          <w:szCs w:val="21"/>
-          <w:lang w:eastAsia="tr-TR"/>
-        </w:rPr>
-        <w:t>this</w:t>
-      </w:r>
-      <w:r>
-        <w:rPr>
-          <w:rFonts w:ascii="Consolas" w:eastAsia="Times New Roman" w:hAnsi="Consolas" w:cs="Times New Roman"/>
-          <w:color w:val="C9D1D9"/>
-          <w:sz w:val="21"/>
-          <w:szCs w:val="21"/>
-          <w:lang w:eastAsia="tr-TR"/>
+      <w:r>
+        <w:rPr>
+          <w:rFonts w:ascii="Consolas" w:hAnsi="Consolas"/>
+          <w:sz w:val="20"/>
+          <w:szCs w:val="20"/>
+        </w:rPr>
+        <w:t>)</w:t>
+      </w:r>
+      <w:r>
+        <w:rPr>
+          <w:rFonts w:ascii="Consolas" w:hAnsi="Consolas"/>
+          <w:sz w:val="20"/>
+          <w:szCs w:val="20"/>
+        </w:rPr>
+        <w:t xml:space="preserve"> sonra render lar çalışıyor</w:t>
+      </w:r>
+      <w:r>
+        <w:rPr>
+          <w:rFonts w:ascii="Consolas" w:hAnsi="Consolas"/>
+          <w:sz w:val="20"/>
+          <w:szCs w:val="20"/>
         </w:rPr>
         <w:t>.</w:t>
-      </w:r>
-      <w:r>
-        <w:rPr>
-          <w:rFonts w:ascii="Consolas" w:eastAsia="Times New Roman" w:hAnsi="Consolas" w:cs="Times New Roman"/>
-          <w:color w:val="D2A8FF"/>
-          <w:sz w:val="21"/>
-          <w:szCs w:val="21"/>
-          <w:lang w:eastAsia="tr-TR"/>
-        </w:rPr>
-        <w:t>setState</w:t>
-      </w:r>
-      <w:r>
-        <w:rPr>
-          <w:rFonts w:ascii="Consolas" w:eastAsia="Times New Roman" w:hAnsi="Consolas" w:cs="Times New Roman"/>
-          <w:color w:val="C9D1D9"/>
-          <w:sz w:val="21"/>
-          <w:szCs w:val="21"/>
-          <w:lang w:eastAsia="tr-TR"/>
-        </w:rPr>
-        <w:t>({currentCategory:</w:t>
-      </w:r>
-      <w:r>
-        <w:rPr>
-          <w:rFonts w:ascii="Consolas" w:eastAsia="Times New Roman" w:hAnsi="Consolas" w:cs="Times New Roman"/>
-          <w:color w:val="FFA657"/>
-          <w:sz w:val="21"/>
-          <w:szCs w:val="21"/>
-          <w:lang w:eastAsia="tr-TR"/>
-        </w:rPr>
-        <w:t>category</w:t>
-      </w:r>
-      <w:r>
-        <w:rPr>
-          <w:rFonts w:ascii="Consolas" w:eastAsia="Times New Roman" w:hAnsi="Consolas" w:cs="Times New Roman"/>
-          <w:color w:val="C9D1D9"/>
-          <w:sz w:val="21"/>
-          <w:szCs w:val="21"/>
-          <w:lang w:eastAsia="tr-TR"/>
-        </w:rPr>
-        <w:t>.categoryName})} </w:t>
-      </w:r>
-      <w:r>
-        <w:rPr>
-          <w:rFonts w:ascii="Consolas" w:eastAsia="Times New Roman" w:hAnsi="Consolas" w:cs="Times New Roman"/>
-          <w:color w:val="79C0FF"/>
-          <w:sz w:val="21"/>
-          <w:szCs w:val="21"/>
-          <w:lang w:eastAsia="tr-TR"/>
-        </w:rPr>
-        <w:t>key</w:t>
-      </w:r>
-      <w:r>
-        <w:rPr>
-          <w:rFonts w:ascii="Consolas" w:eastAsia="Times New Roman" w:hAnsi="Consolas" w:cs="Times New Roman"/>
-          <w:color w:val="FF7B72"/>
-          <w:sz w:val="21"/>
-          <w:szCs w:val="21"/>
-          <w:lang w:eastAsia="tr-TR"/>
-        </w:rPr>
-        <w:t>=</w:t>
-      </w:r>
-      <w:r>
-        <w:rPr>
-          <w:rFonts w:ascii="Consolas" w:eastAsia="Times New Roman" w:hAnsi="Consolas" w:cs="Times New Roman"/>
-          <w:color w:val="C9D1D9"/>
-          <w:sz w:val="21"/>
-          <w:szCs w:val="21"/>
-          <w:lang w:eastAsia="tr-TR"/>
-        </w:rPr>
-        <w:t>{</w:t>
-      </w:r>
-      <w:r>
-        <w:rPr>
-          <w:rFonts w:ascii="Consolas" w:eastAsia="Times New Roman" w:hAnsi="Consolas" w:cs="Times New Roman"/>
-          <w:color w:val="FFA657"/>
-          <w:sz w:val="21"/>
-          <w:szCs w:val="21"/>
-          <w:lang w:eastAsia="tr-TR"/>
-        </w:rPr>
-        <w:t>category</w:t>
-      </w:r>
-      <w:r>
-        <w:rPr>
-          <w:rFonts w:ascii="Consolas" w:eastAsia="Times New Roman" w:hAnsi="Consolas" w:cs="Times New Roman"/>
-          <w:color w:val="C9D1D9"/>
-          <w:sz w:val="21"/>
-          <w:szCs w:val="21"/>
-          <w:lang w:eastAsia="tr-TR"/>
-        </w:rPr>
-        <w:t>.categoryId}&gt;{</w:t>
-      </w:r>
-      <w:r>
-        <w:rPr>
-          <w:rFonts w:ascii="Consolas" w:eastAsia="Times New Roman" w:hAnsi="Consolas" w:cs="Times New Roman"/>
-          <w:color w:val="FFA657"/>
-          <w:sz w:val="21"/>
-          <w:szCs w:val="21"/>
-          <w:lang w:eastAsia="tr-TR"/>
-        </w:rPr>
-        <w:t>category</w:t>
-      </w:r>
-      <w:r>
-        <w:rPr>
-          <w:rFonts w:ascii="Consolas" w:eastAsia="Times New Roman" w:hAnsi="Consolas" w:cs="Times New Roman"/>
-          <w:color w:val="C9D1D9"/>
-          <w:sz w:val="21"/>
-          <w:szCs w:val="21"/>
-          <w:lang w:eastAsia="tr-TR"/>
-        </w:rPr>
-        <w:t>.categoryName}&lt;/</w:t>
-      </w:r>
-      <w:r>
-        <w:rPr>
-          <w:rFonts w:ascii="Consolas" w:eastAsia="Times New Roman" w:hAnsi="Consolas" w:cs="Times New Roman"/>
-          <w:color w:val="7EE787"/>
-          <w:sz w:val="21"/>
-          <w:szCs w:val="21"/>
-          <w:lang w:eastAsia="tr-TR"/>
-        </w:rPr>
-        <w:t>ListGroupItem</w:t>
-      </w:r>
-      <w:r>
-        <w:rPr>
-          <w:rFonts w:ascii="Consolas" w:eastAsia="Times New Roman" w:hAnsi="Consolas" w:cs="Times New Roman"/>
-          <w:color w:val="C9D1D9"/>
-          <w:sz w:val="21"/>
-          <w:szCs w:val="21"/>
-          <w:lang w:eastAsia="tr-TR"/>
-        </w:rPr>
-        <w:t>&gt;</w:t>
-      </w:r>
-    </w:p>
-    <w:p>
-      <w:pPr>
-        <w:shd w:val="clear" w:color="auto" w:fill="0D1117"/>
-        <w:spacing w:after="0" w:line="285" w:lineRule="atLeast"/>
-        <w:rPr>
-          <w:rFonts w:ascii="Consolas" w:eastAsia="Times New Roman" w:hAnsi="Consolas" w:cs="Times New Roman"/>
-          <w:color w:val="C9D1D9"/>
-          <w:sz w:val="21"/>
-          <w:szCs w:val="21"/>
-          <w:lang w:eastAsia="tr-TR"/>
-        </w:rPr>
-      </w:pPr>
-      <w:r>
-        <w:rPr>
-          <w:rFonts w:ascii="Consolas" w:eastAsia="Times New Roman" w:hAnsi="Consolas" w:cs="Times New Roman"/>
-          <w:color w:val="C9D1D9"/>
-          <w:sz w:val="21"/>
-          <w:szCs w:val="21"/>
-          <w:lang w:eastAsia="tr-TR"/>
-        </w:rPr>
-        <w:t>  </w:t>
-      </w:r>
-      <w:r>
-        <w:rPr>
-          <w:rFonts w:ascii="Consolas" w:eastAsia="Times New Roman" w:hAnsi="Consolas" w:cs="Times New Roman"/>
-          <w:color w:val="C9D1D9"/>
-          <w:sz w:val="21"/>
-          <w:szCs w:val="21"/>
-          <w:lang w:eastAsia="tr-TR"/>
-        </w:rPr>
-        <w:t>))</w:t>
-      </w:r>
-    </w:p>
-    <w:p>
-      <w:pPr>
-        <w:shd w:val="clear" w:color="auto" w:fill="0D1117"/>
-        <w:spacing w:after="0" w:line="285" w:lineRule="atLeast"/>
-        <w:rPr>
-          <w:rFonts w:ascii="Consolas" w:eastAsia="Times New Roman" w:hAnsi="Consolas" w:cs="Times New Roman"/>
-          <w:color w:val="C9D1D9"/>
-          <w:sz w:val="21"/>
-          <w:szCs w:val="21"/>
-          <w:lang w:eastAsia="tr-TR"/>
-        </w:rPr>
-      </w:pPr>
-      <w:r>
-        <w:rPr>
-          <w:rFonts w:ascii="Consolas" w:eastAsia="Times New Roman" w:hAnsi="Consolas" w:cs="Times New Roman"/>
-          <w:color w:val="C9D1D9"/>
-          <w:sz w:val="21"/>
-          <w:szCs w:val="21"/>
-          <w:lang w:eastAsia="tr-TR"/>
-        </w:rPr>
-        <w:t> </w:t>
-      </w:r>
-      <w:r>
-        <w:rPr>
-          <w:rFonts w:ascii="Consolas" w:eastAsia="Times New Roman" w:hAnsi="Consolas" w:cs="Times New Roman"/>
-          <w:color w:val="C9D1D9"/>
-          <w:sz w:val="21"/>
-          <w:szCs w:val="21"/>
-          <w:lang w:eastAsia="tr-TR"/>
-        </w:rPr>
-        <w:t>}</w:t>
-      </w:r>
-    </w:p>
-    <w:p>
-      <w:pPr>
-        <w:shd w:val="clear" w:color="auto" w:fill="0D1117"/>
-        <w:spacing w:after="0" w:line="285" w:lineRule="atLeast"/>
-        <w:rPr>
-          <w:rFonts w:ascii="Consolas" w:eastAsia="Times New Roman" w:hAnsi="Consolas" w:cs="Times New Roman"/>
-          <w:color w:val="C9D1D9"/>
-          <w:sz w:val="21"/>
-          <w:szCs w:val="21"/>
-          <w:lang w:eastAsia="tr-TR"/>
-        </w:rPr>
-      </w:pPr>
-    </w:p>
-    <w:p>
-      <w:pPr>
-        <w:shd w:val="clear" w:color="auto" w:fill="0D1117"/>
-        <w:spacing w:after="0" w:line="285" w:lineRule="atLeast"/>
-        <w:rPr>
-          <w:rFonts w:ascii="Consolas" w:eastAsia="Times New Roman" w:hAnsi="Consolas" w:cs="Times New Roman"/>
-          <w:color w:val="C9D1D9"/>
-          <w:sz w:val="21"/>
-          <w:szCs w:val="21"/>
-          <w:lang w:eastAsia="tr-TR"/>
-        </w:rPr>
-      </w:pPr>
-      <w:r>
-        <w:rPr>
-          <w:rFonts w:ascii="Consolas" w:eastAsia="Times New Roman" w:hAnsi="Consolas" w:cs="Times New Roman"/>
-          <w:color w:val="C9D1D9"/>
-          <w:sz w:val="21"/>
-          <w:szCs w:val="21"/>
-          <w:lang w:eastAsia="tr-TR"/>
-        </w:rPr>
-        <w:t>&lt;/</w:t>
-      </w:r>
-      <w:r>
-        <w:rPr>
-          <w:rFonts w:ascii="Consolas" w:eastAsia="Times New Roman" w:hAnsi="Consolas" w:cs="Times New Roman"/>
-          <w:color w:val="7EE787"/>
-          <w:sz w:val="21"/>
-          <w:szCs w:val="21"/>
-          <w:lang w:eastAsia="tr-TR"/>
-        </w:rPr>
-        <w:t>ListGroup</w:t>
-      </w:r>
-      <w:r>
-        <w:rPr>
-          <w:rFonts w:ascii="Consolas" w:eastAsia="Times New Roman" w:hAnsi="Consolas" w:cs="Times New Roman"/>
-          <w:color w:val="C9D1D9"/>
-          <w:sz w:val="21"/>
-          <w:szCs w:val="21"/>
-          <w:lang w:eastAsia="tr-TR"/>
-        </w:rPr>
-        <w:t>&gt;</w:t>
-      </w:r>
-    </w:p>
-    <w:p>
-      <w:pPr>
-        <w:rPr>
-          <w:rFonts w:ascii="Consolas" w:hAnsi="Consolas"/>
-          <w:sz w:val="20"/>
-          <w:szCs w:val="20"/>
-        </w:rPr>
-      </w:pPr>
-    </w:p>
-    <w:p>
-      <w:pPr>
-        <w:rPr>
-          <w:rFonts w:ascii="Consolas" w:hAnsi="Consolas"/>
-          <w:sz w:val="20"/>
-          <w:szCs w:val="20"/>
-        </w:rPr>
-      </w:pPr>
-      <w:r>
-        <w:rPr>
-          <w:rFonts w:ascii="Consolas" w:hAnsi="Consolas"/>
-          <w:sz w:val="20"/>
-          <w:szCs w:val="20"/>
-        </w:rPr>
-        <w:t>setState:Statede ki herhangi bir nesnenin değiştirilmesini sağlar.</w:t>
       </w:r>
     </w:p>
     <w:p>

</xml_diff>

<commit_message>
componentler arası iletişim sağlandı
</commit_message>
<xml_diff>
--- a/secondWeek.docx
+++ b/secondWeek.docx
@@ -1698,26 +1698,1706 @@
           <w:szCs w:val="20"/>
         </w:rPr>
       </w:pPr>
+    </w:p>
+    <w:p>
+      <w:pPr>
+        <w:rPr>
+          <w:rFonts w:ascii="Consolas" w:hAnsi="Consolas"/>
+          <w:sz w:val="20"/>
+          <w:szCs w:val="20"/>
+        </w:rPr>
+      </w:pPr>
+    </w:p>
+    <w:p>
+      <w:pPr>
+        <w:shd w:val="clear" w:color="auto" w:fill="0D1117"/>
+        <w:spacing w:after="0" w:line="285" w:lineRule="atLeast"/>
+        <w:rPr>
+          <w:rFonts w:ascii="Consolas" w:eastAsia="Times New Roman" w:hAnsi="Consolas" w:cs="Times New Roman"/>
+          <w:color w:val="C9D1D9"/>
+          <w:sz w:val="21"/>
+          <w:szCs w:val="21"/>
+          <w:lang w:eastAsia="tr-TR"/>
+        </w:rPr>
+      </w:pPr>
+      <w:r>
+        <w:rPr>
+          <w:rFonts w:ascii="Consolas" w:eastAsia="Times New Roman" w:hAnsi="Consolas" w:cs="Times New Roman"/>
+          <w:color w:val="C9D1D9"/>
+          <w:sz w:val="21"/>
+          <w:szCs w:val="21"/>
+          <w:lang w:eastAsia="tr-TR"/>
+        </w:rPr>
+        <w:t>&lt;</w:t>
+      </w:r>
+      <w:r>
+        <w:rPr>
+          <w:rFonts w:ascii="Consolas" w:eastAsia="Times New Roman" w:hAnsi="Consolas" w:cs="Times New Roman"/>
+          <w:color w:val="7EE787"/>
+          <w:sz w:val="21"/>
+          <w:szCs w:val="21"/>
+          <w:lang w:eastAsia="tr-TR"/>
+        </w:rPr>
+        <w:t>div</w:t>
+      </w:r>
+      <w:r>
+        <w:rPr>
+          <w:rFonts w:ascii="Consolas" w:eastAsia="Times New Roman" w:hAnsi="Consolas" w:cs="Times New Roman"/>
+          <w:color w:val="C9D1D9"/>
+          <w:sz w:val="21"/>
+          <w:szCs w:val="21"/>
+          <w:lang w:eastAsia="tr-TR"/>
+        </w:rPr>
+        <w:t>&gt;</w:t>
+      </w:r>
+    </w:p>
+    <w:p>
+      <w:pPr>
+        <w:shd w:val="clear" w:color="auto" w:fill="0D1117"/>
+        <w:spacing w:after="0" w:line="285" w:lineRule="atLeast"/>
+        <w:rPr>
+          <w:rFonts w:ascii="Consolas" w:eastAsia="Times New Roman" w:hAnsi="Consolas" w:cs="Times New Roman"/>
+          <w:color w:val="C9D1D9"/>
+          <w:sz w:val="21"/>
+          <w:szCs w:val="21"/>
+          <w:lang w:eastAsia="tr-TR"/>
+        </w:rPr>
+      </w:pPr>
+      <w:r>
+        <w:rPr>
+          <w:rFonts w:ascii="Consolas" w:eastAsia="Times New Roman" w:hAnsi="Consolas" w:cs="Times New Roman"/>
+          <w:color w:val="C9D1D9"/>
+          <w:sz w:val="21"/>
+          <w:szCs w:val="21"/>
+          <w:lang w:eastAsia="tr-TR"/>
+        </w:rPr>
+        <w:t>        &lt;</w:t>
+      </w:r>
+      <w:r>
+        <w:rPr>
+          <w:rFonts w:ascii="Consolas" w:eastAsia="Times New Roman" w:hAnsi="Consolas" w:cs="Times New Roman"/>
+          <w:color w:val="7EE787"/>
+          <w:sz w:val="21"/>
+          <w:szCs w:val="21"/>
+          <w:lang w:eastAsia="tr-TR"/>
+        </w:rPr>
+        <w:t>h3</w:t>
+      </w:r>
+      <w:r>
+        <w:rPr>
+          <w:rFonts w:ascii="Consolas" w:eastAsia="Times New Roman" w:hAnsi="Consolas" w:cs="Times New Roman"/>
+          <w:color w:val="C9D1D9"/>
+          <w:sz w:val="21"/>
+          <w:szCs w:val="21"/>
+          <w:lang w:eastAsia="tr-TR"/>
+        </w:rPr>
+        <w:t>&gt;</w:t>
+      </w:r>
+    </w:p>
+    <w:p>
+      <w:pPr>
+        <w:shd w:val="clear" w:color="auto" w:fill="0D1117"/>
+        <w:spacing w:after="0" w:line="285" w:lineRule="atLeast"/>
+        <w:rPr>
+          <w:rFonts w:ascii="Consolas" w:eastAsia="Times New Roman" w:hAnsi="Consolas" w:cs="Times New Roman"/>
+          <w:color w:val="C9D1D9"/>
+          <w:sz w:val="21"/>
+          <w:szCs w:val="21"/>
+          <w:lang w:eastAsia="tr-TR"/>
+        </w:rPr>
+      </w:pPr>
+      <w:r>
+        <w:rPr>
+          <w:rFonts w:ascii="Consolas" w:eastAsia="Times New Roman" w:hAnsi="Consolas" w:cs="Times New Roman"/>
+          <w:color w:val="C9D1D9"/>
+          <w:sz w:val="21"/>
+          <w:szCs w:val="21"/>
+          <w:lang w:eastAsia="tr-TR"/>
+        </w:rPr>
+        <w:t>          {</w:t>
+      </w:r>
+      <w:r>
+        <w:rPr>
+          <w:rFonts w:ascii="Consolas" w:eastAsia="Times New Roman" w:hAnsi="Consolas" w:cs="Times New Roman"/>
+          <w:color w:val="79C0FF"/>
+          <w:sz w:val="21"/>
+          <w:szCs w:val="21"/>
+          <w:lang w:eastAsia="tr-TR"/>
+        </w:rPr>
+        <w:t>this</w:t>
+      </w:r>
+      <w:r>
+        <w:rPr>
+          <w:rFonts w:ascii="Consolas" w:eastAsia="Times New Roman" w:hAnsi="Consolas" w:cs="Times New Roman"/>
+          <w:color w:val="C9D1D9"/>
+          <w:sz w:val="21"/>
+          <w:szCs w:val="21"/>
+          <w:lang w:eastAsia="tr-TR"/>
+        </w:rPr>
+        <w:t>.</w:t>
+      </w:r>
+      <w:r>
+        <w:rPr>
+          <w:rFonts w:ascii="Consolas" w:eastAsia="Times New Roman" w:hAnsi="Consolas" w:cs="Times New Roman"/>
+          <w:color w:val="79C0FF"/>
+          <w:sz w:val="21"/>
+          <w:szCs w:val="21"/>
+          <w:lang w:eastAsia="tr-TR"/>
+        </w:rPr>
+        <w:t>props</w:t>
+      </w:r>
+      <w:r>
+        <w:rPr>
+          <w:rFonts w:ascii="Consolas" w:eastAsia="Times New Roman" w:hAnsi="Consolas" w:cs="Times New Roman"/>
+          <w:color w:val="C9D1D9"/>
+          <w:sz w:val="21"/>
+          <w:szCs w:val="21"/>
+          <w:lang w:eastAsia="tr-TR"/>
+        </w:rPr>
+        <w:t>.info.title}-{</w:t>
+      </w:r>
+      <w:r>
+        <w:rPr>
+          <w:rFonts w:ascii="Consolas" w:eastAsia="Times New Roman" w:hAnsi="Consolas" w:cs="Times New Roman"/>
+          <w:color w:val="79C0FF"/>
+          <w:sz w:val="21"/>
+          <w:szCs w:val="21"/>
+          <w:lang w:eastAsia="tr-TR"/>
+        </w:rPr>
+        <w:t>this</w:t>
+      </w:r>
+      <w:r>
+        <w:rPr>
+          <w:rFonts w:ascii="Consolas" w:eastAsia="Times New Roman" w:hAnsi="Consolas" w:cs="Times New Roman"/>
+          <w:color w:val="C9D1D9"/>
+          <w:sz w:val="21"/>
+          <w:szCs w:val="21"/>
+          <w:lang w:eastAsia="tr-TR"/>
+        </w:rPr>
+        <w:t>.</w:t>
+      </w:r>
+      <w:r>
+        <w:rPr>
+          <w:rFonts w:ascii="Consolas" w:eastAsia="Times New Roman" w:hAnsi="Consolas" w:cs="Times New Roman"/>
+          <w:color w:val="79C0FF"/>
+          <w:sz w:val="21"/>
+          <w:szCs w:val="21"/>
+          <w:lang w:eastAsia="tr-TR"/>
+        </w:rPr>
+        <w:t>props</w:t>
+      </w:r>
+      <w:r>
+        <w:rPr>
+          <w:rFonts w:ascii="Consolas" w:eastAsia="Times New Roman" w:hAnsi="Consolas" w:cs="Times New Roman"/>
+          <w:color w:val="C9D1D9"/>
+          <w:sz w:val="21"/>
+          <w:szCs w:val="21"/>
+          <w:lang w:eastAsia="tr-TR"/>
+        </w:rPr>
+        <w:t>.currentCategory}</w:t>
+      </w:r>
+    </w:p>
+    <w:p>
+      <w:pPr>
+        <w:shd w:val="clear" w:color="auto" w:fill="0D1117"/>
+        <w:spacing w:after="0" w:line="285" w:lineRule="atLeast"/>
+        <w:rPr>
+          <w:rFonts w:ascii="Consolas" w:eastAsia="Times New Roman" w:hAnsi="Consolas" w:cs="Times New Roman"/>
+          <w:color w:val="C9D1D9"/>
+          <w:sz w:val="21"/>
+          <w:szCs w:val="21"/>
+          <w:lang w:eastAsia="tr-TR"/>
+        </w:rPr>
+      </w:pPr>
+      <w:r>
+        <w:rPr>
+          <w:rFonts w:ascii="Consolas" w:eastAsia="Times New Roman" w:hAnsi="Consolas" w:cs="Times New Roman"/>
+          <w:color w:val="C9D1D9"/>
+          <w:sz w:val="21"/>
+          <w:szCs w:val="21"/>
+          <w:lang w:eastAsia="tr-TR"/>
+        </w:rPr>
+        <w:t>        &lt;/</w:t>
+      </w:r>
+      <w:r>
+        <w:rPr>
+          <w:rFonts w:ascii="Consolas" w:eastAsia="Times New Roman" w:hAnsi="Consolas" w:cs="Times New Roman"/>
+          <w:color w:val="7EE787"/>
+          <w:sz w:val="21"/>
+          <w:szCs w:val="21"/>
+          <w:lang w:eastAsia="tr-TR"/>
+        </w:rPr>
+        <w:t>h3</w:t>
+      </w:r>
+      <w:r>
+        <w:rPr>
+          <w:rFonts w:ascii="Consolas" w:eastAsia="Times New Roman" w:hAnsi="Consolas" w:cs="Times New Roman"/>
+          <w:color w:val="C9D1D9"/>
+          <w:sz w:val="21"/>
+          <w:szCs w:val="21"/>
+          <w:lang w:eastAsia="tr-TR"/>
+        </w:rPr>
+        <w:t>&gt;</w:t>
+      </w:r>
+    </w:p>
+    <w:p>
+      <w:pPr>
+        <w:shd w:val="clear" w:color="auto" w:fill="0D1117"/>
+        <w:spacing w:after="0" w:line="285" w:lineRule="atLeast"/>
+        <w:rPr>
+          <w:rFonts w:ascii="Consolas" w:eastAsia="Times New Roman" w:hAnsi="Consolas" w:cs="Times New Roman"/>
+          <w:color w:val="C9D1D9"/>
+          <w:sz w:val="21"/>
+          <w:szCs w:val="21"/>
+          <w:lang w:eastAsia="tr-TR"/>
+        </w:rPr>
+      </w:pPr>
+      <w:r>
+        <w:rPr>
+          <w:rFonts w:ascii="Consolas" w:eastAsia="Times New Roman" w:hAnsi="Consolas" w:cs="Times New Roman"/>
+          <w:color w:val="C9D1D9"/>
+          <w:sz w:val="21"/>
+          <w:szCs w:val="21"/>
+          <w:lang w:eastAsia="tr-TR"/>
+        </w:rPr>
+        <w:t>        &lt;</w:t>
+      </w:r>
+      <w:r>
+        <w:rPr>
+          <w:rFonts w:ascii="Consolas" w:eastAsia="Times New Roman" w:hAnsi="Consolas" w:cs="Times New Roman"/>
+          <w:color w:val="7EE787"/>
+          <w:sz w:val="21"/>
+          <w:szCs w:val="21"/>
+          <w:lang w:eastAsia="tr-TR"/>
+        </w:rPr>
+        <w:t>Container</w:t>
+      </w:r>
+      <w:r>
+        <w:rPr>
+          <w:rFonts w:ascii="Consolas" w:eastAsia="Times New Roman" w:hAnsi="Consolas" w:cs="Times New Roman"/>
+          <w:color w:val="C9D1D9"/>
+          <w:sz w:val="21"/>
+          <w:szCs w:val="21"/>
+          <w:lang w:eastAsia="tr-TR"/>
+        </w:rPr>
+        <w:t>&gt;</w:t>
+      </w:r>
+    </w:p>
+    <w:p>
+      <w:pPr>
+        <w:shd w:val="clear" w:color="auto" w:fill="0D1117"/>
+        <w:spacing w:after="0" w:line="285" w:lineRule="atLeast"/>
+        <w:rPr>
+          <w:rFonts w:ascii="Consolas" w:eastAsia="Times New Roman" w:hAnsi="Consolas" w:cs="Times New Roman"/>
+          <w:color w:val="C9D1D9"/>
+          <w:sz w:val="21"/>
+          <w:szCs w:val="21"/>
+          <w:lang w:eastAsia="tr-TR"/>
+        </w:rPr>
+      </w:pPr>
+      <w:r>
+        <w:rPr>
+          <w:rFonts w:ascii="Consolas" w:eastAsia="Times New Roman" w:hAnsi="Consolas" w:cs="Times New Roman"/>
+          <w:color w:val="C9D1D9"/>
+          <w:sz w:val="21"/>
+          <w:szCs w:val="21"/>
+          <w:lang w:eastAsia="tr-TR"/>
+        </w:rPr>
+        <w:t>          &lt;</w:t>
+      </w:r>
+      <w:r>
+        <w:rPr>
+          <w:rFonts w:ascii="Consolas" w:eastAsia="Times New Roman" w:hAnsi="Consolas" w:cs="Times New Roman"/>
+          <w:color w:val="7EE787"/>
+          <w:sz w:val="21"/>
+          <w:szCs w:val="21"/>
+          <w:lang w:eastAsia="tr-TR"/>
+        </w:rPr>
+        <w:t>Row</w:t>
+      </w:r>
+      <w:r>
+        <w:rPr>
+          <w:rFonts w:ascii="Consolas" w:eastAsia="Times New Roman" w:hAnsi="Consolas" w:cs="Times New Roman"/>
+          <w:color w:val="C9D1D9"/>
+          <w:sz w:val="21"/>
+          <w:szCs w:val="21"/>
+          <w:lang w:eastAsia="tr-TR"/>
+        </w:rPr>
+        <w:t>&gt;</w:t>
+      </w:r>
+    </w:p>
+    <w:p>
+      <w:pPr>
+        <w:shd w:val="clear" w:color="auto" w:fill="0D1117"/>
+        <w:spacing w:after="0" w:line="285" w:lineRule="atLeast"/>
+        <w:rPr>
+          <w:rFonts w:ascii="Consolas" w:eastAsia="Times New Roman" w:hAnsi="Consolas" w:cs="Times New Roman"/>
+          <w:color w:val="C9D1D9"/>
+          <w:sz w:val="21"/>
+          <w:szCs w:val="21"/>
+          <w:lang w:eastAsia="tr-TR"/>
+        </w:rPr>
+      </w:pPr>
+      <w:r>
+        <w:rPr>
+          <w:rFonts w:ascii="Consolas" w:eastAsia="Times New Roman" w:hAnsi="Consolas" w:cs="Times New Roman"/>
+          <w:color w:val="C9D1D9"/>
+          <w:sz w:val="21"/>
+          <w:szCs w:val="21"/>
+          <w:lang w:eastAsia="tr-TR"/>
+        </w:rPr>
+        <w:t>                {</w:t>
+      </w:r>
+    </w:p>
+    <w:p>
+      <w:pPr>
+        <w:shd w:val="clear" w:color="auto" w:fill="0D1117"/>
+        <w:spacing w:after="0" w:line="285" w:lineRule="atLeast"/>
+        <w:rPr>
+          <w:rFonts w:ascii="Consolas" w:eastAsia="Times New Roman" w:hAnsi="Consolas" w:cs="Times New Roman"/>
+          <w:color w:val="C9D1D9"/>
+          <w:sz w:val="21"/>
+          <w:szCs w:val="21"/>
+          <w:lang w:eastAsia="tr-TR"/>
+        </w:rPr>
+      </w:pPr>
+      <w:r>
+        <w:rPr>
+          <w:rFonts w:ascii="Consolas" w:eastAsia="Times New Roman" w:hAnsi="Consolas" w:cs="Times New Roman"/>
+          <w:color w:val="C9D1D9"/>
+          <w:sz w:val="21"/>
+          <w:szCs w:val="21"/>
+          <w:lang w:eastAsia="tr-TR"/>
+        </w:rPr>
+        <w:t>                    </w:t>
+      </w:r>
+      <w:r>
+        <w:rPr>
+          <w:rFonts w:ascii="Consolas" w:eastAsia="Times New Roman" w:hAnsi="Consolas" w:cs="Times New Roman"/>
+          <w:color w:val="79C0FF"/>
+          <w:sz w:val="21"/>
+          <w:szCs w:val="21"/>
+          <w:lang w:eastAsia="tr-TR"/>
+        </w:rPr>
+        <w:t>this</w:t>
+      </w:r>
+      <w:r>
+        <w:rPr>
+          <w:rFonts w:ascii="Consolas" w:eastAsia="Times New Roman" w:hAnsi="Consolas" w:cs="Times New Roman"/>
+          <w:color w:val="C9D1D9"/>
+          <w:sz w:val="21"/>
+          <w:szCs w:val="21"/>
+          <w:lang w:eastAsia="tr-TR"/>
+        </w:rPr>
+        <w:t>.state.products.</w:t>
+      </w:r>
+      <w:r>
+        <w:rPr>
+          <w:rFonts w:ascii="Consolas" w:eastAsia="Times New Roman" w:hAnsi="Consolas" w:cs="Times New Roman"/>
+          <w:color w:val="D2A8FF"/>
+          <w:sz w:val="21"/>
+          <w:szCs w:val="21"/>
+          <w:lang w:eastAsia="tr-TR"/>
+        </w:rPr>
+        <w:t>map</w:t>
+      </w:r>
+      <w:r>
+        <w:rPr>
+          <w:rFonts w:ascii="Consolas" w:eastAsia="Times New Roman" w:hAnsi="Consolas" w:cs="Times New Roman"/>
+          <w:color w:val="C9D1D9"/>
+          <w:sz w:val="21"/>
+          <w:szCs w:val="21"/>
+          <w:lang w:eastAsia="tr-TR"/>
+        </w:rPr>
+        <w:t>((</w:t>
+      </w:r>
+      <w:r>
+        <w:rPr>
+          <w:rFonts w:ascii="Consolas" w:eastAsia="Times New Roman" w:hAnsi="Consolas" w:cs="Times New Roman"/>
+          <w:color w:val="FFA657"/>
+          <w:sz w:val="21"/>
+          <w:szCs w:val="21"/>
+          <w:lang w:eastAsia="tr-TR"/>
+        </w:rPr>
+        <w:t>product</w:t>
+      </w:r>
+      <w:r>
+        <w:rPr>
+          <w:rFonts w:ascii="Consolas" w:eastAsia="Times New Roman" w:hAnsi="Consolas" w:cs="Times New Roman"/>
+          <w:color w:val="C9D1D9"/>
+          <w:sz w:val="21"/>
+          <w:szCs w:val="21"/>
+          <w:lang w:eastAsia="tr-TR"/>
+        </w:rPr>
+        <w:t>)</w:t>
+      </w:r>
+      <w:r>
+        <w:rPr>
+          <w:rFonts w:ascii="Consolas" w:eastAsia="Times New Roman" w:hAnsi="Consolas" w:cs="Times New Roman"/>
+          <w:color w:val="FF7B72"/>
+          <w:sz w:val="21"/>
+          <w:szCs w:val="21"/>
+          <w:lang w:eastAsia="tr-TR"/>
+        </w:rPr>
+        <w:t>=&gt;</w:t>
+      </w:r>
+      <w:r>
+        <w:rPr>
+          <w:rFonts w:ascii="Consolas" w:eastAsia="Times New Roman" w:hAnsi="Consolas" w:cs="Times New Roman"/>
+          <w:color w:val="C9D1D9"/>
+          <w:sz w:val="21"/>
+          <w:szCs w:val="21"/>
+          <w:lang w:eastAsia="tr-TR"/>
+        </w:rPr>
+        <w:t>{</w:t>
+      </w:r>
+    </w:p>
+    <w:p>
+      <w:pPr>
+        <w:shd w:val="clear" w:color="auto" w:fill="0D1117"/>
+        <w:spacing w:after="0" w:line="285" w:lineRule="atLeast"/>
+        <w:rPr>
+          <w:rFonts w:ascii="Consolas" w:eastAsia="Times New Roman" w:hAnsi="Consolas" w:cs="Times New Roman"/>
+          <w:color w:val="C9D1D9"/>
+          <w:sz w:val="21"/>
+          <w:szCs w:val="21"/>
+          <w:lang w:eastAsia="tr-TR"/>
+        </w:rPr>
+      </w:pPr>
+      <w:r>
+        <w:rPr>
+          <w:rFonts w:ascii="Consolas" w:eastAsia="Times New Roman" w:hAnsi="Consolas" w:cs="Times New Roman"/>
+          <w:color w:val="C9D1D9"/>
+          <w:sz w:val="21"/>
+          <w:szCs w:val="21"/>
+          <w:lang w:eastAsia="tr-TR"/>
+        </w:rPr>
+        <w:t>                        </w:t>
+      </w:r>
+      <w:r>
+        <w:rPr>
+          <w:rFonts w:ascii="Consolas" w:eastAsia="Times New Roman" w:hAnsi="Consolas" w:cs="Times New Roman"/>
+          <w:color w:val="FF7B72"/>
+          <w:sz w:val="21"/>
+          <w:szCs w:val="21"/>
+          <w:lang w:eastAsia="tr-TR"/>
+        </w:rPr>
+        <w:t>return</w:t>
+      </w:r>
+      <w:r>
+        <w:rPr>
+          <w:rFonts w:ascii="Consolas" w:eastAsia="Times New Roman" w:hAnsi="Consolas" w:cs="Times New Roman"/>
+          <w:color w:val="C9D1D9"/>
+          <w:sz w:val="21"/>
+          <w:szCs w:val="21"/>
+          <w:lang w:eastAsia="tr-TR"/>
+        </w:rPr>
+        <w:t>(</w:t>
+      </w:r>
+    </w:p>
+    <w:p>
+      <w:pPr>
+        <w:shd w:val="clear" w:color="auto" w:fill="0D1117"/>
+        <w:spacing w:after="0" w:line="285" w:lineRule="atLeast"/>
+        <w:rPr>
+          <w:rFonts w:ascii="Consolas" w:eastAsia="Times New Roman" w:hAnsi="Consolas" w:cs="Times New Roman"/>
+          <w:color w:val="C9D1D9"/>
+          <w:sz w:val="21"/>
+          <w:szCs w:val="21"/>
+          <w:lang w:eastAsia="tr-TR"/>
+        </w:rPr>
+      </w:pPr>
+      <w:r>
+        <w:rPr>
+          <w:rFonts w:ascii="Consolas" w:eastAsia="Times New Roman" w:hAnsi="Consolas" w:cs="Times New Roman"/>
+          <w:color w:val="C9D1D9"/>
+          <w:sz w:val="21"/>
+          <w:szCs w:val="21"/>
+          <w:lang w:eastAsia="tr-TR"/>
+        </w:rPr>
+        <w:t>                            &lt;</w:t>
+      </w:r>
+      <w:r>
+        <w:rPr>
+          <w:rFonts w:ascii="Consolas" w:eastAsia="Times New Roman" w:hAnsi="Consolas" w:cs="Times New Roman"/>
+          <w:color w:val="7EE787"/>
+          <w:sz w:val="21"/>
+          <w:szCs w:val="21"/>
+          <w:lang w:eastAsia="tr-TR"/>
+        </w:rPr>
+        <w:t>Col</w:t>
+      </w:r>
+      <w:r>
+        <w:rPr>
+          <w:rFonts w:ascii="Consolas" w:eastAsia="Times New Roman" w:hAnsi="Consolas" w:cs="Times New Roman"/>
+          <w:color w:val="C9D1D9"/>
+          <w:sz w:val="21"/>
+          <w:szCs w:val="21"/>
+          <w:lang w:eastAsia="tr-TR"/>
+        </w:rPr>
+        <w:t> </w:t>
+      </w:r>
+      <w:r>
+        <w:rPr>
+          <w:rFonts w:ascii="Consolas" w:eastAsia="Times New Roman" w:hAnsi="Consolas" w:cs="Times New Roman"/>
+          <w:color w:val="79C0FF"/>
+          <w:sz w:val="21"/>
+          <w:szCs w:val="21"/>
+          <w:lang w:eastAsia="tr-TR"/>
+        </w:rPr>
+        <w:t>key</w:t>
+      </w:r>
+      <w:r>
+        <w:rPr>
+          <w:rFonts w:ascii="Consolas" w:eastAsia="Times New Roman" w:hAnsi="Consolas" w:cs="Times New Roman"/>
+          <w:color w:val="FF7B72"/>
+          <w:sz w:val="21"/>
+          <w:szCs w:val="21"/>
+          <w:lang w:eastAsia="tr-TR"/>
+        </w:rPr>
+        <w:t>=</w:t>
+      </w:r>
+      <w:r>
+        <w:rPr>
+          <w:rFonts w:ascii="Consolas" w:eastAsia="Times New Roman" w:hAnsi="Consolas" w:cs="Times New Roman"/>
+          <w:color w:val="C9D1D9"/>
+          <w:sz w:val="21"/>
+          <w:szCs w:val="21"/>
+          <w:lang w:eastAsia="tr-TR"/>
+        </w:rPr>
+        <w:t>{</w:t>
+      </w:r>
+      <w:r>
+        <w:rPr>
+          <w:rFonts w:ascii="Consolas" w:eastAsia="Times New Roman" w:hAnsi="Consolas" w:cs="Times New Roman"/>
+          <w:color w:val="FFA657"/>
+          <w:sz w:val="21"/>
+          <w:szCs w:val="21"/>
+          <w:lang w:eastAsia="tr-TR"/>
+        </w:rPr>
+        <w:t>product</w:t>
+      </w:r>
+      <w:r>
+        <w:rPr>
+          <w:rFonts w:ascii="Consolas" w:eastAsia="Times New Roman" w:hAnsi="Consolas" w:cs="Times New Roman"/>
+          <w:color w:val="C9D1D9"/>
+          <w:sz w:val="21"/>
+          <w:szCs w:val="21"/>
+          <w:lang w:eastAsia="tr-TR"/>
+        </w:rPr>
+        <w:t>.id} </w:t>
+      </w:r>
+      <w:r>
+        <w:rPr>
+          <w:rFonts w:ascii="Consolas" w:eastAsia="Times New Roman" w:hAnsi="Consolas" w:cs="Times New Roman"/>
+          <w:color w:val="79C0FF"/>
+          <w:sz w:val="21"/>
+          <w:szCs w:val="21"/>
+          <w:lang w:eastAsia="tr-TR"/>
+        </w:rPr>
+        <w:t>md</w:t>
+      </w:r>
+      <w:r>
+        <w:rPr>
+          <w:rFonts w:ascii="Consolas" w:eastAsia="Times New Roman" w:hAnsi="Consolas" w:cs="Times New Roman"/>
+          <w:color w:val="FF7B72"/>
+          <w:sz w:val="21"/>
+          <w:szCs w:val="21"/>
+          <w:lang w:eastAsia="tr-TR"/>
+        </w:rPr>
+        <w:t>=</w:t>
+      </w:r>
+      <w:r>
+        <w:rPr>
+          <w:rFonts w:ascii="Consolas" w:eastAsia="Times New Roman" w:hAnsi="Consolas" w:cs="Times New Roman"/>
+          <w:color w:val="A5D6FF"/>
+          <w:sz w:val="21"/>
+          <w:szCs w:val="21"/>
+          <w:lang w:eastAsia="tr-TR"/>
+        </w:rPr>
+        <w:t>"4"</w:t>
+      </w:r>
+      <w:r>
+        <w:rPr>
+          <w:rFonts w:ascii="Consolas" w:eastAsia="Times New Roman" w:hAnsi="Consolas" w:cs="Times New Roman"/>
+          <w:color w:val="C9D1D9"/>
+          <w:sz w:val="21"/>
+          <w:szCs w:val="21"/>
+          <w:lang w:eastAsia="tr-TR"/>
+        </w:rPr>
+        <w:t>&gt;</w:t>
+      </w:r>
+    </w:p>
+    <w:p>
+      <w:pPr>
+        <w:shd w:val="clear" w:color="auto" w:fill="0D1117"/>
+        <w:spacing w:after="0" w:line="285" w:lineRule="atLeast"/>
+        <w:rPr>
+          <w:rFonts w:ascii="Consolas" w:eastAsia="Times New Roman" w:hAnsi="Consolas" w:cs="Times New Roman"/>
+          <w:color w:val="C9D1D9"/>
+          <w:sz w:val="21"/>
+          <w:szCs w:val="21"/>
+          <w:lang w:eastAsia="tr-TR"/>
+        </w:rPr>
+      </w:pPr>
+      <w:r>
+        <w:rPr>
+          <w:rFonts w:ascii="Consolas" w:eastAsia="Times New Roman" w:hAnsi="Consolas" w:cs="Times New Roman"/>
+          <w:color w:val="C9D1D9"/>
+          <w:sz w:val="21"/>
+          <w:szCs w:val="21"/>
+          <w:lang w:eastAsia="tr-TR"/>
+        </w:rPr>
+        <w:t>                            &lt;</w:t>
+      </w:r>
+      <w:r>
+        <w:rPr>
+          <w:rFonts w:ascii="Consolas" w:eastAsia="Times New Roman" w:hAnsi="Consolas" w:cs="Times New Roman"/>
+          <w:color w:val="7EE787"/>
+          <w:sz w:val="21"/>
+          <w:szCs w:val="21"/>
+          <w:lang w:eastAsia="tr-TR"/>
+        </w:rPr>
+        <w:t>Card</w:t>
+      </w:r>
+      <w:r>
+        <w:rPr>
+          <w:rFonts w:ascii="Consolas" w:eastAsia="Times New Roman" w:hAnsi="Consolas" w:cs="Times New Roman"/>
+          <w:color w:val="C9D1D9"/>
+          <w:sz w:val="21"/>
+          <w:szCs w:val="21"/>
+          <w:lang w:eastAsia="tr-TR"/>
+        </w:rPr>
+        <w:t> </w:t>
+      </w:r>
+      <w:r>
+        <w:rPr>
+          <w:rFonts w:ascii="Consolas" w:eastAsia="Times New Roman" w:hAnsi="Consolas" w:cs="Times New Roman"/>
+          <w:color w:val="79C0FF"/>
+          <w:sz w:val="21"/>
+          <w:szCs w:val="21"/>
+          <w:lang w:eastAsia="tr-TR"/>
+        </w:rPr>
+        <w:t>top</w:t>
+      </w:r>
+      <w:r>
+        <w:rPr>
+          <w:rFonts w:ascii="Consolas" w:eastAsia="Times New Roman" w:hAnsi="Consolas" w:cs="Times New Roman"/>
+          <w:color w:val="C9D1D9"/>
+          <w:sz w:val="21"/>
+          <w:szCs w:val="21"/>
+          <w:lang w:eastAsia="tr-TR"/>
+        </w:rPr>
+        <w:t> </w:t>
+      </w:r>
+      <w:r>
+        <w:rPr>
+          <w:rFonts w:ascii="Consolas" w:eastAsia="Times New Roman" w:hAnsi="Consolas" w:cs="Times New Roman"/>
+          <w:color w:val="79C0FF"/>
+          <w:sz w:val="21"/>
+          <w:szCs w:val="21"/>
+          <w:lang w:eastAsia="tr-TR"/>
+        </w:rPr>
+        <w:t>style</w:t>
+      </w:r>
+      <w:r>
+        <w:rPr>
+          <w:rFonts w:ascii="Consolas" w:eastAsia="Times New Roman" w:hAnsi="Consolas" w:cs="Times New Roman"/>
+          <w:color w:val="FF7B72"/>
+          <w:sz w:val="21"/>
+          <w:szCs w:val="21"/>
+          <w:lang w:eastAsia="tr-TR"/>
+        </w:rPr>
+        <w:t>=</w:t>
+      </w:r>
+      <w:r>
+        <w:rPr>
+          <w:rFonts w:ascii="Consolas" w:eastAsia="Times New Roman" w:hAnsi="Consolas" w:cs="Times New Roman"/>
+          <w:color w:val="C9D1D9"/>
+          <w:sz w:val="21"/>
+          <w:szCs w:val="21"/>
+          <w:lang w:eastAsia="tr-TR"/>
+        </w:rPr>
+        <w:t>{{ width: </w:t>
+      </w:r>
+      <w:r>
+        <w:rPr>
+          <w:rFonts w:ascii="Consolas" w:eastAsia="Times New Roman" w:hAnsi="Consolas" w:cs="Times New Roman"/>
+          <w:color w:val="A5D6FF"/>
+          <w:sz w:val="21"/>
+          <w:szCs w:val="21"/>
+          <w:lang w:eastAsia="tr-TR"/>
+        </w:rPr>
+        <w:t>"18rem"</w:t>
+      </w:r>
+      <w:r>
+        <w:rPr>
+          <w:rFonts w:ascii="Consolas" w:eastAsia="Times New Roman" w:hAnsi="Consolas" w:cs="Times New Roman"/>
+          <w:color w:val="C9D1D9"/>
+          <w:sz w:val="21"/>
+          <w:szCs w:val="21"/>
+          <w:lang w:eastAsia="tr-TR"/>
+        </w:rPr>
+        <w:t> }}&gt;                           </w:t>
+      </w:r>
+    </w:p>
+    <w:p>
+      <w:pPr>
+        <w:shd w:val="clear" w:color="auto" w:fill="0D1117"/>
+        <w:spacing w:after="0" w:line="285" w:lineRule="atLeast"/>
+        <w:rPr>
+          <w:rFonts w:ascii="Consolas" w:eastAsia="Times New Roman" w:hAnsi="Consolas" w:cs="Times New Roman"/>
+          <w:color w:val="C9D1D9"/>
+          <w:sz w:val="21"/>
+          <w:szCs w:val="21"/>
+          <w:lang w:eastAsia="tr-TR"/>
+        </w:rPr>
+      </w:pPr>
+      <w:r>
+        <w:rPr>
+          <w:rFonts w:ascii="Consolas" w:eastAsia="Times New Roman" w:hAnsi="Consolas" w:cs="Times New Roman"/>
+          <w:color w:val="C9D1D9"/>
+          <w:sz w:val="21"/>
+          <w:szCs w:val="21"/>
+          <w:lang w:eastAsia="tr-TR"/>
+        </w:rPr>
+        <w:t>                              &lt;</w:t>
+      </w:r>
+      <w:r>
+        <w:rPr>
+          <w:rFonts w:ascii="Consolas" w:eastAsia="Times New Roman" w:hAnsi="Consolas" w:cs="Times New Roman"/>
+          <w:color w:val="7EE787"/>
+          <w:sz w:val="21"/>
+          <w:szCs w:val="21"/>
+          <w:lang w:eastAsia="tr-TR"/>
+        </w:rPr>
+        <w:t>CardBody</w:t>
+      </w:r>
+      <w:r>
+        <w:rPr>
+          <w:rFonts w:ascii="Consolas" w:eastAsia="Times New Roman" w:hAnsi="Consolas" w:cs="Times New Roman"/>
+          <w:color w:val="C9D1D9"/>
+          <w:sz w:val="21"/>
+          <w:szCs w:val="21"/>
+          <w:lang w:eastAsia="tr-TR"/>
+        </w:rPr>
+        <w:t> &gt;</w:t>
+      </w:r>
+    </w:p>
+    <w:p>
+      <w:pPr>
+        <w:shd w:val="clear" w:color="auto" w:fill="0D1117"/>
+        <w:spacing w:after="0" w:line="285" w:lineRule="atLeast"/>
+        <w:rPr>
+          <w:rFonts w:ascii="Consolas" w:eastAsia="Times New Roman" w:hAnsi="Consolas" w:cs="Times New Roman"/>
+          <w:color w:val="C9D1D9"/>
+          <w:sz w:val="21"/>
+          <w:szCs w:val="21"/>
+          <w:lang w:eastAsia="tr-TR"/>
+        </w:rPr>
+      </w:pPr>
+      <w:r>
+        <w:rPr>
+          <w:rFonts w:ascii="Consolas" w:eastAsia="Times New Roman" w:hAnsi="Consolas" w:cs="Times New Roman"/>
+          <w:color w:val="C9D1D9"/>
+          <w:sz w:val="21"/>
+          <w:szCs w:val="21"/>
+          <w:lang w:eastAsia="tr-TR"/>
+        </w:rPr>
+        <w:lastRenderedPageBreak/>
+        <w:t>                                &lt;</w:t>
+      </w:r>
+      <w:r>
+        <w:rPr>
+          <w:rFonts w:ascii="Consolas" w:eastAsia="Times New Roman" w:hAnsi="Consolas" w:cs="Times New Roman"/>
+          <w:color w:val="7EE787"/>
+          <w:sz w:val="21"/>
+          <w:szCs w:val="21"/>
+          <w:lang w:eastAsia="tr-TR"/>
+        </w:rPr>
+        <w:t>CardImg</w:t>
+      </w:r>
+      <w:r>
+        <w:rPr>
+          <w:rFonts w:ascii="Consolas" w:eastAsia="Times New Roman" w:hAnsi="Consolas" w:cs="Times New Roman"/>
+          <w:color w:val="C9D1D9"/>
+          <w:sz w:val="21"/>
+          <w:szCs w:val="21"/>
+          <w:lang w:eastAsia="tr-TR"/>
+        </w:rPr>
+        <w:t> </w:t>
+      </w:r>
+    </w:p>
+    <w:p>
+      <w:pPr>
+        <w:shd w:val="clear" w:color="auto" w:fill="0D1117"/>
+        <w:spacing w:after="0" w:line="285" w:lineRule="atLeast"/>
+        <w:rPr>
+          <w:rFonts w:ascii="Consolas" w:eastAsia="Times New Roman" w:hAnsi="Consolas" w:cs="Times New Roman"/>
+          <w:color w:val="C9D1D9"/>
+          <w:sz w:val="21"/>
+          <w:szCs w:val="21"/>
+          <w:lang w:eastAsia="tr-TR"/>
+        </w:rPr>
+      </w:pPr>
+      <w:r>
+        <w:rPr>
+          <w:rFonts w:ascii="Consolas" w:eastAsia="Times New Roman" w:hAnsi="Consolas" w:cs="Times New Roman"/>
+          <w:color w:val="C9D1D9"/>
+          <w:sz w:val="21"/>
+          <w:szCs w:val="21"/>
+          <w:lang w:eastAsia="tr-TR"/>
+        </w:rPr>
+        <w:t>                                  </w:t>
+      </w:r>
+      <w:r>
+        <w:rPr>
+          <w:rFonts w:ascii="Consolas" w:eastAsia="Times New Roman" w:hAnsi="Consolas" w:cs="Times New Roman"/>
+          <w:color w:val="79C0FF"/>
+          <w:sz w:val="21"/>
+          <w:szCs w:val="21"/>
+          <w:lang w:eastAsia="tr-TR"/>
+        </w:rPr>
+        <w:t>top</w:t>
+      </w:r>
+    </w:p>
+    <w:p>
+      <w:pPr>
+        <w:shd w:val="clear" w:color="auto" w:fill="0D1117"/>
+        <w:spacing w:after="0" w:line="285" w:lineRule="atLeast"/>
+        <w:rPr>
+          <w:rFonts w:ascii="Consolas" w:eastAsia="Times New Roman" w:hAnsi="Consolas" w:cs="Times New Roman"/>
+          <w:color w:val="C9D1D9"/>
+          <w:sz w:val="21"/>
+          <w:szCs w:val="21"/>
+          <w:lang w:eastAsia="tr-TR"/>
+        </w:rPr>
+      </w:pPr>
+      <w:r>
+        <w:rPr>
+          <w:rFonts w:ascii="Consolas" w:eastAsia="Times New Roman" w:hAnsi="Consolas" w:cs="Times New Roman"/>
+          <w:color w:val="C9D1D9"/>
+          <w:sz w:val="21"/>
+          <w:szCs w:val="21"/>
+          <w:lang w:eastAsia="tr-TR"/>
+        </w:rPr>
+        <w:t>                                  </w:t>
+      </w:r>
+      <w:r>
+        <w:rPr>
+          <w:rFonts w:ascii="Consolas" w:eastAsia="Times New Roman" w:hAnsi="Consolas" w:cs="Times New Roman"/>
+          <w:color w:val="79C0FF"/>
+          <w:sz w:val="21"/>
+          <w:szCs w:val="21"/>
+          <w:lang w:eastAsia="tr-TR"/>
+        </w:rPr>
+        <w:t>width</w:t>
+      </w:r>
+      <w:r>
+        <w:rPr>
+          <w:rFonts w:ascii="Consolas" w:eastAsia="Times New Roman" w:hAnsi="Consolas" w:cs="Times New Roman"/>
+          <w:color w:val="FF7B72"/>
+          <w:sz w:val="21"/>
+          <w:szCs w:val="21"/>
+          <w:lang w:eastAsia="tr-TR"/>
+        </w:rPr>
+        <w:t>=</w:t>
+      </w:r>
+      <w:r>
+        <w:rPr>
+          <w:rFonts w:ascii="Consolas" w:eastAsia="Times New Roman" w:hAnsi="Consolas" w:cs="Times New Roman"/>
+          <w:color w:val="A5D6FF"/>
+          <w:sz w:val="21"/>
+          <w:szCs w:val="21"/>
+          <w:lang w:eastAsia="tr-TR"/>
+        </w:rPr>
+        <w:t>"50%"</w:t>
+      </w:r>
+    </w:p>
+    <w:p>
+      <w:pPr>
+        <w:shd w:val="clear" w:color="auto" w:fill="0D1117"/>
+        <w:spacing w:after="0" w:line="285" w:lineRule="atLeast"/>
+        <w:rPr>
+          <w:rFonts w:ascii="Consolas" w:eastAsia="Times New Roman" w:hAnsi="Consolas" w:cs="Times New Roman"/>
+          <w:color w:val="C9D1D9"/>
+          <w:sz w:val="21"/>
+          <w:szCs w:val="21"/>
+          <w:lang w:eastAsia="tr-TR"/>
+        </w:rPr>
+      </w:pPr>
+      <w:r>
+        <w:rPr>
+          <w:rFonts w:ascii="Consolas" w:eastAsia="Times New Roman" w:hAnsi="Consolas" w:cs="Times New Roman"/>
+          <w:color w:val="C9D1D9"/>
+          <w:sz w:val="21"/>
+          <w:szCs w:val="21"/>
+          <w:lang w:eastAsia="tr-TR"/>
+        </w:rPr>
+        <w:t>                                  </w:t>
+      </w:r>
+      <w:r>
+        <w:rPr>
+          <w:rFonts w:ascii="Consolas" w:eastAsia="Times New Roman" w:hAnsi="Consolas" w:cs="Times New Roman"/>
+          <w:color w:val="79C0FF"/>
+          <w:sz w:val="21"/>
+          <w:szCs w:val="21"/>
+          <w:lang w:eastAsia="tr-TR"/>
+        </w:rPr>
+        <w:t>src</w:t>
+      </w:r>
+      <w:r>
+        <w:rPr>
+          <w:rFonts w:ascii="Consolas" w:eastAsia="Times New Roman" w:hAnsi="Consolas" w:cs="Times New Roman"/>
+          <w:color w:val="FF7B72"/>
+          <w:sz w:val="21"/>
+          <w:szCs w:val="21"/>
+          <w:lang w:eastAsia="tr-TR"/>
+        </w:rPr>
+        <w:t>=</w:t>
+      </w:r>
+      <w:r>
+        <w:rPr>
+          <w:rFonts w:ascii="Consolas" w:eastAsia="Times New Roman" w:hAnsi="Consolas" w:cs="Times New Roman"/>
+          <w:color w:val="C9D1D9"/>
+          <w:sz w:val="21"/>
+          <w:szCs w:val="21"/>
+          <w:lang w:eastAsia="tr-TR"/>
+        </w:rPr>
+        <w:t>{</w:t>
+      </w:r>
+      <w:r>
+        <w:rPr>
+          <w:rFonts w:ascii="Consolas" w:eastAsia="Times New Roman" w:hAnsi="Consolas" w:cs="Times New Roman"/>
+          <w:color w:val="FFA657"/>
+          <w:sz w:val="21"/>
+          <w:szCs w:val="21"/>
+          <w:lang w:eastAsia="tr-TR"/>
+        </w:rPr>
+        <w:t>product</w:t>
+      </w:r>
+      <w:r>
+        <w:rPr>
+          <w:rFonts w:ascii="Consolas" w:eastAsia="Times New Roman" w:hAnsi="Consolas" w:cs="Times New Roman"/>
+          <w:color w:val="C9D1D9"/>
+          <w:sz w:val="21"/>
+          <w:szCs w:val="21"/>
+          <w:lang w:eastAsia="tr-TR"/>
+        </w:rPr>
+        <w:t>.image}</w:t>
+      </w:r>
+    </w:p>
+    <w:p>
+      <w:pPr>
+        <w:shd w:val="clear" w:color="auto" w:fill="0D1117"/>
+        <w:spacing w:after="0" w:line="285" w:lineRule="atLeast"/>
+        <w:rPr>
+          <w:rFonts w:ascii="Consolas" w:eastAsia="Times New Roman" w:hAnsi="Consolas" w:cs="Times New Roman"/>
+          <w:color w:val="C9D1D9"/>
+          <w:sz w:val="21"/>
+          <w:szCs w:val="21"/>
+          <w:lang w:eastAsia="tr-TR"/>
+        </w:rPr>
+      </w:pPr>
+      <w:r>
+        <w:rPr>
+          <w:rFonts w:ascii="Consolas" w:eastAsia="Times New Roman" w:hAnsi="Consolas" w:cs="Times New Roman"/>
+          <w:color w:val="C9D1D9"/>
+          <w:sz w:val="21"/>
+          <w:szCs w:val="21"/>
+          <w:lang w:eastAsia="tr-TR"/>
+        </w:rPr>
+        <w:t>                                  </w:t>
+      </w:r>
+      <w:r>
+        <w:rPr>
+          <w:rFonts w:ascii="Consolas" w:eastAsia="Times New Roman" w:hAnsi="Consolas" w:cs="Times New Roman"/>
+          <w:color w:val="79C0FF"/>
+          <w:sz w:val="21"/>
+          <w:szCs w:val="21"/>
+          <w:lang w:eastAsia="tr-TR"/>
+        </w:rPr>
+        <w:t>alt</w:t>
+      </w:r>
+      <w:r>
+        <w:rPr>
+          <w:rFonts w:ascii="Consolas" w:eastAsia="Times New Roman" w:hAnsi="Consolas" w:cs="Times New Roman"/>
+          <w:color w:val="FF7B72"/>
+          <w:sz w:val="21"/>
+          <w:szCs w:val="21"/>
+          <w:lang w:eastAsia="tr-TR"/>
+        </w:rPr>
+        <w:t>=</w:t>
+      </w:r>
+      <w:r>
+        <w:rPr>
+          <w:rFonts w:ascii="Consolas" w:eastAsia="Times New Roman" w:hAnsi="Consolas" w:cs="Times New Roman"/>
+          <w:color w:val="A5D6FF"/>
+          <w:sz w:val="21"/>
+          <w:szCs w:val="21"/>
+          <w:lang w:eastAsia="tr-TR"/>
+        </w:rPr>
+        <w:t>"Card image cap"</w:t>
+      </w:r>
+    </w:p>
+    <w:p>
+      <w:pPr>
+        <w:shd w:val="clear" w:color="auto" w:fill="0D1117"/>
+        <w:spacing w:after="0" w:line="285" w:lineRule="atLeast"/>
+        <w:rPr>
+          <w:rFonts w:ascii="Consolas" w:eastAsia="Times New Roman" w:hAnsi="Consolas" w:cs="Times New Roman"/>
+          <w:color w:val="C9D1D9"/>
+          <w:sz w:val="21"/>
+          <w:szCs w:val="21"/>
+          <w:lang w:eastAsia="tr-TR"/>
+        </w:rPr>
+      </w:pPr>
+      <w:r>
+        <w:rPr>
+          <w:rFonts w:ascii="Consolas" w:eastAsia="Times New Roman" w:hAnsi="Consolas" w:cs="Times New Roman"/>
+          <w:color w:val="C9D1D9"/>
+          <w:sz w:val="21"/>
+          <w:szCs w:val="21"/>
+          <w:lang w:eastAsia="tr-TR"/>
+        </w:rPr>
+        <w:t>                                /&gt;</w:t>
+      </w:r>
+    </w:p>
+    <w:p>
+      <w:pPr>
+        <w:shd w:val="clear" w:color="auto" w:fill="0D1117"/>
+        <w:spacing w:after="0" w:line="285" w:lineRule="atLeast"/>
+        <w:rPr>
+          <w:rFonts w:ascii="Consolas" w:eastAsia="Times New Roman" w:hAnsi="Consolas" w:cs="Times New Roman"/>
+          <w:color w:val="C9D1D9"/>
+          <w:sz w:val="21"/>
+          <w:szCs w:val="21"/>
+          <w:lang w:eastAsia="tr-TR"/>
+        </w:rPr>
+      </w:pPr>
+      <w:r>
+        <w:rPr>
+          <w:rFonts w:ascii="Consolas" w:eastAsia="Times New Roman" w:hAnsi="Consolas" w:cs="Times New Roman"/>
+          <w:color w:val="C9D1D9"/>
+          <w:sz w:val="21"/>
+          <w:szCs w:val="21"/>
+          <w:lang w:eastAsia="tr-TR"/>
+        </w:rPr>
+        <w:t>            </w:t>
+      </w:r>
+    </w:p>
+    <w:p>
+      <w:pPr>
+        <w:shd w:val="clear" w:color="auto" w:fill="0D1117"/>
+        <w:spacing w:after="0" w:line="285" w:lineRule="atLeast"/>
+        <w:rPr>
+          <w:rFonts w:ascii="Consolas" w:eastAsia="Times New Roman" w:hAnsi="Consolas" w:cs="Times New Roman"/>
+          <w:color w:val="C9D1D9"/>
+          <w:sz w:val="21"/>
+          <w:szCs w:val="21"/>
+          <w:lang w:eastAsia="tr-TR"/>
+        </w:rPr>
+      </w:pPr>
+      <w:r>
+        <w:rPr>
+          <w:rFonts w:ascii="Consolas" w:eastAsia="Times New Roman" w:hAnsi="Consolas" w:cs="Times New Roman"/>
+          <w:color w:val="C9D1D9"/>
+          <w:sz w:val="21"/>
+          <w:szCs w:val="21"/>
+          <w:lang w:eastAsia="tr-TR"/>
+        </w:rPr>
+        <w:t>                                &lt;</w:t>
+      </w:r>
+      <w:r>
+        <w:rPr>
+          <w:rFonts w:ascii="Consolas" w:eastAsia="Times New Roman" w:hAnsi="Consolas" w:cs="Times New Roman"/>
+          <w:color w:val="7EE787"/>
+          <w:sz w:val="21"/>
+          <w:szCs w:val="21"/>
+          <w:lang w:eastAsia="tr-TR"/>
+        </w:rPr>
+        <w:t>CardTitle</w:t>
+      </w:r>
+      <w:r>
+        <w:rPr>
+          <w:rFonts w:ascii="Consolas" w:eastAsia="Times New Roman" w:hAnsi="Consolas" w:cs="Times New Roman"/>
+          <w:color w:val="C9D1D9"/>
+          <w:sz w:val="21"/>
+          <w:szCs w:val="21"/>
+          <w:lang w:eastAsia="tr-TR"/>
+        </w:rPr>
+        <w:t>&gt;{</w:t>
+      </w:r>
+      <w:r>
+        <w:rPr>
+          <w:rFonts w:ascii="Consolas" w:eastAsia="Times New Roman" w:hAnsi="Consolas" w:cs="Times New Roman"/>
+          <w:color w:val="FFA657"/>
+          <w:sz w:val="21"/>
+          <w:szCs w:val="21"/>
+          <w:lang w:eastAsia="tr-TR"/>
+        </w:rPr>
+        <w:t>product</w:t>
+      </w:r>
+      <w:r>
+        <w:rPr>
+          <w:rFonts w:ascii="Consolas" w:eastAsia="Times New Roman" w:hAnsi="Consolas" w:cs="Times New Roman"/>
+          <w:color w:val="C9D1D9"/>
+          <w:sz w:val="21"/>
+          <w:szCs w:val="21"/>
+          <w:lang w:eastAsia="tr-TR"/>
+        </w:rPr>
+        <w:t>.title}&lt;/</w:t>
+      </w:r>
+      <w:r>
+        <w:rPr>
+          <w:rFonts w:ascii="Consolas" w:eastAsia="Times New Roman" w:hAnsi="Consolas" w:cs="Times New Roman"/>
+          <w:color w:val="7EE787"/>
+          <w:sz w:val="21"/>
+          <w:szCs w:val="21"/>
+          <w:lang w:eastAsia="tr-TR"/>
+        </w:rPr>
+        <w:t>CardTitle</w:t>
+      </w:r>
+      <w:r>
+        <w:rPr>
+          <w:rFonts w:ascii="Consolas" w:eastAsia="Times New Roman" w:hAnsi="Consolas" w:cs="Times New Roman"/>
+          <w:color w:val="C9D1D9"/>
+          <w:sz w:val="21"/>
+          <w:szCs w:val="21"/>
+          <w:lang w:eastAsia="tr-TR"/>
+        </w:rPr>
+        <w:t>&gt;</w:t>
+      </w:r>
+    </w:p>
+    <w:p>
+      <w:pPr>
+        <w:shd w:val="clear" w:color="auto" w:fill="0D1117"/>
+        <w:spacing w:after="0" w:line="285" w:lineRule="atLeast"/>
+        <w:rPr>
+          <w:rFonts w:ascii="Consolas" w:eastAsia="Times New Roman" w:hAnsi="Consolas" w:cs="Times New Roman"/>
+          <w:color w:val="C9D1D9"/>
+          <w:sz w:val="21"/>
+          <w:szCs w:val="21"/>
+          <w:lang w:eastAsia="tr-TR"/>
+        </w:rPr>
+      </w:pPr>
+      <w:r>
+        <w:rPr>
+          <w:rFonts w:ascii="Consolas" w:eastAsia="Times New Roman" w:hAnsi="Consolas" w:cs="Times New Roman"/>
+          <w:color w:val="C9D1D9"/>
+          <w:sz w:val="21"/>
+          <w:szCs w:val="21"/>
+          <w:lang w:eastAsia="tr-TR"/>
+        </w:rPr>
+        <w:t>                                &lt;</w:t>
+      </w:r>
+      <w:r>
+        <w:rPr>
+          <w:rFonts w:ascii="Consolas" w:eastAsia="Times New Roman" w:hAnsi="Consolas" w:cs="Times New Roman"/>
+          <w:color w:val="7EE787"/>
+          <w:sz w:val="21"/>
+          <w:szCs w:val="21"/>
+          <w:lang w:eastAsia="tr-TR"/>
+        </w:rPr>
+        <w:t>CardText</w:t>
+      </w:r>
+      <w:r>
+        <w:rPr>
+          <w:rFonts w:ascii="Consolas" w:eastAsia="Times New Roman" w:hAnsi="Consolas" w:cs="Times New Roman"/>
+          <w:color w:val="C9D1D9"/>
+          <w:sz w:val="21"/>
+          <w:szCs w:val="21"/>
+          <w:lang w:eastAsia="tr-TR"/>
+        </w:rPr>
+        <w:t> &gt;{</w:t>
+      </w:r>
+      <w:r>
+        <w:rPr>
+          <w:rFonts w:ascii="Consolas" w:eastAsia="Times New Roman" w:hAnsi="Consolas" w:cs="Times New Roman"/>
+          <w:color w:val="FFA657"/>
+          <w:sz w:val="21"/>
+          <w:szCs w:val="21"/>
+          <w:lang w:eastAsia="tr-TR"/>
+        </w:rPr>
+        <w:t>product</w:t>
+      </w:r>
+      <w:r>
+        <w:rPr>
+          <w:rFonts w:ascii="Consolas" w:eastAsia="Times New Roman" w:hAnsi="Consolas" w:cs="Times New Roman"/>
+          <w:color w:val="C9D1D9"/>
+          <w:sz w:val="21"/>
+          <w:szCs w:val="21"/>
+          <w:lang w:eastAsia="tr-TR"/>
+        </w:rPr>
+        <w:t>.description}&lt;/</w:t>
+      </w:r>
+      <w:r>
+        <w:rPr>
+          <w:rFonts w:ascii="Consolas" w:eastAsia="Times New Roman" w:hAnsi="Consolas" w:cs="Times New Roman"/>
+          <w:color w:val="7EE787"/>
+          <w:sz w:val="21"/>
+          <w:szCs w:val="21"/>
+          <w:lang w:eastAsia="tr-TR"/>
+        </w:rPr>
+        <w:t>CardText</w:t>
+      </w:r>
+      <w:r>
+        <w:rPr>
+          <w:rFonts w:ascii="Consolas" w:eastAsia="Times New Roman" w:hAnsi="Consolas" w:cs="Times New Roman"/>
+          <w:color w:val="C9D1D9"/>
+          <w:sz w:val="21"/>
+          <w:szCs w:val="21"/>
+          <w:lang w:eastAsia="tr-TR"/>
+        </w:rPr>
+        <w:t>&gt;</w:t>
+      </w:r>
+    </w:p>
+    <w:p>
+      <w:pPr>
+        <w:shd w:val="clear" w:color="auto" w:fill="0D1117"/>
+        <w:spacing w:after="0" w:line="285" w:lineRule="atLeast"/>
+        <w:rPr>
+          <w:rFonts w:ascii="Consolas" w:eastAsia="Times New Roman" w:hAnsi="Consolas" w:cs="Times New Roman"/>
+          <w:color w:val="C9D1D9"/>
+          <w:sz w:val="21"/>
+          <w:szCs w:val="21"/>
+          <w:lang w:eastAsia="tr-TR"/>
+        </w:rPr>
+      </w:pPr>
+      <w:r>
+        <w:rPr>
+          <w:rFonts w:ascii="Consolas" w:eastAsia="Times New Roman" w:hAnsi="Consolas" w:cs="Times New Roman"/>
+          <w:color w:val="C9D1D9"/>
+          <w:sz w:val="21"/>
+          <w:szCs w:val="21"/>
+          <w:lang w:eastAsia="tr-TR"/>
+        </w:rPr>
+        <w:t>                                &lt;</w:t>
+      </w:r>
+      <w:r>
+        <w:rPr>
+          <w:rFonts w:ascii="Consolas" w:eastAsia="Times New Roman" w:hAnsi="Consolas" w:cs="Times New Roman"/>
+          <w:color w:val="7EE787"/>
+          <w:sz w:val="21"/>
+          <w:szCs w:val="21"/>
+          <w:lang w:eastAsia="tr-TR"/>
+        </w:rPr>
+        <w:t>Button</w:t>
+      </w:r>
+      <w:r>
+        <w:rPr>
+          <w:rFonts w:ascii="Consolas" w:eastAsia="Times New Roman" w:hAnsi="Consolas" w:cs="Times New Roman"/>
+          <w:color w:val="C9D1D9"/>
+          <w:sz w:val="21"/>
+          <w:szCs w:val="21"/>
+          <w:lang w:eastAsia="tr-TR"/>
+        </w:rPr>
+        <w:t> &gt;Add to Cart&lt;/</w:t>
+      </w:r>
+      <w:r>
+        <w:rPr>
+          <w:rFonts w:ascii="Consolas" w:eastAsia="Times New Roman" w:hAnsi="Consolas" w:cs="Times New Roman"/>
+          <w:color w:val="7EE787"/>
+          <w:sz w:val="21"/>
+          <w:szCs w:val="21"/>
+          <w:lang w:eastAsia="tr-TR"/>
+        </w:rPr>
+        <w:t>Button</w:t>
+      </w:r>
+      <w:r>
+        <w:rPr>
+          <w:rFonts w:ascii="Consolas" w:eastAsia="Times New Roman" w:hAnsi="Consolas" w:cs="Times New Roman"/>
+          <w:color w:val="C9D1D9"/>
+          <w:sz w:val="21"/>
+          <w:szCs w:val="21"/>
+          <w:lang w:eastAsia="tr-TR"/>
+        </w:rPr>
+        <w:t>&gt;</w:t>
+      </w:r>
+    </w:p>
+    <w:p>
+      <w:pPr>
+        <w:shd w:val="clear" w:color="auto" w:fill="0D1117"/>
+        <w:spacing w:after="0" w:line="285" w:lineRule="atLeast"/>
+        <w:rPr>
+          <w:rFonts w:ascii="Consolas" w:eastAsia="Times New Roman" w:hAnsi="Consolas" w:cs="Times New Roman"/>
+          <w:color w:val="C9D1D9"/>
+          <w:sz w:val="21"/>
+          <w:szCs w:val="21"/>
+          <w:lang w:eastAsia="tr-TR"/>
+        </w:rPr>
+      </w:pPr>
+      <w:r>
+        <w:rPr>
+          <w:rFonts w:ascii="Consolas" w:eastAsia="Times New Roman" w:hAnsi="Consolas" w:cs="Times New Roman"/>
+          <w:color w:val="C9D1D9"/>
+          <w:sz w:val="21"/>
+          <w:szCs w:val="21"/>
+          <w:lang w:eastAsia="tr-TR"/>
+        </w:rPr>
+        <w:t>                              &lt;/</w:t>
+      </w:r>
+      <w:r>
+        <w:rPr>
+          <w:rFonts w:ascii="Consolas" w:eastAsia="Times New Roman" w:hAnsi="Consolas" w:cs="Times New Roman"/>
+          <w:color w:val="7EE787"/>
+          <w:sz w:val="21"/>
+          <w:szCs w:val="21"/>
+          <w:lang w:eastAsia="tr-TR"/>
+        </w:rPr>
+        <w:t>CardBody</w:t>
+      </w:r>
+      <w:r>
+        <w:rPr>
+          <w:rFonts w:ascii="Consolas" w:eastAsia="Times New Roman" w:hAnsi="Consolas" w:cs="Times New Roman"/>
+          <w:color w:val="C9D1D9"/>
+          <w:sz w:val="21"/>
+          <w:szCs w:val="21"/>
+          <w:lang w:eastAsia="tr-TR"/>
+        </w:rPr>
+        <w:t>&gt;</w:t>
+      </w:r>
+    </w:p>
+    <w:p>
+      <w:pPr>
+        <w:shd w:val="clear" w:color="auto" w:fill="0D1117"/>
+        <w:spacing w:after="0" w:line="285" w:lineRule="atLeast"/>
+        <w:rPr>
+          <w:rFonts w:ascii="Consolas" w:eastAsia="Times New Roman" w:hAnsi="Consolas" w:cs="Times New Roman"/>
+          <w:color w:val="C9D1D9"/>
+          <w:sz w:val="21"/>
+          <w:szCs w:val="21"/>
+          <w:lang w:eastAsia="tr-TR"/>
+        </w:rPr>
+      </w:pPr>
+      <w:r>
+        <w:rPr>
+          <w:rFonts w:ascii="Consolas" w:eastAsia="Times New Roman" w:hAnsi="Consolas" w:cs="Times New Roman"/>
+          <w:color w:val="C9D1D9"/>
+          <w:sz w:val="21"/>
+          <w:szCs w:val="21"/>
+          <w:lang w:eastAsia="tr-TR"/>
+        </w:rPr>
+        <w:t>                          &lt;/</w:t>
+      </w:r>
+      <w:r>
+        <w:rPr>
+          <w:rFonts w:ascii="Consolas" w:eastAsia="Times New Roman" w:hAnsi="Consolas" w:cs="Times New Roman"/>
+          <w:color w:val="7EE787"/>
+          <w:sz w:val="21"/>
+          <w:szCs w:val="21"/>
+          <w:lang w:eastAsia="tr-TR"/>
+        </w:rPr>
+        <w:t>Card</w:t>
+      </w:r>
+      <w:r>
+        <w:rPr>
+          <w:rFonts w:ascii="Consolas" w:eastAsia="Times New Roman" w:hAnsi="Consolas" w:cs="Times New Roman"/>
+          <w:color w:val="C9D1D9"/>
+          <w:sz w:val="21"/>
+          <w:szCs w:val="21"/>
+          <w:lang w:eastAsia="tr-TR"/>
+        </w:rPr>
+        <w:t>&gt;</w:t>
+      </w:r>
+    </w:p>
+    <w:p>
+      <w:pPr>
+        <w:shd w:val="clear" w:color="auto" w:fill="0D1117"/>
+        <w:spacing w:after="0" w:line="285" w:lineRule="atLeast"/>
+        <w:rPr>
+          <w:rFonts w:ascii="Consolas" w:eastAsia="Times New Roman" w:hAnsi="Consolas" w:cs="Times New Roman"/>
+          <w:color w:val="C9D1D9"/>
+          <w:sz w:val="21"/>
+          <w:szCs w:val="21"/>
+          <w:lang w:eastAsia="tr-TR"/>
+        </w:rPr>
+      </w:pPr>
+      <w:r>
+        <w:rPr>
+          <w:rFonts w:ascii="Consolas" w:eastAsia="Times New Roman" w:hAnsi="Consolas" w:cs="Times New Roman"/>
+          <w:color w:val="C9D1D9"/>
+          <w:sz w:val="21"/>
+          <w:szCs w:val="21"/>
+          <w:lang w:eastAsia="tr-TR"/>
+        </w:rPr>
+        <w:t>                          &lt;/</w:t>
+      </w:r>
+      <w:r>
+        <w:rPr>
+          <w:rFonts w:ascii="Consolas" w:eastAsia="Times New Roman" w:hAnsi="Consolas" w:cs="Times New Roman"/>
+          <w:color w:val="7EE787"/>
+          <w:sz w:val="21"/>
+          <w:szCs w:val="21"/>
+          <w:lang w:eastAsia="tr-TR"/>
+        </w:rPr>
+        <w:t>Col</w:t>
+      </w:r>
+      <w:r>
+        <w:rPr>
+          <w:rFonts w:ascii="Consolas" w:eastAsia="Times New Roman" w:hAnsi="Consolas" w:cs="Times New Roman"/>
+          <w:color w:val="C9D1D9"/>
+          <w:sz w:val="21"/>
+          <w:szCs w:val="21"/>
+          <w:lang w:eastAsia="tr-TR"/>
+        </w:rPr>
+        <w:t>&gt;</w:t>
+      </w:r>
+    </w:p>
+    <w:p>
+      <w:pPr>
+        <w:shd w:val="clear" w:color="auto" w:fill="0D1117"/>
+        <w:spacing w:after="0" w:line="285" w:lineRule="atLeast"/>
+        <w:rPr>
+          <w:rFonts w:ascii="Consolas" w:eastAsia="Times New Roman" w:hAnsi="Consolas" w:cs="Times New Roman"/>
+          <w:color w:val="C9D1D9"/>
+          <w:sz w:val="21"/>
+          <w:szCs w:val="21"/>
+          <w:lang w:eastAsia="tr-TR"/>
+        </w:rPr>
+      </w:pPr>
+      <w:r>
+        <w:rPr>
+          <w:rFonts w:ascii="Consolas" w:eastAsia="Times New Roman" w:hAnsi="Consolas" w:cs="Times New Roman"/>
+          <w:color w:val="C9D1D9"/>
+          <w:sz w:val="21"/>
+          <w:szCs w:val="21"/>
+          <w:lang w:eastAsia="tr-TR"/>
+        </w:rPr>
+        <w:t>                        )</w:t>
+      </w:r>
+    </w:p>
+    <w:p>
+      <w:pPr>
+        <w:shd w:val="clear" w:color="auto" w:fill="0D1117"/>
+        <w:spacing w:after="0" w:line="285" w:lineRule="atLeast"/>
+        <w:rPr>
+          <w:rFonts w:ascii="Consolas" w:eastAsia="Times New Roman" w:hAnsi="Consolas" w:cs="Times New Roman"/>
+          <w:color w:val="C9D1D9"/>
+          <w:sz w:val="21"/>
+          <w:szCs w:val="21"/>
+          <w:lang w:eastAsia="tr-TR"/>
+        </w:rPr>
+      </w:pPr>
+      <w:r>
+        <w:rPr>
+          <w:rFonts w:ascii="Consolas" w:eastAsia="Times New Roman" w:hAnsi="Consolas" w:cs="Times New Roman"/>
+          <w:color w:val="C9D1D9"/>
+          <w:sz w:val="21"/>
+          <w:szCs w:val="21"/>
+          <w:lang w:eastAsia="tr-TR"/>
+        </w:rPr>
+        <w:t>                    })</w:t>
+      </w:r>
+    </w:p>
+    <w:p>
+      <w:pPr>
+        <w:shd w:val="clear" w:color="auto" w:fill="0D1117"/>
+        <w:spacing w:after="0" w:line="285" w:lineRule="atLeast"/>
+        <w:rPr>
+          <w:rFonts w:ascii="Consolas" w:eastAsia="Times New Roman" w:hAnsi="Consolas" w:cs="Times New Roman"/>
+          <w:color w:val="C9D1D9"/>
+          <w:sz w:val="21"/>
+          <w:szCs w:val="21"/>
+          <w:lang w:eastAsia="tr-TR"/>
+        </w:rPr>
+      </w:pPr>
+      <w:r>
+        <w:rPr>
+          <w:rFonts w:ascii="Consolas" w:eastAsia="Times New Roman" w:hAnsi="Consolas" w:cs="Times New Roman"/>
+          <w:color w:val="C9D1D9"/>
+          <w:sz w:val="21"/>
+          <w:szCs w:val="21"/>
+          <w:lang w:eastAsia="tr-TR"/>
+        </w:rPr>
+        <w:t>                }</w:t>
+      </w:r>
+    </w:p>
+    <w:p>
+      <w:pPr>
+        <w:shd w:val="clear" w:color="auto" w:fill="0D1117"/>
+        <w:spacing w:after="0" w:line="285" w:lineRule="atLeast"/>
+        <w:rPr>
+          <w:rFonts w:ascii="Consolas" w:eastAsia="Times New Roman" w:hAnsi="Consolas" w:cs="Times New Roman"/>
+          <w:color w:val="C9D1D9"/>
+          <w:sz w:val="21"/>
+          <w:szCs w:val="21"/>
+          <w:lang w:eastAsia="tr-TR"/>
+        </w:rPr>
+      </w:pPr>
+      <w:r>
+        <w:rPr>
+          <w:rFonts w:ascii="Consolas" w:eastAsia="Times New Roman" w:hAnsi="Consolas" w:cs="Times New Roman"/>
+          <w:color w:val="C9D1D9"/>
+          <w:sz w:val="21"/>
+          <w:szCs w:val="21"/>
+          <w:lang w:eastAsia="tr-TR"/>
+        </w:rPr>
+        <w:t>            </w:t>
+      </w:r>
+    </w:p>
+    <w:p>
+      <w:pPr>
+        <w:shd w:val="clear" w:color="auto" w:fill="0D1117"/>
+        <w:spacing w:after="0" w:line="285" w:lineRule="atLeast"/>
+        <w:rPr>
+          <w:rFonts w:ascii="Consolas" w:eastAsia="Times New Roman" w:hAnsi="Consolas" w:cs="Times New Roman"/>
+          <w:color w:val="C9D1D9"/>
+          <w:sz w:val="21"/>
+          <w:szCs w:val="21"/>
+          <w:lang w:eastAsia="tr-TR"/>
+        </w:rPr>
+      </w:pPr>
+      <w:r>
+        <w:rPr>
+          <w:rFonts w:ascii="Consolas" w:eastAsia="Times New Roman" w:hAnsi="Consolas" w:cs="Times New Roman"/>
+          <w:color w:val="C9D1D9"/>
+          <w:sz w:val="21"/>
+          <w:szCs w:val="21"/>
+          <w:lang w:eastAsia="tr-TR"/>
+        </w:rPr>
+        <w:t>           </w:t>
+      </w:r>
+    </w:p>
+    <w:p>
+      <w:pPr>
+        <w:shd w:val="clear" w:color="auto" w:fill="0D1117"/>
+        <w:spacing w:after="0" w:line="285" w:lineRule="atLeast"/>
+        <w:rPr>
+          <w:rFonts w:ascii="Consolas" w:eastAsia="Times New Roman" w:hAnsi="Consolas" w:cs="Times New Roman"/>
+          <w:color w:val="C9D1D9"/>
+          <w:sz w:val="21"/>
+          <w:szCs w:val="21"/>
+          <w:lang w:eastAsia="tr-TR"/>
+        </w:rPr>
+      </w:pPr>
+      <w:r>
+        <w:rPr>
+          <w:rFonts w:ascii="Consolas" w:eastAsia="Times New Roman" w:hAnsi="Consolas" w:cs="Times New Roman"/>
+          <w:color w:val="C9D1D9"/>
+          <w:sz w:val="21"/>
+          <w:szCs w:val="21"/>
+          <w:lang w:eastAsia="tr-TR"/>
+        </w:rPr>
+        <w:t>          &lt;/</w:t>
+      </w:r>
+      <w:r>
+        <w:rPr>
+          <w:rFonts w:ascii="Consolas" w:eastAsia="Times New Roman" w:hAnsi="Consolas" w:cs="Times New Roman"/>
+          <w:color w:val="7EE787"/>
+          <w:sz w:val="21"/>
+          <w:szCs w:val="21"/>
+          <w:lang w:eastAsia="tr-TR"/>
+        </w:rPr>
+        <w:t>Row</w:t>
+      </w:r>
+      <w:r>
+        <w:rPr>
+          <w:rFonts w:ascii="Consolas" w:eastAsia="Times New Roman" w:hAnsi="Consolas" w:cs="Times New Roman"/>
+          <w:color w:val="C9D1D9"/>
+          <w:sz w:val="21"/>
+          <w:szCs w:val="21"/>
+          <w:lang w:eastAsia="tr-TR"/>
+        </w:rPr>
+        <w:t>&gt;</w:t>
+      </w:r>
+    </w:p>
+    <w:p>
+      <w:pPr>
+        <w:shd w:val="clear" w:color="auto" w:fill="0D1117"/>
+        <w:spacing w:after="0" w:line="285" w:lineRule="atLeast"/>
+        <w:rPr>
+          <w:rFonts w:ascii="Consolas" w:eastAsia="Times New Roman" w:hAnsi="Consolas" w:cs="Times New Roman"/>
+          <w:color w:val="C9D1D9"/>
+          <w:sz w:val="21"/>
+          <w:szCs w:val="21"/>
+          <w:lang w:eastAsia="tr-TR"/>
+        </w:rPr>
+      </w:pPr>
+      <w:r>
+        <w:rPr>
+          <w:rFonts w:ascii="Consolas" w:eastAsia="Times New Roman" w:hAnsi="Consolas" w:cs="Times New Roman"/>
+          <w:color w:val="C9D1D9"/>
+          <w:sz w:val="21"/>
+          <w:szCs w:val="21"/>
+          <w:lang w:eastAsia="tr-TR"/>
+        </w:rPr>
+        <w:t>        &lt;/</w:t>
+      </w:r>
+      <w:r>
+        <w:rPr>
+          <w:rFonts w:ascii="Consolas" w:eastAsia="Times New Roman" w:hAnsi="Consolas" w:cs="Times New Roman"/>
+          <w:color w:val="7EE787"/>
+          <w:sz w:val="21"/>
+          <w:szCs w:val="21"/>
+          <w:lang w:eastAsia="tr-TR"/>
+        </w:rPr>
+        <w:t>Container</w:t>
+      </w:r>
+      <w:r>
+        <w:rPr>
+          <w:rFonts w:ascii="Consolas" w:eastAsia="Times New Roman" w:hAnsi="Consolas" w:cs="Times New Roman"/>
+          <w:color w:val="C9D1D9"/>
+          <w:sz w:val="21"/>
+          <w:szCs w:val="21"/>
+          <w:lang w:eastAsia="tr-TR"/>
+        </w:rPr>
+        <w:t>&gt;</w:t>
+      </w:r>
+    </w:p>
+    <w:p>
+      <w:pPr>
+        <w:shd w:val="clear" w:color="auto" w:fill="0D1117"/>
+        <w:spacing w:after="0" w:line="285" w:lineRule="atLeast"/>
+        <w:rPr>
+          <w:rFonts w:ascii="Consolas" w:eastAsia="Times New Roman" w:hAnsi="Consolas" w:cs="Times New Roman"/>
+          <w:color w:val="C9D1D9"/>
+          <w:sz w:val="21"/>
+          <w:szCs w:val="21"/>
+          <w:lang w:eastAsia="tr-TR"/>
+        </w:rPr>
+      </w:pPr>
+      <w:r>
+        <w:rPr>
+          <w:rFonts w:ascii="Consolas" w:eastAsia="Times New Roman" w:hAnsi="Consolas" w:cs="Times New Roman"/>
+          <w:color w:val="C9D1D9"/>
+          <w:sz w:val="21"/>
+          <w:szCs w:val="21"/>
+          <w:lang w:eastAsia="tr-TR"/>
+        </w:rPr>
+        <w:t>      &lt;/</w:t>
+      </w:r>
+      <w:r>
+        <w:rPr>
+          <w:rFonts w:ascii="Consolas" w:eastAsia="Times New Roman" w:hAnsi="Consolas" w:cs="Times New Roman"/>
+          <w:color w:val="7EE787"/>
+          <w:sz w:val="21"/>
+          <w:szCs w:val="21"/>
+          <w:lang w:eastAsia="tr-TR"/>
+        </w:rPr>
+        <w:t>div</w:t>
+      </w:r>
+      <w:r>
+        <w:rPr>
+          <w:rFonts w:ascii="Consolas" w:eastAsia="Times New Roman" w:hAnsi="Consolas" w:cs="Times New Roman"/>
+          <w:color w:val="C9D1D9"/>
+          <w:sz w:val="21"/>
+          <w:szCs w:val="21"/>
+          <w:lang w:eastAsia="tr-TR"/>
+        </w:rPr>
+        <w:t>&gt;</w:t>
+      </w:r>
+    </w:p>
+    <w:p>
+      <w:pPr>
+        <w:rPr>
+          <w:rFonts w:ascii="Consolas" w:hAnsi="Consolas"/>
+          <w:sz w:val="20"/>
+          <w:szCs w:val="20"/>
+        </w:rPr>
+      </w:pPr>
       <w:bookmarkStart w:id="0" w:name="_GoBack"/>
       <w:bookmarkEnd w:id="0"/>
-    </w:p>
-    <w:p>
-      <w:pPr>
-        <w:rPr>
-          <w:rFonts w:ascii="Consolas" w:hAnsi="Consolas"/>
-          <w:sz w:val="20"/>
-          <w:szCs w:val="20"/>
-        </w:rPr>
-      </w:pPr>
-    </w:p>
-    <w:p>
-      <w:pPr>
-        <w:rPr>
-          <w:rFonts w:ascii="Consolas" w:hAnsi="Consolas"/>
-          <w:sz w:val="20"/>
-          <w:szCs w:val="20"/>
-        </w:rPr>
-      </w:pPr>
     </w:p>
     <w:sectPr>
       <w:pgSz w:w="11906" w:h="16838"/>

</xml_diff>